<commit_message>
Dokumentation Aktualaisiert (Einleitung, Mockup, Use Case, Coding-Richtlinien)
</commit_message>
<xml_diff>
--- a/doc/Projekt SBB.docx
+++ b/doc/Projekt SBB.docx
@@ -521,7 +521,11 @@
         <w:sdt>
           <w:sdtPr>
             <w:rPr>
-              <w:lang w:val="de-DE"/>
+              <w:rFonts w:asciiTheme="minorHAnsi" w:eastAsiaTheme="minorHAnsi" w:hAnsiTheme="minorHAnsi" w:cstheme="minorBidi"/>
+              <w:color w:val="auto"/>
+              <w:sz w:val="22"/>
+              <w:szCs w:val="22"/>
+              <w:lang w:val="de-DE" w:eastAsia="en-US"/>
             </w:rPr>
             <w:id w:val="-1875222871"/>
             <w:docPartObj>
@@ -531,13 +535,8 @@
           </w:sdtPr>
           <w:sdtEndPr>
             <w:rPr>
-              <w:rFonts w:asciiTheme="minorHAnsi" w:eastAsiaTheme="minorHAnsi" w:hAnsiTheme="minorHAnsi" w:cstheme="minorBidi"/>
               <w:b/>
               <w:bCs/>
-              <w:color w:val="auto"/>
-              <w:sz w:val="22"/>
-              <w:szCs w:val="22"/>
-              <w:lang w:eastAsia="en-US"/>
             </w:rPr>
           </w:sdtEndPr>
           <w:sdtContent>
@@ -1385,8 +1384,8 @@
         </w:rPr>
         <w:drawing>
           <wp:inline distT="0" distB="0" distL="0" distR="0">
-            <wp:extent cx="4907133" cy="3512127"/>
-            <wp:effectExtent l="0" t="0" r="8255" b="0"/>
+            <wp:extent cx="4072890" cy="2915045"/>
+            <wp:effectExtent l="0" t="0" r="3810" b="0"/>
             <wp:docPr id="5" name="Grafik 5"/>
             <wp:cNvGraphicFramePr>
               <a:graphicFrameLocks xmlns:a="http://schemas.openxmlformats.org/drawingml/2006/main" noChangeAspect="1"/>
@@ -1413,7 +1412,7 @@
                   <pic:spPr>
                     <a:xfrm>
                       <a:off x="0" y="0"/>
-                      <a:ext cx="4907133" cy="3512127"/>
+                      <a:ext cx="4102977" cy="2936579"/>
                     </a:xfrm>
                     <a:prstGeom prst="rect">
                       <a:avLst/>
@@ -1435,7 +1434,6 @@
           <w:u w:val="single"/>
         </w:rPr>
       </w:pPr>
-      <w:bookmarkStart w:id="2" w:name="_GoBack"/>
       <w:r>
         <w:rPr>
           <w:rFonts w:asciiTheme="majorHAnsi" w:hAnsiTheme="majorHAnsi" w:cstheme="majorHAnsi"/>
@@ -1445,11 +1443,10 @@
           <w:u w:val="single"/>
           <w:lang w:eastAsia="de-CH"/>
         </w:rPr>
-        <w:lastRenderedPageBreak/>
         <w:drawing>
           <wp:inline distT="0" distB="0" distL="0" distR="0">
-            <wp:extent cx="4994564" cy="3679857"/>
-            <wp:effectExtent l="0" t="0" r="0" b="0"/>
+            <wp:extent cx="4073237" cy="3001049"/>
+            <wp:effectExtent l="0" t="0" r="3810" b="8890"/>
             <wp:docPr id="6" name="Grafik 6"/>
             <wp:cNvGraphicFramePr>
               <a:graphicFrameLocks xmlns:a="http://schemas.openxmlformats.org/drawingml/2006/main" noChangeAspect="1"/>
@@ -1476,7 +1473,7 @@
                   <pic:spPr>
                     <a:xfrm>
                       <a:off x="0" y="0"/>
-                      <a:ext cx="5002124" cy="3685427"/>
+                      <a:ext cx="4104761" cy="3024275"/>
                     </a:xfrm>
                     <a:prstGeom prst="rect">
                       <a:avLst/>
@@ -1488,7 +1485,6 @@
           </wp:inline>
         </w:drawing>
       </w:r>
-      <w:bookmarkEnd w:id="2"/>
     </w:p>
     <w:p>
       <w:pPr>
@@ -1506,6 +1502,7 @@
           <w:szCs w:val="28"/>
           <w:u w:val="single"/>
         </w:rPr>
+        <w:lastRenderedPageBreak/>
         <w:t>Abfahrtsplan anzeigen</w:t>
       </w:r>
     </w:p>
@@ -1551,6 +1548,75 @@
           <w:szCs w:val="24"/>
         </w:rPr>
       </w:pPr>
+      <w:r>
+        <w:rPr>
+          <w:rFonts w:cstheme="minorHAnsi"/>
+          <w:noProof/>
+          <w:sz w:val="24"/>
+          <w:szCs w:val="24"/>
+          <w:lang w:eastAsia="de-CH"/>
+        </w:rPr>
+        <w:drawing>
+          <wp:inline distT="0" distB="0" distL="0" distR="0">
+            <wp:extent cx="4238816" cy="4232564"/>
+            <wp:effectExtent l="0" t="0" r="0" b="0"/>
+            <wp:docPr id="1" name="Grafik 1"/>
+            <wp:cNvGraphicFramePr>
+              <a:graphicFrameLocks xmlns:a="http://schemas.openxmlformats.org/drawingml/2006/main" noChangeAspect="1"/>
+            </wp:cNvGraphicFramePr>
+            <a:graphic xmlns:a="http://schemas.openxmlformats.org/drawingml/2006/main">
+              <a:graphicData uri="http://schemas.openxmlformats.org/drawingml/2006/picture">
+                <pic:pic xmlns:pic="http://schemas.openxmlformats.org/drawingml/2006/picture">
+                  <pic:nvPicPr>
+                    <pic:cNvPr id="1" name="abfahrtsplan.PNG"/>
+                    <pic:cNvPicPr/>
+                  </pic:nvPicPr>
+                  <pic:blipFill>
+                    <a:blip r:embed="rId13">
+                      <a:extLst>
+                        <a:ext uri="{28A0092B-C50C-407E-A947-70E740481C1C}">
+                          <a14:useLocalDpi xmlns:a14="http://schemas.microsoft.com/office/drawing/2010/main" val="0"/>
+                        </a:ext>
+                      </a:extLst>
+                    </a:blip>
+                    <a:stretch>
+                      <a:fillRect/>
+                    </a:stretch>
+                  </pic:blipFill>
+                  <pic:spPr>
+                    <a:xfrm>
+                      <a:off x="0" y="0"/>
+                      <a:ext cx="4245550" cy="4239288"/>
+                    </a:xfrm>
+                    <a:prstGeom prst="rect">
+                      <a:avLst/>
+                    </a:prstGeom>
+                  </pic:spPr>
+                </pic:pic>
+              </a:graphicData>
+            </a:graphic>
+          </wp:inline>
+        </w:drawing>
+      </w:r>
+    </w:p>
+    <w:p>
+      <w:pPr>
+        <w:rPr>
+          <w:rFonts w:cstheme="minorHAnsi"/>
+          <w:sz w:val="24"/>
+          <w:szCs w:val="24"/>
+        </w:rPr>
+      </w:pPr>
+      <w:hyperlink r:id="rId14" w:history="1">
+        <w:r>
+          <w:rPr>
+            <w:rStyle w:val="Hyperlink"/>
+          </w:rPr>
+          <w:t>https://github.com/AleksaSever/modul-318-student/commits/master</w:t>
+        </w:r>
+      </w:hyperlink>
+      <w:bookmarkStart w:id="2" w:name="_GoBack"/>
+      <w:bookmarkEnd w:id="2"/>
       <w:r>
         <w:rPr>
           <w:rFonts w:cstheme="minorHAnsi"/>
@@ -1620,7 +1686,7 @@
                     <pic:cNvPicPr/>
                   </pic:nvPicPr>
                   <pic:blipFill>
-                    <a:blip r:embed="rId13">
+                    <a:blip r:embed="rId15">
                       <a:extLst>
                         <a:ext uri="{28A0092B-C50C-407E-A947-70E740481C1C}">
                           <a14:useLocalDpi xmlns:a14="http://schemas.microsoft.com/office/drawing/2010/main" val="0"/>
@@ -2445,8 +2511,8 @@
       </w:r>
     </w:p>
     <w:sectPr>
-      <w:headerReference w:type="default" r:id="rId14"/>
-      <w:footerReference w:type="default" r:id="rId15"/>
+      <w:headerReference w:type="default" r:id="rId16"/>
+      <w:footerReference w:type="default" r:id="rId17"/>
       <w:pgSz w:w="11906" w:h="16838"/>
       <w:pgMar w:top="1417" w:right="1417" w:bottom="1134" w:left="1417" w:header="708" w:footer="708" w:gutter="0"/>
       <w:cols w:space="708"/>
@@ -2491,6 +2557,7 @@
         <w:docPartUnique/>
       </w:docPartObj>
     </w:sdtPr>
+    <w:sdtEndPr/>
     <w:sdtContent>
       <w:p>
         <w:pPr>
@@ -2600,7 +2667,7 @@
                                   <w:color w:val="0070C0"/>
                                   <w:lang w:val="de-DE"/>
                                 </w:rPr>
-                                <w:t>8</w:t>
+                                <w:t>5</w:t>
                               </w:r>
                               <w:r>
                                 <w:rPr>
@@ -2692,7 +2759,7 @@
                             <w:color w:val="0070C0"/>
                             <w:lang w:val="de-DE"/>
                           </w:rPr>
-                          <w:t>8</w:t>
+                          <w:t>5</w:t>
                         </w:r>
                         <w:r>
                           <w:rPr>
@@ -3657,7 +3724,7 @@
     <w:charset w:val="00"/>
     <w:family w:val="roman"/>
     <w:pitch w:val="variable"/>
-    <w:sig w:usb0="E0002AFF" w:usb1="C0007841" w:usb2="00000009" w:usb3="00000000" w:csb0="000001FF" w:csb1="00000000"/>
+    <w:sig w:usb0="E0002EFF" w:usb1="C000785B" w:usb2="00000009" w:usb3="00000000" w:csb0="000001FF" w:csb1="00000000"/>
   </w:font>
   <w:font w:name="Courier New">
     <w:panose1 w:val="02070309020205020404"/>
@@ -3678,14 +3745,14 @@
     <w:charset w:val="00"/>
     <w:family w:val="swiss"/>
     <w:pitch w:val="variable"/>
-    <w:sig w:usb0="E0002AFF" w:usb1="4000ACFF" w:usb2="00000001" w:usb3="00000000" w:csb0="000001FF" w:csb1="00000000"/>
+    <w:sig w:usb0="E4002EFF" w:usb1="C000247B" w:usb2="00000009" w:usb3="00000000" w:csb0="000001FF" w:csb1="00000000"/>
   </w:font>
   <w:font w:name="Calibri Light">
     <w:panose1 w:val="020F0302020204030204"/>
     <w:charset w:val="00"/>
     <w:family w:val="swiss"/>
     <w:pitch w:val="variable"/>
-    <w:sig w:usb0="A0002AEF" w:usb1="4000207B" w:usb2="00000000" w:usb3="00000000" w:csb0="000001FF" w:csb1="00000000"/>
+    <w:sig w:usb0="E4002EFF" w:usb1="C000247B" w:usb2="00000009" w:usb3="00000000" w:csb0="000001FF" w:csb1="00000000"/>
   </w:font>
 </w:fonts>
 </file>
@@ -3706,6 +3773,7 @@
   </w:compat>
   <w:rsids>
     <w:rsidRoot w:val="0006423B"/>
+    <w:rsid w:val="0000179A"/>
     <w:rsid w:val="0006423B"/>
     <w:rsid w:val="00DA069C"/>
   </w:rsids>
@@ -4443,7 +4511,7 @@
 </file>
 
 <file path=customXml/itemProps1.xml><?xml version="1.0" encoding="utf-8"?>
-<ds:datastoreItem xmlns:ds="http://schemas.openxmlformats.org/officeDocument/2006/customXml" ds:itemID="{A4BF7D3B-58B8-4E28-82FF-9DCC6E09651E}">
+<ds:datastoreItem xmlns:ds="http://schemas.openxmlformats.org/officeDocument/2006/customXml" ds:itemID="{E4F46ED0-BA1D-49EB-A445-25E1208EB69F}">
   <ds:schemaRefs>
     <ds:schemaRef ds:uri="http://schemas.openxmlformats.org/officeDocument/2006/bibliography"/>
   </ds:schemaRefs>

</xml_diff>

<commit_message>
Software Design updated, von-nach verbindung suchen (+4-5 verbindugnen werden angezeigt), Abfahrtsplan erstellt aber noch nicht vollständig
</commit_message>
<xml_diff>
--- a/doc/Projekt SBB.docx
+++ b/doc/Projekt SBB.docx
@@ -954,6 +954,15 @@
         </w:rPr>
         <w:t>Im ÜK Modul 318 wurde eine Projektarbeit, inklusive Dokumentation erstellt.</w:t>
       </w:r>
+      <w:r>
+        <w:rPr>
+          <w:sz w:val="24"/>
+          <w:szCs w:val="24"/>
+          <w:lang w:val="de-DE" w:eastAsia="de-CH"/>
+        </w:rPr>
+        <w:br/>
+        <w:t>Mein Projekt ist eine Desktop Anwendung die auf eine SwissTransport API zugreift und dort Daten wie z.B. Verbindungen anzeigt.</w:t>
+      </w:r>
     </w:p>
     <w:p>
       <w:pPr>
@@ -983,9 +992,179 @@
     <w:p>
       <w:pPr>
         <w:rPr>
-          <w:lang w:val="de-DE" w:eastAsia="de-CH"/>
-        </w:rPr>
-      </w:pPr>
+          <w:sz w:val="24"/>
+          <w:szCs w:val="24"/>
+        </w:rPr>
+      </w:pPr>
+      <w:r>
+        <w:rPr>
+          <w:sz w:val="24"/>
+          <w:szCs w:val="24"/>
+        </w:rPr>
+        <w:t xml:space="preserve">Meine </w:t>
+      </w:r>
+      <w:r>
+        <w:rPr>
+          <w:sz w:val="24"/>
+          <w:szCs w:val="24"/>
+        </w:rPr>
+        <w:t>Desktop-A</w:t>
+      </w:r>
+      <w:r>
+        <w:rPr>
+          <w:sz w:val="24"/>
+          <w:szCs w:val="24"/>
+        </w:rPr>
+        <w:t>nwenung «Projekt SBB» soll es</w:t>
+      </w:r>
+      <w:r>
+        <w:rPr>
+          <w:sz w:val="24"/>
+          <w:szCs w:val="24"/>
+        </w:rPr>
+        <w:t xml:space="preserve"> Benut</w:t>
+      </w:r>
+      <w:r>
+        <w:rPr>
+          <w:sz w:val="24"/>
+          <w:szCs w:val="24"/>
+        </w:rPr>
+        <w:t xml:space="preserve">zern erlauben, zum einen Reisen </w:t>
+      </w:r>
+      <w:r>
+        <w:rPr>
+          <w:sz w:val="24"/>
+          <w:szCs w:val="24"/>
+        </w:rPr>
+        <w:t>am aktuellen Dat</w:t>
+      </w:r>
+      <w:r>
+        <w:rPr>
+          <w:sz w:val="24"/>
+          <w:szCs w:val="24"/>
+        </w:rPr>
+        <w:t>um und Zeitpunkt oder an einem beliebigen</w:t>
+      </w:r>
+      <w:r>
+        <w:rPr>
+          <w:sz w:val="24"/>
+          <w:szCs w:val="24"/>
+        </w:rPr>
+        <w:t xml:space="preserve"> Datum und </w:t>
+      </w:r>
+      <w:r>
+        <w:rPr>
+          <w:sz w:val="24"/>
+          <w:szCs w:val="24"/>
+        </w:rPr>
+        <w:t>Zeitpunktzu Zug- oder Busverbindungen p</w:t>
+      </w:r>
+      <w:r>
+        <w:rPr>
+          <w:sz w:val="24"/>
+          <w:szCs w:val="24"/>
+        </w:rPr>
+        <w:t>lanen</w:t>
+      </w:r>
+      <w:r>
+        <w:rPr>
+          <w:sz w:val="24"/>
+          <w:szCs w:val="24"/>
+        </w:rPr>
+        <w:t xml:space="preserve"> zu können</w:t>
+      </w:r>
+      <w:r>
+        <w:rPr>
+          <w:sz w:val="24"/>
+          <w:szCs w:val="24"/>
+        </w:rPr>
+        <w:t xml:space="preserve">. </w:t>
+      </w:r>
+      <w:r>
+        <w:rPr>
+          <w:sz w:val="24"/>
+          <w:szCs w:val="24"/>
+        </w:rPr>
+        <w:t xml:space="preserve">Durch </w:t>
+      </w:r>
+      <w:r>
+        <w:rPr>
+          <w:sz w:val="24"/>
+          <w:szCs w:val="24"/>
+        </w:rPr>
+        <w:t>eine Eingabe</w:t>
+      </w:r>
+      <w:r>
+        <w:rPr>
+          <w:sz w:val="24"/>
+          <w:szCs w:val="24"/>
+        </w:rPr>
+        <w:t xml:space="preserve"> erhalte ich</w:t>
+      </w:r>
+      <w:r>
+        <w:rPr>
+          <w:sz w:val="24"/>
+          <w:szCs w:val="24"/>
+        </w:rPr>
+        <w:t xml:space="preserve"> eine Liste mit den nächsten Verbindungen</w:t>
+      </w:r>
+      <w:r>
+        <w:rPr>
+          <w:sz w:val="24"/>
+          <w:szCs w:val="24"/>
+        </w:rPr>
+        <w:t xml:space="preserve"> und dazugehörige Informationen wie z.B </w:t>
+      </w:r>
+      <w:r>
+        <w:rPr>
+          <w:sz w:val="24"/>
+          <w:szCs w:val="24"/>
+        </w:rPr>
+        <w:t>Abfahrts- und Ankunftszeit. Es kann auch</w:t>
+      </w:r>
+      <w:r>
+        <w:rPr>
+          <w:sz w:val="24"/>
+          <w:szCs w:val="24"/>
+        </w:rPr>
+        <w:t xml:space="preserve"> kann nach allen Abfahrten a</w:t>
+      </w:r>
+      <w:r>
+        <w:rPr>
+          <w:sz w:val="24"/>
+          <w:szCs w:val="24"/>
+        </w:rPr>
+        <w:t>b einer Station gesucht werden.</w:t>
+      </w:r>
+    </w:p>
+    <w:p>
+      <w:pPr>
+        <w:rPr>
+          <w:sz w:val="24"/>
+          <w:szCs w:val="24"/>
+        </w:rPr>
+      </w:pPr>
+      <w:r>
+        <w:rPr>
+          <w:sz w:val="24"/>
+          <w:szCs w:val="24"/>
+        </w:rPr>
+        <w:t>Meine</w:t>
+      </w:r>
+      <w:r>
+        <w:rPr>
+          <w:sz w:val="24"/>
+          <w:szCs w:val="24"/>
+        </w:rPr>
+        <w:t xml:space="preserve"> Dokumentation beinhaltet</w:t>
+      </w:r>
+      <w:r>
+        <w:rPr>
+          <w:sz w:val="24"/>
+          <w:szCs w:val="24"/>
+        </w:rPr>
+        <w:t xml:space="preserve"> die Planung, Umsetzung, und das Endergebnis meiner Projektarbeit «Projekt SBB».</w:t>
+      </w:r>
     </w:p>
     <w:p>
       <w:pPr>
@@ -1134,7 +1313,6 @@
         <w:rPr>
           <w:lang w:val="de-DE" w:eastAsia="de-CH"/>
         </w:rPr>
-        <w:lastRenderedPageBreak/>
         <w:tab/>
       </w:r>
     </w:p>
@@ -1558,8 +1736,8 @@
         </w:rPr>
         <w:drawing>
           <wp:inline distT="0" distB="0" distL="0" distR="0">
-            <wp:extent cx="4238816" cy="4232564"/>
-            <wp:effectExtent l="0" t="0" r="0" b="0"/>
+            <wp:extent cx="4648200" cy="4641344"/>
+            <wp:effectExtent l="0" t="0" r="0" b="6985"/>
             <wp:docPr id="1" name="Grafik 1"/>
             <wp:cNvGraphicFramePr>
               <a:graphicFrameLocks xmlns:a="http://schemas.openxmlformats.org/drawingml/2006/main" noChangeAspect="1"/>
@@ -1586,7 +1764,7 @@
                   <pic:spPr>
                     <a:xfrm>
                       <a:off x="0" y="0"/>
-                      <a:ext cx="4245550" cy="4239288"/>
+                      <a:ext cx="4657958" cy="4651087"/>
                     </a:xfrm>
                     <a:prstGeom prst="rect">
                       <a:avLst/>
@@ -1598,25 +1776,6 @@
           </wp:inline>
         </w:drawing>
       </w:r>
-    </w:p>
-    <w:p>
-      <w:pPr>
-        <w:rPr>
-          <w:rFonts w:cstheme="minorHAnsi"/>
-          <w:sz w:val="24"/>
-          <w:szCs w:val="24"/>
-        </w:rPr>
-      </w:pPr>
-      <w:hyperlink r:id="rId14" w:history="1">
-        <w:r>
-          <w:rPr>
-            <w:rStyle w:val="Hyperlink"/>
-          </w:rPr>
-          <w:t>https://github.com/AleksaSever/modul-318-student/commits/master</w:t>
-        </w:r>
-      </w:hyperlink>
-      <w:bookmarkStart w:id="2" w:name="_GoBack"/>
-      <w:bookmarkEnd w:id="2"/>
       <w:r>
         <w:rPr>
           <w:rFonts w:cstheme="minorHAnsi"/>
@@ -1686,7 +1845,7 @@
                     <pic:cNvPicPr/>
                   </pic:nvPicPr>
                   <pic:blipFill>
-                    <a:blip r:embed="rId15">
+                    <a:blip r:embed="rId14">
                       <a:extLst>
                         <a:ext uri="{28A0092B-C50C-407E-A947-70E740481C1C}">
                           <a14:useLocalDpi xmlns:a14="http://schemas.microsoft.com/office/drawing/2010/main" val="0"/>
@@ -2363,24 +2522,299 @@
     </w:p>
     <w:p>
       <w:pPr>
-        <w:rPr>
-          <w:lang w:val="de-DE" w:eastAsia="de-CH"/>
-        </w:rPr>
-      </w:pPr>
-    </w:p>
-    <w:p>
-      <w:pPr>
-        <w:rPr>
-          <w:lang w:val="de-DE" w:eastAsia="de-CH"/>
-        </w:rPr>
-      </w:pPr>
-    </w:p>
-    <w:p>
-      <w:pPr>
-        <w:rPr>
-          <w:lang w:val="de-DE" w:eastAsia="de-CH"/>
-        </w:rPr>
-      </w:pPr>
+        <w:pStyle w:val="berschrift1"/>
+      </w:pPr>
+      <w:r>
+        <w:lastRenderedPageBreak/>
+        <w:t>Coding-R</w:t>
+      </w:r>
+      <w:bookmarkStart w:id="2" w:name="_GoBack"/>
+      <w:bookmarkEnd w:id="2"/>
+      <w:r>
+        <w:t>ichtlinien</w:t>
+      </w:r>
+    </w:p>
+    <w:p>
+      <w:pPr>
+        <w:rPr>
+          <w:lang w:val="de-DE"/>
+        </w:rPr>
+      </w:pPr>
+    </w:p>
+    <w:p>
+      <w:pPr>
+        <w:rPr>
+          <w:rFonts w:asciiTheme="majorHAnsi" w:hAnsiTheme="majorHAnsi" w:cstheme="majorHAnsi"/>
+          <w:sz w:val="28"/>
+          <w:szCs w:val="28"/>
+          <w:u w:val="single"/>
+        </w:rPr>
+      </w:pPr>
+      <w:r>
+        <w:rPr>
+          <w:rFonts w:asciiTheme="majorHAnsi" w:hAnsiTheme="majorHAnsi" w:cstheme="majorHAnsi"/>
+          <w:sz w:val="28"/>
+          <w:szCs w:val="28"/>
+          <w:u w:val="single"/>
+        </w:rPr>
+        <w:t>Naming Convention</w:t>
+      </w:r>
+    </w:p>
+    <w:p>
+      <w:pPr>
+        <w:pStyle w:val="Listenabsatz"/>
+        <w:numPr>
+          <w:ilvl w:val="0"/>
+          <w:numId w:val="3"/>
+        </w:numPr>
+        <w:rPr>
+          <w:sz w:val="24"/>
+          <w:szCs w:val="24"/>
+        </w:rPr>
+      </w:pPr>
+      <w:r>
+        <w:rPr>
+          <w:sz w:val="24"/>
+          <w:szCs w:val="24"/>
+        </w:rPr>
+        <w:t>Variablen können mit Grossbuchstaben beginnen muss aber nicht</w:t>
+      </w:r>
+    </w:p>
+    <w:p>
+      <w:pPr>
+        <w:pStyle w:val="Listenabsatz"/>
+        <w:numPr>
+          <w:ilvl w:val="0"/>
+          <w:numId w:val="3"/>
+        </w:numPr>
+        <w:rPr>
+          <w:sz w:val="24"/>
+          <w:szCs w:val="24"/>
+        </w:rPr>
+      </w:pPr>
+      <w:r>
+        <w:rPr>
+          <w:sz w:val="24"/>
+          <w:szCs w:val="24"/>
+        </w:rPr>
+        <w:t>Klassen &amp; Interfacebezeichner beginnen mit Grossbuchstaben</w:t>
+      </w:r>
+    </w:p>
+    <w:p>
+      <w:pPr>
+        <w:pStyle w:val="Listenabsatz"/>
+        <w:numPr>
+          <w:ilvl w:val="0"/>
+          <w:numId w:val="3"/>
+        </w:numPr>
+        <w:rPr>
+          <w:sz w:val="24"/>
+          <w:szCs w:val="24"/>
+        </w:rPr>
+      </w:pPr>
+      <w:r>
+        <w:rPr>
+          <w:sz w:val="24"/>
+          <w:szCs w:val="24"/>
+        </w:rPr>
+        <w:t>Attributbezeichner beginnen mit Kleinbuchstaben</w:t>
+      </w:r>
+    </w:p>
+    <w:p>
+      <w:pPr>
+        <w:pStyle w:val="Listenabsatz"/>
+        <w:numPr>
+          <w:ilvl w:val="0"/>
+          <w:numId w:val="3"/>
+        </w:numPr>
+        <w:rPr>
+          <w:sz w:val="24"/>
+          <w:szCs w:val="24"/>
+        </w:rPr>
+      </w:pPr>
+      <w:r>
+        <w:rPr>
+          <w:sz w:val="24"/>
+          <w:szCs w:val="24"/>
+        </w:rPr>
+        <w:t>Methoden beginnen mit Kleinbuchstaben</w:t>
+      </w:r>
+    </w:p>
+    <w:p>
+      <w:pPr>
+        <w:rPr>
+          <w:rFonts w:asciiTheme="majorHAnsi" w:hAnsiTheme="majorHAnsi" w:cstheme="majorHAnsi"/>
+          <w:sz w:val="28"/>
+          <w:szCs w:val="28"/>
+          <w:u w:val="single"/>
+        </w:rPr>
+      </w:pPr>
+    </w:p>
+    <w:p>
+      <w:pPr>
+        <w:rPr>
+          <w:rFonts w:asciiTheme="majorHAnsi" w:hAnsiTheme="majorHAnsi" w:cstheme="majorHAnsi"/>
+          <w:sz w:val="28"/>
+          <w:szCs w:val="28"/>
+          <w:u w:val="single"/>
+        </w:rPr>
+      </w:pPr>
+      <w:r>
+        <w:rPr>
+          <w:rFonts w:asciiTheme="majorHAnsi" w:hAnsiTheme="majorHAnsi" w:cstheme="majorHAnsi"/>
+          <w:sz w:val="28"/>
+          <w:szCs w:val="28"/>
+          <w:u w:val="single"/>
+        </w:rPr>
+        <w:t>Comments</w:t>
+      </w:r>
+    </w:p>
+    <w:p>
+      <w:pPr>
+        <w:pStyle w:val="Listenabsatz"/>
+        <w:numPr>
+          <w:ilvl w:val="0"/>
+          <w:numId w:val="4"/>
+        </w:numPr>
+        <w:rPr>
+          <w:sz w:val="24"/>
+          <w:szCs w:val="24"/>
+        </w:rPr>
+      </w:pPr>
+      <w:r>
+        <w:rPr>
+          <w:sz w:val="24"/>
+          <w:szCs w:val="24"/>
+        </w:rPr>
+        <w:t>Kommentar ist immer über dem beschriebenen Code</w:t>
+      </w:r>
+    </w:p>
+    <w:p>
+      <w:pPr>
+        <w:pStyle w:val="Listenabsatz"/>
+        <w:numPr>
+          <w:ilvl w:val="0"/>
+          <w:numId w:val="4"/>
+        </w:numPr>
+        <w:rPr>
+          <w:sz w:val="24"/>
+          <w:szCs w:val="24"/>
+        </w:rPr>
+      </w:pPr>
+      <w:r>
+        <w:rPr>
+          <w:sz w:val="24"/>
+          <w:szCs w:val="24"/>
+        </w:rPr>
+        <w:t>Kommentar hat seine eigene Zeile</w:t>
+      </w:r>
+    </w:p>
+    <w:p>
+      <w:pPr>
+        <w:pStyle w:val="Listenabsatz"/>
+        <w:numPr>
+          <w:ilvl w:val="0"/>
+          <w:numId w:val="4"/>
+        </w:numPr>
+        <w:rPr>
+          <w:sz w:val="24"/>
+          <w:szCs w:val="24"/>
+        </w:rPr>
+      </w:pPr>
+      <w:r>
+        <w:rPr>
+          <w:sz w:val="24"/>
+          <w:szCs w:val="24"/>
+        </w:rPr>
+        <w:t>Kommentare beschreiben den Code klar und kurz</w:t>
+      </w:r>
+    </w:p>
+    <w:p>
+      <w:pPr>
+        <w:rPr>
+          <w:sz w:val="24"/>
+          <w:szCs w:val="24"/>
+        </w:rPr>
+      </w:pPr>
+    </w:p>
+    <w:p>
+      <w:pPr>
+        <w:rPr>
+          <w:rFonts w:asciiTheme="majorHAnsi" w:hAnsiTheme="majorHAnsi" w:cstheme="majorHAnsi"/>
+          <w:sz w:val="28"/>
+          <w:szCs w:val="28"/>
+          <w:u w:val="single"/>
+        </w:rPr>
+      </w:pPr>
+      <w:r>
+        <w:rPr>
+          <w:rFonts w:asciiTheme="majorHAnsi" w:hAnsiTheme="majorHAnsi" w:cstheme="majorHAnsi"/>
+          <w:sz w:val="28"/>
+          <w:szCs w:val="28"/>
+          <w:u w:val="single"/>
+        </w:rPr>
+        <w:t>Statements</w:t>
+      </w:r>
+    </w:p>
+    <w:p>
+      <w:pPr>
+        <w:pStyle w:val="Listenabsatz"/>
+        <w:numPr>
+          <w:ilvl w:val="0"/>
+          <w:numId w:val="11"/>
+        </w:numPr>
+        <w:rPr>
+          <w:sz w:val="24"/>
+          <w:szCs w:val="24"/>
+        </w:rPr>
+      </w:pPr>
+      <w:r>
+        <w:rPr>
+          <w:sz w:val="24"/>
+          <w:szCs w:val="24"/>
+        </w:rPr>
+        <w:t>Statements sollen immer mit geschweiften Klammern anfangen und beendet werden</w:t>
+      </w:r>
+    </w:p>
+    <w:p>
+      <w:pPr>
+        <w:pStyle w:val="Listenabsatz"/>
+        <w:numPr>
+          <w:ilvl w:val="0"/>
+          <w:numId w:val="11"/>
+        </w:numPr>
+        <w:rPr>
+          <w:sz w:val="24"/>
+          <w:szCs w:val="24"/>
+        </w:rPr>
+      </w:pPr>
+      <w:r>
+        <w:rPr>
+          <w:sz w:val="24"/>
+          <w:szCs w:val="24"/>
+        </w:rPr>
+        <w:t>Keine leeren Zeilenumbrüche</w:t>
+      </w:r>
+    </w:p>
+    <w:p>
+      <w:pPr>
+        <w:pStyle w:val="Listenabsatz"/>
+        <w:numPr>
+          <w:ilvl w:val="0"/>
+          <w:numId w:val="11"/>
+        </w:numPr>
+        <w:rPr>
+          <w:sz w:val="24"/>
+          <w:szCs w:val="24"/>
+        </w:rPr>
+      </w:pPr>
+      <w:r>
+        <w:rPr>
+          <w:sz w:val="24"/>
+          <w:szCs w:val="24"/>
+        </w:rPr>
+        <w:t>Anfangsklammer ist immer unter dem Statement, nicht neben dran</w:t>
+      </w:r>
     </w:p>
     <w:p>
       <w:pPr>
@@ -2507,12 +2941,13 @@
         <w:rPr>
           <w:lang w:val="de-DE" w:eastAsia="de-CH"/>
         </w:rPr>
+        <w:lastRenderedPageBreak/>
         <w:tab/>
       </w:r>
     </w:p>
     <w:sectPr>
-      <w:headerReference w:type="default" r:id="rId16"/>
-      <w:footerReference w:type="default" r:id="rId17"/>
+      <w:headerReference w:type="default" r:id="rId15"/>
+      <w:footerReference w:type="default" r:id="rId16"/>
       <w:pgSz w:w="11906" w:h="16838"/>
       <w:pgMar w:top="1417" w:right="1417" w:bottom="1134" w:left="1417" w:header="708" w:footer="708" w:gutter="0"/>
       <w:cols w:space="708"/>
@@ -2667,7 +3102,7 @@
                                   <w:color w:val="0070C0"/>
                                   <w:lang w:val="de-DE"/>
                                 </w:rPr>
-                                <w:t>5</w:t>
+                                <w:t>9</w:t>
                               </w:r>
                               <w:r>
                                 <w:rPr>
@@ -2759,7 +3194,7 @@
                             <w:color w:val="0070C0"/>
                             <w:lang w:val="de-DE"/>
                           </w:rPr>
-                          <w:t>5</w:t>
+                          <w:t>9</w:t>
                         </w:r>
                         <w:r>
                           <w:rPr>
@@ -2945,6 +3380,1018 @@
     </w:lvl>
   </w:abstractNum>
   <w:abstractNum w:abstractNumId="1" w15:restartNumberingAfterBreak="0">
+    <w:nsid w:val="154815A3"/>
+    <w:multiLevelType w:val="hybridMultilevel"/>
+    <w:tmpl w:val="6860C70C"/>
+    <w:lvl w:ilvl="0" w:tplc="08070001">
+      <w:start w:val="1"/>
+      <w:numFmt w:val="bullet"/>
+      <w:lvlText w:val=""/>
+      <w:lvlJc w:val="left"/>
+      <w:pPr>
+        <w:ind w:left="720" w:hanging="360"/>
+      </w:pPr>
+      <w:rPr>
+        <w:rFonts w:ascii="Symbol" w:hAnsi="Symbol" w:hint="default"/>
+      </w:rPr>
+    </w:lvl>
+    <w:lvl w:ilvl="1" w:tplc="08070003" w:tentative="1">
+      <w:start w:val="1"/>
+      <w:numFmt w:val="bullet"/>
+      <w:lvlText w:val="o"/>
+      <w:lvlJc w:val="left"/>
+      <w:pPr>
+        <w:ind w:left="1440" w:hanging="360"/>
+      </w:pPr>
+      <w:rPr>
+        <w:rFonts w:ascii="Courier New" w:hAnsi="Courier New" w:cs="Courier New" w:hint="default"/>
+      </w:rPr>
+    </w:lvl>
+    <w:lvl w:ilvl="2" w:tplc="08070005" w:tentative="1">
+      <w:start w:val="1"/>
+      <w:numFmt w:val="bullet"/>
+      <w:lvlText w:val=""/>
+      <w:lvlJc w:val="left"/>
+      <w:pPr>
+        <w:ind w:left="2160" w:hanging="360"/>
+      </w:pPr>
+      <w:rPr>
+        <w:rFonts w:ascii="Wingdings" w:hAnsi="Wingdings" w:hint="default"/>
+      </w:rPr>
+    </w:lvl>
+    <w:lvl w:ilvl="3" w:tplc="08070001" w:tentative="1">
+      <w:start w:val="1"/>
+      <w:numFmt w:val="bullet"/>
+      <w:lvlText w:val=""/>
+      <w:lvlJc w:val="left"/>
+      <w:pPr>
+        <w:ind w:left="2880" w:hanging="360"/>
+      </w:pPr>
+      <w:rPr>
+        <w:rFonts w:ascii="Symbol" w:hAnsi="Symbol" w:hint="default"/>
+      </w:rPr>
+    </w:lvl>
+    <w:lvl w:ilvl="4" w:tplc="08070003" w:tentative="1">
+      <w:start w:val="1"/>
+      <w:numFmt w:val="bullet"/>
+      <w:lvlText w:val="o"/>
+      <w:lvlJc w:val="left"/>
+      <w:pPr>
+        <w:ind w:left="3600" w:hanging="360"/>
+      </w:pPr>
+      <w:rPr>
+        <w:rFonts w:ascii="Courier New" w:hAnsi="Courier New" w:cs="Courier New" w:hint="default"/>
+      </w:rPr>
+    </w:lvl>
+    <w:lvl w:ilvl="5" w:tplc="08070005" w:tentative="1">
+      <w:start w:val="1"/>
+      <w:numFmt w:val="bullet"/>
+      <w:lvlText w:val=""/>
+      <w:lvlJc w:val="left"/>
+      <w:pPr>
+        <w:ind w:left="4320" w:hanging="360"/>
+      </w:pPr>
+      <w:rPr>
+        <w:rFonts w:ascii="Wingdings" w:hAnsi="Wingdings" w:hint="default"/>
+      </w:rPr>
+    </w:lvl>
+    <w:lvl w:ilvl="6" w:tplc="08070001" w:tentative="1">
+      <w:start w:val="1"/>
+      <w:numFmt w:val="bullet"/>
+      <w:lvlText w:val=""/>
+      <w:lvlJc w:val="left"/>
+      <w:pPr>
+        <w:ind w:left="5040" w:hanging="360"/>
+      </w:pPr>
+      <w:rPr>
+        <w:rFonts w:ascii="Symbol" w:hAnsi="Symbol" w:hint="default"/>
+      </w:rPr>
+    </w:lvl>
+    <w:lvl w:ilvl="7" w:tplc="08070003" w:tentative="1">
+      <w:start w:val="1"/>
+      <w:numFmt w:val="bullet"/>
+      <w:lvlText w:val="o"/>
+      <w:lvlJc w:val="left"/>
+      <w:pPr>
+        <w:ind w:left="5760" w:hanging="360"/>
+      </w:pPr>
+      <w:rPr>
+        <w:rFonts w:ascii="Courier New" w:hAnsi="Courier New" w:cs="Courier New" w:hint="default"/>
+      </w:rPr>
+    </w:lvl>
+    <w:lvl w:ilvl="8" w:tplc="08070005" w:tentative="1">
+      <w:start w:val="1"/>
+      <w:numFmt w:val="bullet"/>
+      <w:lvlText w:val=""/>
+      <w:lvlJc w:val="left"/>
+      <w:pPr>
+        <w:ind w:left="6480" w:hanging="360"/>
+      </w:pPr>
+      <w:rPr>
+        <w:rFonts w:ascii="Wingdings" w:hAnsi="Wingdings" w:hint="default"/>
+      </w:rPr>
+    </w:lvl>
+  </w:abstractNum>
+  <w:abstractNum w:abstractNumId="2" w15:restartNumberingAfterBreak="0">
+    <w:nsid w:val="19840964"/>
+    <w:multiLevelType w:val="hybridMultilevel"/>
+    <w:tmpl w:val="D2B87C52"/>
+    <w:lvl w:ilvl="0" w:tplc="5C209BA2">
+      <w:numFmt w:val="bullet"/>
+      <w:lvlText w:val="-"/>
+      <w:lvlJc w:val="left"/>
+      <w:pPr>
+        <w:ind w:left="720" w:hanging="360"/>
+      </w:pPr>
+      <w:rPr>
+        <w:rFonts w:ascii="Calibri" w:eastAsiaTheme="minorHAnsi" w:hAnsi="Calibri" w:cs="Calibri" w:hint="default"/>
+      </w:rPr>
+    </w:lvl>
+    <w:lvl w:ilvl="1" w:tplc="08070003" w:tentative="1">
+      <w:start w:val="1"/>
+      <w:numFmt w:val="bullet"/>
+      <w:lvlText w:val="o"/>
+      <w:lvlJc w:val="left"/>
+      <w:pPr>
+        <w:ind w:left="1440" w:hanging="360"/>
+      </w:pPr>
+      <w:rPr>
+        <w:rFonts w:ascii="Courier New" w:hAnsi="Courier New" w:cs="Courier New" w:hint="default"/>
+      </w:rPr>
+    </w:lvl>
+    <w:lvl w:ilvl="2" w:tplc="08070005" w:tentative="1">
+      <w:start w:val="1"/>
+      <w:numFmt w:val="bullet"/>
+      <w:lvlText w:val=""/>
+      <w:lvlJc w:val="left"/>
+      <w:pPr>
+        <w:ind w:left="2160" w:hanging="360"/>
+      </w:pPr>
+      <w:rPr>
+        <w:rFonts w:ascii="Wingdings" w:hAnsi="Wingdings" w:hint="default"/>
+      </w:rPr>
+    </w:lvl>
+    <w:lvl w:ilvl="3" w:tplc="08070001" w:tentative="1">
+      <w:start w:val="1"/>
+      <w:numFmt w:val="bullet"/>
+      <w:lvlText w:val=""/>
+      <w:lvlJc w:val="left"/>
+      <w:pPr>
+        <w:ind w:left="2880" w:hanging="360"/>
+      </w:pPr>
+      <w:rPr>
+        <w:rFonts w:ascii="Symbol" w:hAnsi="Symbol" w:hint="default"/>
+      </w:rPr>
+    </w:lvl>
+    <w:lvl w:ilvl="4" w:tplc="08070003" w:tentative="1">
+      <w:start w:val="1"/>
+      <w:numFmt w:val="bullet"/>
+      <w:lvlText w:val="o"/>
+      <w:lvlJc w:val="left"/>
+      <w:pPr>
+        <w:ind w:left="3600" w:hanging="360"/>
+      </w:pPr>
+      <w:rPr>
+        <w:rFonts w:ascii="Courier New" w:hAnsi="Courier New" w:cs="Courier New" w:hint="default"/>
+      </w:rPr>
+    </w:lvl>
+    <w:lvl w:ilvl="5" w:tplc="08070005" w:tentative="1">
+      <w:start w:val="1"/>
+      <w:numFmt w:val="bullet"/>
+      <w:lvlText w:val=""/>
+      <w:lvlJc w:val="left"/>
+      <w:pPr>
+        <w:ind w:left="4320" w:hanging="360"/>
+      </w:pPr>
+      <w:rPr>
+        <w:rFonts w:ascii="Wingdings" w:hAnsi="Wingdings" w:hint="default"/>
+      </w:rPr>
+    </w:lvl>
+    <w:lvl w:ilvl="6" w:tplc="08070001" w:tentative="1">
+      <w:start w:val="1"/>
+      <w:numFmt w:val="bullet"/>
+      <w:lvlText w:val=""/>
+      <w:lvlJc w:val="left"/>
+      <w:pPr>
+        <w:ind w:left="5040" w:hanging="360"/>
+      </w:pPr>
+      <w:rPr>
+        <w:rFonts w:ascii="Symbol" w:hAnsi="Symbol" w:hint="default"/>
+      </w:rPr>
+    </w:lvl>
+    <w:lvl w:ilvl="7" w:tplc="08070003" w:tentative="1">
+      <w:start w:val="1"/>
+      <w:numFmt w:val="bullet"/>
+      <w:lvlText w:val="o"/>
+      <w:lvlJc w:val="left"/>
+      <w:pPr>
+        <w:ind w:left="5760" w:hanging="360"/>
+      </w:pPr>
+      <w:rPr>
+        <w:rFonts w:ascii="Courier New" w:hAnsi="Courier New" w:cs="Courier New" w:hint="default"/>
+      </w:rPr>
+    </w:lvl>
+    <w:lvl w:ilvl="8" w:tplc="08070005" w:tentative="1">
+      <w:start w:val="1"/>
+      <w:numFmt w:val="bullet"/>
+      <w:lvlText w:val=""/>
+      <w:lvlJc w:val="left"/>
+      <w:pPr>
+        <w:ind w:left="6480" w:hanging="360"/>
+      </w:pPr>
+      <w:rPr>
+        <w:rFonts w:ascii="Wingdings" w:hAnsi="Wingdings" w:hint="default"/>
+      </w:rPr>
+    </w:lvl>
+  </w:abstractNum>
+  <w:abstractNum w:abstractNumId="3" w15:restartNumberingAfterBreak="0">
+    <w:nsid w:val="289B0FCA"/>
+    <w:multiLevelType w:val="hybridMultilevel"/>
+    <w:tmpl w:val="F8E0391E"/>
+    <w:lvl w:ilvl="0" w:tplc="5C209BA2">
+      <w:numFmt w:val="bullet"/>
+      <w:lvlText w:val="-"/>
+      <w:lvlJc w:val="left"/>
+      <w:pPr>
+        <w:ind w:left="720" w:hanging="360"/>
+      </w:pPr>
+      <w:rPr>
+        <w:rFonts w:ascii="Calibri" w:eastAsiaTheme="minorHAnsi" w:hAnsi="Calibri" w:cs="Calibri" w:hint="default"/>
+      </w:rPr>
+    </w:lvl>
+    <w:lvl w:ilvl="1" w:tplc="08070003" w:tentative="1">
+      <w:start w:val="1"/>
+      <w:numFmt w:val="bullet"/>
+      <w:lvlText w:val="o"/>
+      <w:lvlJc w:val="left"/>
+      <w:pPr>
+        <w:ind w:left="1440" w:hanging="360"/>
+      </w:pPr>
+      <w:rPr>
+        <w:rFonts w:ascii="Courier New" w:hAnsi="Courier New" w:cs="Courier New" w:hint="default"/>
+      </w:rPr>
+    </w:lvl>
+    <w:lvl w:ilvl="2" w:tplc="08070005" w:tentative="1">
+      <w:start w:val="1"/>
+      <w:numFmt w:val="bullet"/>
+      <w:lvlText w:val=""/>
+      <w:lvlJc w:val="left"/>
+      <w:pPr>
+        <w:ind w:left="2160" w:hanging="360"/>
+      </w:pPr>
+      <w:rPr>
+        <w:rFonts w:ascii="Wingdings" w:hAnsi="Wingdings" w:hint="default"/>
+      </w:rPr>
+    </w:lvl>
+    <w:lvl w:ilvl="3" w:tplc="08070001" w:tentative="1">
+      <w:start w:val="1"/>
+      <w:numFmt w:val="bullet"/>
+      <w:lvlText w:val=""/>
+      <w:lvlJc w:val="left"/>
+      <w:pPr>
+        <w:ind w:left="2880" w:hanging="360"/>
+      </w:pPr>
+      <w:rPr>
+        <w:rFonts w:ascii="Symbol" w:hAnsi="Symbol" w:hint="default"/>
+      </w:rPr>
+    </w:lvl>
+    <w:lvl w:ilvl="4" w:tplc="08070003" w:tentative="1">
+      <w:start w:val="1"/>
+      <w:numFmt w:val="bullet"/>
+      <w:lvlText w:val="o"/>
+      <w:lvlJc w:val="left"/>
+      <w:pPr>
+        <w:ind w:left="3600" w:hanging="360"/>
+      </w:pPr>
+      <w:rPr>
+        <w:rFonts w:ascii="Courier New" w:hAnsi="Courier New" w:cs="Courier New" w:hint="default"/>
+      </w:rPr>
+    </w:lvl>
+    <w:lvl w:ilvl="5" w:tplc="08070005" w:tentative="1">
+      <w:start w:val="1"/>
+      <w:numFmt w:val="bullet"/>
+      <w:lvlText w:val=""/>
+      <w:lvlJc w:val="left"/>
+      <w:pPr>
+        <w:ind w:left="4320" w:hanging="360"/>
+      </w:pPr>
+      <w:rPr>
+        <w:rFonts w:ascii="Wingdings" w:hAnsi="Wingdings" w:hint="default"/>
+      </w:rPr>
+    </w:lvl>
+    <w:lvl w:ilvl="6" w:tplc="08070001" w:tentative="1">
+      <w:start w:val="1"/>
+      <w:numFmt w:val="bullet"/>
+      <w:lvlText w:val=""/>
+      <w:lvlJc w:val="left"/>
+      <w:pPr>
+        <w:ind w:left="5040" w:hanging="360"/>
+      </w:pPr>
+      <w:rPr>
+        <w:rFonts w:ascii="Symbol" w:hAnsi="Symbol" w:hint="default"/>
+      </w:rPr>
+    </w:lvl>
+    <w:lvl w:ilvl="7" w:tplc="08070003" w:tentative="1">
+      <w:start w:val="1"/>
+      <w:numFmt w:val="bullet"/>
+      <w:lvlText w:val="o"/>
+      <w:lvlJc w:val="left"/>
+      <w:pPr>
+        <w:ind w:left="5760" w:hanging="360"/>
+      </w:pPr>
+      <w:rPr>
+        <w:rFonts w:ascii="Courier New" w:hAnsi="Courier New" w:cs="Courier New" w:hint="default"/>
+      </w:rPr>
+    </w:lvl>
+    <w:lvl w:ilvl="8" w:tplc="08070005" w:tentative="1">
+      <w:start w:val="1"/>
+      <w:numFmt w:val="bullet"/>
+      <w:lvlText w:val=""/>
+      <w:lvlJc w:val="left"/>
+      <w:pPr>
+        <w:ind w:left="6480" w:hanging="360"/>
+      </w:pPr>
+      <w:rPr>
+        <w:rFonts w:ascii="Wingdings" w:hAnsi="Wingdings" w:hint="default"/>
+      </w:rPr>
+    </w:lvl>
+  </w:abstractNum>
+  <w:abstractNum w:abstractNumId="4" w15:restartNumberingAfterBreak="0">
+    <w:nsid w:val="383870DA"/>
+    <w:multiLevelType w:val="hybridMultilevel"/>
+    <w:tmpl w:val="657CE224"/>
+    <w:lvl w:ilvl="0" w:tplc="5C209BA2">
+      <w:numFmt w:val="bullet"/>
+      <w:lvlText w:val="-"/>
+      <w:lvlJc w:val="left"/>
+      <w:pPr>
+        <w:ind w:left="720" w:hanging="360"/>
+      </w:pPr>
+      <w:rPr>
+        <w:rFonts w:ascii="Calibri" w:eastAsiaTheme="minorHAnsi" w:hAnsi="Calibri" w:cs="Calibri" w:hint="default"/>
+      </w:rPr>
+    </w:lvl>
+    <w:lvl w:ilvl="1" w:tplc="08070003" w:tentative="1">
+      <w:start w:val="1"/>
+      <w:numFmt w:val="bullet"/>
+      <w:lvlText w:val="o"/>
+      <w:lvlJc w:val="left"/>
+      <w:pPr>
+        <w:ind w:left="1440" w:hanging="360"/>
+      </w:pPr>
+      <w:rPr>
+        <w:rFonts w:ascii="Courier New" w:hAnsi="Courier New" w:cs="Courier New" w:hint="default"/>
+      </w:rPr>
+    </w:lvl>
+    <w:lvl w:ilvl="2" w:tplc="08070005" w:tentative="1">
+      <w:start w:val="1"/>
+      <w:numFmt w:val="bullet"/>
+      <w:lvlText w:val=""/>
+      <w:lvlJc w:val="left"/>
+      <w:pPr>
+        <w:ind w:left="2160" w:hanging="360"/>
+      </w:pPr>
+      <w:rPr>
+        <w:rFonts w:ascii="Wingdings" w:hAnsi="Wingdings" w:hint="default"/>
+      </w:rPr>
+    </w:lvl>
+    <w:lvl w:ilvl="3" w:tplc="08070001" w:tentative="1">
+      <w:start w:val="1"/>
+      <w:numFmt w:val="bullet"/>
+      <w:lvlText w:val=""/>
+      <w:lvlJc w:val="left"/>
+      <w:pPr>
+        <w:ind w:left="2880" w:hanging="360"/>
+      </w:pPr>
+      <w:rPr>
+        <w:rFonts w:ascii="Symbol" w:hAnsi="Symbol" w:hint="default"/>
+      </w:rPr>
+    </w:lvl>
+    <w:lvl w:ilvl="4" w:tplc="08070003" w:tentative="1">
+      <w:start w:val="1"/>
+      <w:numFmt w:val="bullet"/>
+      <w:lvlText w:val="o"/>
+      <w:lvlJc w:val="left"/>
+      <w:pPr>
+        <w:ind w:left="3600" w:hanging="360"/>
+      </w:pPr>
+      <w:rPr>
+        <w:rFonts w:ascii="Courier New" w:hAnsi="Courier New" w:cs="Courier New" w:hint="default"/>
+      </w:rPr>
+    </w:lvl>
+    <w:lvl w:ilvl="5" w:tplc="08070005" w:tentative="1">
+      <w:start w:val="1"/>
+      <w:numFmt w:val="bullet"/>
+      <w:lvlText w:val=""/>
+      <w:lvlJc w:val="left"/>
+      <w:pPr>
+        <w:ind w:left="4320" w:hanging="360"/>
+      </w:pPr>
+      <w:rPr>
+        <w:rFonts w:ascii="Wingdings" w:hAnsi="Wingdings" w:hint="default"/>
+      </w:rPr>
+    </w:lvl>
+    <w:lvl w:ilvl="6" w:tplc="08070001" w:tentative="1">
+      <w:start w:val="1"/>
+      <w:numFmt w:val="bullet"/>
+      <w:lvlText w:val=""/>
+      <w:lvlJc w:val="left"/>
+      <w:pPr>
+        <w:ind w:left="5040" w:hanging="360"/>
+      </w:pPr>
+      <w:rPr>
+        <w:rFonts w:ascii="Symbol" w:hAnsi="Symbol" w:hint="default"/>
+      </w:rPr>
+    </w:lvl>
+    <w:lvl w:ilvl="7" w:tplc="08070003" w:tentative="1">
+      <w:start w:val="1"/>
+      <w:numFmt w:val="bullet"/>
+      <w:lvlText w:val="o"/>
+      <w:lvlJc w:val="left"/>
+      <w:pPr>
+        <w:ind w:left="5760" w:hanging="360"/>
+      </w:pPr>
+      <w:rPr>
+        <w:rFonts w:ascii="Courier New" w:hAnsi="Courier New" w:cs="Courier New" w:hint="default"/>
+      </w:rPr>
+    </w:lvl>
+    <w:lvl w:ilvl="8" w:tplc="08070005" w:tentative="1">
+      <w:start w:val="1"/>
+      <w:numFmt w:val="bullet"/>
+      <w:lvlText w:val=""/>
+      <w:lvlJc w:val="left"/>
+      <w:pPr>
+        <w:ind w:left="6480" w:hanging="360"/>
+      </w:pPr>
+      <w:rPr>
+        <w:rFonts w:ascii="Wingdings" w:hAnsi="Wingdings" w:hint="default"/>
+      </w:rPr>
+    </w:lvl>
+  </w:abstractNum>
+  <w:abstractNum w:abstractNumId="5" w15:restartNumberingAfterBreak="0">
+    <w:nsid w:val="3B696817"/>
+    <w:multiLevelType w:val="hybridMultilevel"/>
+    <w:tmpl w:val="236C2B6C"/>
+    <w:lvl w:ilvl="0" w:tplc="5C209BA2">
+      <w:numFmt w:val="bullet"/>
+      <w:lvlText w:val="-"/>
+      <w:lvlJc w:val="left"/>
+      <w:pPr>
+        <w:ind w:left="720" w:hanging="360"/>
+      </w:pPr>
+      <w:rPr>
+        <w:rFonts w:ascii="Calibri" w:eastAsiaTheme="minorHAnsi" w:hAnsi="Calibri" w:cs="Calibri" w:hint="default"/>
+      </w:rPr>
+    </w:lvl>
+    <w:lvl w:ilvl="1" w:tplc="08070003" w:tentative="1">
+      <w:start w:val="1"/>
+      <w:numFmt w:val="bullet"/>
+      <w:lvlText w:val="o"/>
+      <w:lvlJc w:val="left"/>
+      <w:pPr>
+        <w:ind w:left="1440" w:hanging="360"/>
+      </w:pPr>
+      <w:rPr>
+        <w:rFonts w:ascii="Courier New" w:hAnsi="Courier New" w:cs="Courier New" w:hint="default"/>
+      </w:rPr>
+    </w:lvl>
+    <w:lvl w:ilvl="2" w:tplc="08070005" w:tentative="1">
+      <w:start w:val="1"/>
+      <w:numFmt w:val="bullet"/>
+      <w:lvlText w:val=""/>
+      <w:lvlJc w:val="left"/>
+      <w:pPr>
+        <w:ind w:left="2160" w:hanging="360"/>
+      </w:pPr>
+      <w:rPr>
+        <w:rFonts w:ascii="Wingdings" w:hAnsi="Wingdings" w:hint="default"/>
+      </w:rPr>
+    </w:lvl>
+    <w:lvl w:ilvl="3" w:tplc="08070001" w:tentative="1">
+      <w:start w:val="1"/>
+      <w:numFmt w:val="bullet"/>
+      <w:lvlText w:val=""/>
+      <w:lvlJc w:val="left"/>
+      <w:pPr>
+        <w:ind w:left="2880" w:hanging="360"/>
+      </w:pPr>
+      <w:rPr>
+        <w:rFonts w:ascii="Symbol" w:hAnsi="Symbol" w:hint="default"/>
+      </w:rPr>
+    </w:lvl>
+    <w:lvl w:ilvl="4" w:tplc="08070003" w:tentative="1">
+      <w:start w:val="1"/>
+      <w:numFmt w:val="bullet"/>
+      <w:lvlText w:val="o"/>
+      <w:lvlJc w:val="left"/>
+      <w:pPr>
+        <w:ind w:left="3600" w:hanging="360"/>
+      </w:pPr>
+      <w:rPr>
+        <w:rFonts w:ascii="Courier New" w:hAnsi="Courier New" w:cs="Courier New" w:hint="default"/>
+      </w:rPr>
+    </w:lvl>
+    <w:lvl w:ilvl="5" w:tplc="08070005" w:tentative="1">
+      <w:start w:val="1"/>
+      <w:numFmt w:val="bullet"/>
+      <w:lvlText w:val=""/>
+      <w:lvlJc w:val="left"/>
+      <w:pPr>
+        <w:ind w:left="4320" w:hanging="360"/>
+      </w:pPr>
+      <w:rPr>
+        <w:rFonts w:ascii="Wingdings" w:hAnsi="Wingdings" w:hint="default"/>
+      </w:rPr>
+    </w:lvl>
+    <w:lvl w:ilvl="6" w:tplc="08070001" w:tentative="1">
+      <w:start w:val="1"/>
+      <w:numFmt w:val="bullet"/>
+      <w:lvlText w:val=""/>
+      <w:lvlJc w:val="left"/>
+      <w:pPr>
+        <w:ind w:left="5040" w:hanging="360"/>
+      </w:pPr>
+      <w:rPr>
+        <w:rFonts w:ascii="Symbol" w:hAnsi="Symbol" w:hint="default"/>
+      </w:rPr>
+    </w:lvl>
+    <w:lvl w:ilvl="7" w:tplc="08070003" w:tentative="1">
+      <w:start w:val="1"/>
+      <w:numFmt w:val="bullet"/>
+      <w:lvlText w:val="o"/>
+      <w:lvlJc w:val="left"/>
+      <w:pPr>
+        <w:ind w:left="5760" w:hanging="360"/>
+      </w:pPr>
+      <w:rPr>
+        <w:rFonts w:ascii="Courier New" w:hAnsi="Courier New" w:cs="Courier New" w:hint="default"/>
+      </w:rPr>
+    </w:lvl>
+    <w:lvl w:ilvl="8" w:tplc="08070005" w:tentative="1">
+      <w:start w:val="1"/>
+      <w:numFmt w:val="bullet"/>
+      <w:lvlText w:val=""/>
+      <w:lvlJc w:val="left"/>
+      <w:pPr>
+        <w:ind w:left="6480" w:hanging="360"/>
+      </w:pPr>
+      <w:rPr>
+        <w:rFonts w:ascii="Wingdings" w:hAnsi="Wingdings" w:hint="default"/>
+      </w:rPr>
+    </w:lvl>
+  </w:abstractNum>
+  <w:abstractNum w:abstractNumId="6" w15:restartNumberingAfterBreak="0">
+    <w:nsid w:val="3E446516"/>
+    <w:multiLevelType w:val="hybridMultilevel"/>
+    <w:tmpl w:val="7952D5E4"/>
+    <w:lvl w:ilvl="0" w:tplc="5C209BA2">
+      <w:numFmt w:val="bullet"/>
+      <w:lvlText w:val="-"/>
+      <w:lvlJc w:val="left"/>
+      <w:pPr>
+        <w:ind w:left="1080" w:hanging="360"/>
+      </w:pPr>
+      <w:rPr>
+        <w:rFonts w:ascii="Calibri" w:eastAsiaTheme="minorHAnsi" w:hAnsi="Calibri" w:cs="Calibri" w:hint="default"/>
+      </w:rPr>
+    </w:lvl>
+    <w:lvl w:ilvl="1" w:tplc="08070003" w:tentative="1">
+      <w:start w:val="1"/>
+      <w:numFmt w:val="bullet"/>
+      <w:lvlText w:val="o"/>
+      <w:lvlJc w:val="left"/>
+      <w:pPr>
+        <w:ind w:left="1800" w:hanging="360"/>
+      </w:pPr>
+      <w:rPr>
+        <w:rFonts w:ascii="Courier New" w:hAnsi="Courier New" w:cs="Courier New" w:hint="default"/>
+      </w:rPr>
+    </w:lvl>
+    <w:lvl w:ilvl="2" w:tplc="08070005" w:tentative="1">
+      <w:start w:val="1"/>
+      <w:numFmt w:val="bullet"/>
+      <w:lvlText w:val=""/>
+      <w:lvlJc w:val="left"/>
+      <w:pPr>
+        <w:ind w:left="2520" w:hanging="360"/>
+      </w:pPr>
+      <w:rPr>
+        <w:rFonts w:ascii="Wingdings" w:hAnsi="Wingdings" w:hint="default"/>
+      </w:rPr>
+    </w:lvl>
+    <w:lvl w:ilvl="3" w:tplc="08070001" w:tentative="1">
+      <w:start w:val="1"/>
+      <w:numFmt w:val="bullet"/>
+      <w:lvlText w:val=""/>
+      <w:lvlJc w:val="left"/>
+      <w:pPr>
+        <w:ind w:left="3240" w:hanging="360"/>
+      </w:pPr>
+      <w:rPr>
+        <w:rFonts w:ascii="Symbol" w:hAnsi="Symbol" w:hint="default"/>
+      </w:rPr>
+    </w:lvl>
+    <w:lvl w:ilvl="4" w:tplc="08070003" w:tentative="1">
+      <w:start w:val="1"/>
+      <w:numFmt w:val="bullet"/>
+      <w:lvlText w:val="o"/>
+      <w:lvlJc w:val="left"/>
+      <w:pPr>
+        <w:ind w:left="3960" w:hanging="360"/>
+      </w:pPr>
+      <w:rPr>
+        <w:rFonts w:ascii="Courier New" w:hAnsi="Courier New" w:cs="Courier New" w:hint="default"/>
+      </w:rPr>
+    </w:lvl>
+    <w:lvl w:ilvl="5" w:tplc="08070005" w:tentative="1">
+      <w:start w:val="1"/>
+      <w:numFmt w:val="bullet"/>
+      <w:lvlText w:val=""/>
+      <w:lvlJc w:val="left"/>
+      <w:pPr>
+        <w:ind w:left="4680" w:hanging="360"/>
+      </w:pPr>
+      <w:rPr>
+        <w:rFonts w:ascii="Wingdings" w:hAnsi="Wingdings" w:hint="default"/>
+      </w:rPr>
+    </w:lvl>
+    <w:lvl w:ilvl="6" w:tplc="08070001" w:tentative="1">
+      <w:start w:val="1"/>
+      <w:numFmt w:val="bullet"/>
+      <w:lvlText w:val=""/>
+      <w:lvlJc w:val="left"/>
+      <w:pPr>
+        <w:ind w:left="5400" w:hanging="360"/>
+      </w:pPr>
+      <w:rPr>
+        <w:rFonts w:ascii="Symbol" w:hAnsi="Symbol" w:hint="default"/>
+      </w:rPr>
+    </w:lvl>
+    <w:lvl w:ilvl="7" w:tplc="08070003" w:tentative="1">
+      <w:start w:val="1"/>
+      <w:numFmt w:val="bullet"/>
+      <w:lvlText w:val="o"/>
+      <w:lvlJc w:val="left"/>
+      <w:pPr>
+        <w:ind w:left="6120" w:hanging="360"/>
+      </w:pPr>
+      <w:rPr>
+        <w:rFonts w:ascii="Courier New" w:hAnsi="Courier New" w:cs="Courier New" w:hint="default"/>
+      </w:rPr>
+    </w:lvl>
+    <w:lvl w:ilvl="8" w:tplc="08070005" w:tentative="1">
+      <w:start w:val="1"/>
+      <w:numFmt w:val="bullet"/>
+      <w:lvlText w:val=""/>
+      <w:lvlJc w:val="left"/>
+      <w:pPr>
+        <w:ind w:left="6840" w:hanging="360"/>
+      </w:pPr>
+      <w:rPr>
+        <w:rFonts w:ascii="Wingdings" w:hAnsi="Wingdings" w:hint="default"/>
+      </w:rPr>
+    </w:lvl>
+  </w:abstractNum>
+  <w:abstractNum w:abstractNumId="7" w15:restartNumberingAfterBreak="0">
+    <w:nsid w:val="431C3CD8"/>
+    <w:multiLevelType w:val="hybridMultilevel"/>
+    <w:tmpl w:val="CE260350"/>
+    <w:lvl w:ilvl="0" w:tplc="08070001">
+      <w:start w:val="1"/>
+      <w:numFmt w:val="bullet"/>
+      <w:lvlText w:val=""/>
+      <w:lvlJc w:val="left"/>
+      <w:pPr>
+        <w:ind w:left="720" w:hanging="360"/>
+      </w:pPr>
+      <w:rPr>
+        <w:rFonts w:ascii="Symbol" w:hAnsi="Symbol" w:hint="default"/>
+      </w:rPr>
+    </w:lvl>
+    <w:lvl w:ilvl="1" w:tplc="08070003" w:tentative="1">
+      <w:start w:val="1"/>
+      <w:numFmt w:val="bullet"/>
+      <w:lvlText w:val="o"/>
+      <w:lvlJc w:val="left"/>
+      <w:pPr>
+        <w:ind w:left="1440" w:hanging="360"/>
+      </w:pPr>
+      <w:rPr>
+        <w:rFonts w:ascii="Courier New" w:hAnsi="Courier New" w:cs="Courier New" w:hint="default"/>
+      </w:rPr>
+    </w:lvl>
+    <w:lvl w:ilvl="2" w:tplc="08070005" w:tentative="1">
+      <w:start w:val="1"/>
+      <w:numFmt w:val="bullet"/>
+      <w:lvlText w:val=""/>
+      <w:lvlJc w:val="left"/>
+      <w:pPr>
+        <w:ind w:left="2160" w:hanging="360"/>
+      </w:pPr>
+      <w:rPr>
+        <w:rFonts w:ascii="Wingdings" w:hAnsi="Wingdings" w:hint="default"/>
+      </w:rPr>
+    </w:lvl>
+    <w:lvl w:ilvl="3" w:tplc="08070001" w:tentative="1">
+      <w:start w:val="1"/>
+      <w:numFmt w:val="bullet"/>
+      <w:lvlText w:val=""/>
+      <w:lvlJc w:val="left"/>
+      <w:pPr>
+        <w:ind w:left="2880" w:hanging="360"/>
+      </w:pPr>
+      <w:rPr>
+        <w:rFonts w:ascii="Symbol" w:hAnsi="Symbol" w:hint="default"/>
+      </w:rPr>
+    </w:lvl>
+    <w:lvl w:ilvl="4" w:tplc="08070003" w:tentative="1">
+      <w:start w:val="1"/>
+      <w:numFmt w:val="bullet"/>
+      <w:lvlText w:val="o"/>
+      <w:lvlJc w:val="left"/>
+      <w:pPr>
+        <w:ind w:left="3600" w:hanging="360"/>
+      </w:pPr>
+      <w:rPr>
+        <w:rFonts w:ascii="Courier New" w:hAnsi="Courier New" w:cs="Courier New" w:hint="default"/>
+      </w:rPr>
+    </w:lvl>
+    <w:lvl w:ilvl="5" w:tplc="08070005" w:tentative="1">
+      <w:start w:val="1"/>
+      <w:numFmt w:val="bullet"/>
+      <w:lvlText w:val=""/>
+      <w:lvlJc w:val="left"/>
+      <w:pPr>
+        <w:ind w:left="4320" w:hanging="360"/>
+      </w:pPr>
+      <w:rPr>
+        <w:rFonts w:ascii="Wingdings" w:hAnsi="Wingdings" w:hint="default"/>
+      </w:rPr>
+    </w:lvl>
+    <w:lvl w:ilvl="6" w:tplc="08070001" w:tentative="1">
+      <w:start w:val="1"/>
+      <w:numFmt w:val="bullet"/>
+      <w:lvlText w:val=""/>
+      <w:lvlJc w:val="left"/>
+      <w:pPr>
+        <w:ind w:left="5040" w:hanging="360"/>
+      </w:pPr>
+      <w:rPr>
+        <w:rFonts w:ascii="Symbol" w:hAnsi="Symbol" w:hint="default"/>
+      </w:rPr>
+    </w:lvl>
+    <w:lvl w:ilvl="7" w:tplc="08070003" w:tentative="1">
+      <w:start w:val="1"/>
+      <w:numFmt w:val="bullet"/>
+      <w:lvlText w:val="o"/>
+      <w:lvlJc w:val="left"/>
+      <w:pPr>
+        <w:ind w:left="5760" w:hanging="360"/>
+      </w:pPr>
+      <w:rPr>
+        <w:rFonts w:ascii="Courier New" w:hAnsi="Courier New" w:cs="Courier New" w:hint="default"/>
+      </w:rPr>
+    </w:lvl>
+    <w:lvl w:ilvl="8" w:tplc="08070005" w:tentative="1">
+      <w:start w:val="1"/>
+      <w:numFmt w:val="bullet"/>
+      <w:lvlText w:val=""/>
+      <w:lvlJc w:val="left"/>
+      <w:pPr>
+        <w:ind w:left="6480" w:hanging="360"/>
+      </w:pPr>
+      <w:rPr>
+        <w:rFonts w:ascii="Wingdings" w:hAnsi="Wingdings" w:hint="default"/>
+      </w:rPr>
+    </w:lvl>
+  </w:abstractNum>
+  <w:abstractNum w:abstractNumId="8" w15:restartNumberingAfterBreak="0">
+    <w:nsid w:val="4E817A84"/>
+    <w:multiLevelType w:val="hybridMultilevel"/>
+    <w:tmpl w:val="CA42D7BA"/>
+    <w:lvl w:ilvl="0" w:tplc="08070001">
+      <w:start w:val="1"/>
+      <w:numFmt w:val="bullet"/>
+      <w:lvlText w:val=""/>
+      <w:lvlJc w:val="left"/>
+      <w:pPr>
+        <w:ind w:left="720" w:hanging="360"/>
+      </w:pPr>
+      <w:rPr>
+        <w:rFonts w:ascii="Symbol" w:hAnsi="Symbol" w:hint="default"/>
+      </w:rPr>
+    </w:lvl>
+    <w:lvl w:ilvl="1" w:tplc="08070003" w:tentative="1">
+      <w:start w:val="1"/>
+      <w:numFmt w:val="bullet"/>
+      <w:lvlText w:val="o"/>
+      <w:lvlJc w:val="left"/>
+      <w:pPr>
+        <w:ind w:left="1440" w:hanging="360"/>
+      </w:pPr>
+      <w:rPr>
+        <w:rFonts w:ascii="Courier New" w:hAnsi="Courier New" w:cs="Courier New" w:hint="default"/>
+      </w:rPr>
+    </w:lvl>
+    <w:lvl w:ilvl="2" w:tplc="08070005" w:tentative="1">
+      <w:start w:val="1"/>
+      <w:numFmt w:val="bullet"/>
+      <w:lvlText w:val=""/>
+      <w:lvlJc w:val="left"/>
+      <w:pPr>
+        <w:ind w:left="2160" w:hanging="360"/>
+      </w:pPr>
+      <w:rPr>
+        <w:rFonts w:ascii="Wingdings" w:hAnsi="Wingdings" w:hint="default"/>
+      </w:rPr>
+    </w:lvl>
+    <w:lvl w:ilvl="3" w:tplc="08070001" w:tentative="1">
+      <w:start w:val="1"/>
+      <w:numFmt w:val="bullet"/>
+      <w:lvlText w:val=""/>
+      <w:lvlJc w:val="left"/>
+      <w:pPr>
+        <w:ind w:left="2880" w:hanging="360"/>
+      </w:pPr>
+      <w:rPr>
+        <w:rFonts w:ascii="Symbol" w:hAnsi="Symbol" w:hint="default"/>
+      </w:rPr>
+    </w:lvl>
+    <w:lvl w:ilvl="4" w:tplc="08070003" w:tentative="1">
+      <w:start w:val="1"/>
+      <w:numFmt w:val="bullet"/>
+      <w:lvlText w:val="o"/>
+      <w:lvlJc w:val="left"/>
+      <w:pPr>
+        <w:ind w:left="3600" w:hanging="360"/>
+      </w:pPr>
+      <w:rPr>
+        <w:rFonts w:ascii="Courier New" w:hAnsi="Courier New" w:cs="Courier New" w:hint="default"/>
+      </w:rPr>
+    </w:lvl>
+    <w:lvl w:ilvl="5" w:tplc="08070005" w:tentative="1">
+      <w:start w:val="1"/>
+      <w:numFmt w:val="bullet"/>
+      <w:lvlText w:val=""/>
+      <w:lvlJc w:val="left"/>
+      <w:pPr>
+        <w:ind w:left="4320" w:hanging="360"/>
+      </w:pPr>
+      <w:rPr>
+        <w:rFonts w:ascii="Wingdings" w:hAnsi="Wingdings" w:hint="default"/>
+      </w:rPr>
+    </w:lvl>
+    <w:lvl w:ilvl="6" w:tplc="08070001" w:tentative="1">
+      <w:start w:val="1"/>
+      <w:numFmt w:val="bullet"/>
+      <w:lvlText w:val=""/>
+      <w:lvlJc w:val="left"/>
+      <w:pPr>
+        <w:ind w:left="5040" w:hanging="360"/>
+      </w:pPr>
+      <w:rPr>
+        <w:rFonts w:ascii="Symbol" w:hAnsi="Symbol" w:hint="default"/>
+      </w:rPr>
+    </w:lvl>
+    <w:lvl w:ilvl="7" w:tplc="08070003" w:tentative="1">
+      <w:start w:val="1"/>
+      <w:numFmt w:val="bullet"/>
+      <w:lvlText w:val="o"/>
+      <w:lvlJc w:val="left"/>
+      <w:pPr>
+        <w:ind w:left="5760" w:hanging="360"/>
+      </w:pPr>
+      <w:rPr>
+        <w:rFonts w:ascii="Courier New" w:hAnsi="Courier New" w:cs="Courier New" w:hint="default"/>
+      </w:rPr>
+    </w:lvl>
+    <w:lvl w:ilvl="8" w:tplc="08070005" w:tentative="1">
+      <w:start w:val="1"/>
+      <w:numFmt w:val="bullet"/>
+      <w:lvlText w:val=""/>
+      <w:lvlJc w:val="left"/>
+      <w:pPr>
+        <w:ind w:left="6480" w:hanging="360"/>
+      </w:pPr>
+      <w:rPr>
+        <w:rFonts w:ascii="Wingdings" w:hAnsi="Wingdings" w:hint="default"/>
+      </w:rPr>
+    </w:lvl>
+  </w:abstractNum>
+  <w:abstractNum w:abstractNumId="9" w15:restartNumberingAfterBreak="0">
+    <w:nsid w:val="52460318"/>
+    <w:multiLevelType w:val="hybridMultilevel"/>
+    <w:tmpl w:val="BC0ED784"/>
+    <w:lvl w:ilvl="0" w:tplc="08070001">
+      <w:start w:val="1"/>
+      <w:numFmt w:val="bullet"/>
+      <w:lvlText w:val=""/>
+      <w:lvlJc w:val="left"/>
+      <w:pPr>
+        <w:ind w:left="720" w:hanging="360"/>
+      </w:pPr>
+      <w:rPr>
+        <w:rFonts w:ascii="Symbol" w:hAnsi="Symbol" w:hint="default"/>
+      </w:rPr>
+    </w:lvl>
+    <w:lvl w:ilvl="1" w:tplc="08070003" w:tentative="1">
+      <w:start w:val="1"/>
+      <w:numFmt w:val="bullet"/>
+      <w:lvlText w:val="o"/>
+      <w:lvlJc w:val="left"/>
+      <w:pPr>
+        <w:ind w:left="1440" w:hanging="360"/>
+      </w:pPr>
+      <w:rPr>
+        <w:rFonts w:ascii="Courier New" w:hAnsi="Courier New" w:cs="Courier New" w:hint="default"/>
+      </w:rPr>
+    </w:lvl>
+    <w:lvl w:ilvl="2" w:tplc="08070005" w:tentative="1">
+      <w:start w:val="1"/>
+      <w:numFmt w:val="bullet"/>
+      <w:lvlText w:val=""/>
+      <w:lvlJc w:val="left"/>
+      <w:pPr>
+        <w:ind w:left="2160" w:hanging="360"/>
+      </w:pPr>
+      <w:rPr>
+        <w:rFonts w:ascii="Wingdings" w:hAnsi="Wingdings" w:hint="default"/>
+      </w:rPr>
+    </w:lvl>
+    <w:lvl w:ilvl="3" w:tplc="08070001" w:tentative="1">
+      <w:start w:val="1"/>
+      <w:numFmt w:val="bullet"/>
+      <w:lvlText w:val=""/>
+      <w:lvlJc w:val="left"/>
+      <w:pPr>
+        <w:ind w:left="2880" w:hanging="360"/>
+      </w:pPr>
+      <w:rPr>
+        <w:rFonts w:ascii="Symbol" w:hAnsi="Symbol" w:hint="default"/>
+      </w:rPr>
+    </w:lvl>
+    <w:lvl w:ilvl="4" w:tplc="08070003" w:tentative="1">
+      <w:start w:val="1"/>
+      <w:numFmt w:val="bullet"/>
+      <w:lvlText w:val="o"/>
+      <w:lvlJc w:val="left"/>
+      <w:pPr>
+        <w:ind w:left="3600" w:hanging="360"/>
+      </w:pPr>
+      <w:rPr>
+        <w:rFonts w:ascii="Courier New" w:hAnsi="Courier New" w:cs="Courier New" w:hint="default"/>
+      </w:rPr>
+    </w:lvl>
+    <w:lvl w:ilvl="5" w:tplc="08070005" w:tentative="1">
+      <w:start w:val="1"/>
+      <w:numFmt w:val="bullet"/>
+      <w:lvlText w:val=""/>
+      <w:lvlJc w:val="left"/>
+      <w:pPr>
+        <w:ind w:left="4320" w:hanging="360"/>
+      </w:pPr>
+      <w:rPr>
+        <w:rFonts w:ascii="Wingdings" w:hAnsi="Wingdings" w:hint="default"/>
+      </w:rPr>
+    </w:lvl>
+    <w:lvl w:ilvl="6" w:tplc="08070001" w:tentative="1">
+      <w:start w:val="1"/>
+      <w:numFmt w:val="bullet"/>
+      <w:lvlText w:val=""/>
+      <w:lvlJc w:val="left"/>
+      <w:pPr>
+        <w:ind w:left="5040" w:hanging="360"/>
+      </w:pPr>
+      <w:rPr>
+        <w:rFonts w:ascii="Symbol" w:hAnsi="Symbol" w:hint="default"/>
+      </w:rPr>
+    </w:lvl>
+    <w:lvl w:ilvl="7" w:tplc="08070003" w:tentative="1">
+      <w:start w:val="1"/>
+      <w:numFmt w:val="bullet"/>
+      <w:lvlText w:val="o"/>
+      <w:lvlJc w:val="left"/>
+      <w:pPr>
+        <w:ind w:left="5760" w:hanging="360"/>
+      </w:pPr>
+      <w:rPr>
+        <w:rFonts w:ascii="Courier New" w:hAnsi="Courier New" w:cs="Courier New" w:hint="default"/>
+      </w:rPr>
+    </w:lvl>
+    <w:lvl w:ilvl="8" w:tplc="08070005" w:tentative="1">
+      <w:start w:val="1"/>
+      <w:numFmt w:val="bullet"/>
+      <w:lvlText w:val=""/>
+      <w:lvlJc w:val="left"/>
+      <w:pPr>
+        <w:ind w:left="6480" w:hanging="360"/>
+      </w:pPr>
+      <w:rPr>
+        <w:rFonts w:ascii="Wingdings" w:hAnsi="Wingdings" w:hint="default"/>
+      </w:rPr>
+    </w:lvl>
+  </w:abstractNum>
+  <w:abstractNum w:abstractNumId="10" w15:restartNumberingAfterBreak="0">
     <w:nsid w:val="63EB7A68"/>
     <w:multiLevelType w:val="hybridMultilevel"/>
     <w:tmpl w:val="2BAA7194"/>
@@ -3037,7 +4484,34 @@
     <w:abstractNumId w:val="0"/>
   </w:num>
   <w:num w:numId="2">
+    <w:abstractNumId w:val="10"/>
+  </w:num>
+  <w:num w:numId="3">
+    <w:abstractNumId w:val="7"/>
+  </w:num>
+  <w:num w:numId="4">
     <w:abstractNumId w:val="1"/>
+  </w:num>
+  <w:num w:numId="5">
+    <w:abstractNumId w:val="8"/>
+  </w:num>
+  <w:num w:numId="6">
+    <w:abstractNumId w:val="5"/>
+  </w:num>
+  <w:num w:numId="7">
+    <w:abstractNumId w:val="6"/>
+  </w:num>
+  <w:num w:numId="8">
+    <w:abstractNumId w:val="4"/>
+  </w:num>
+  <w:num w:numId="9">
+    <w:abstractNumId w:val="2"/>
+  </w:num>
+  <w:num w:numId="10">
+    <w:abstractNumId w:val="3"/>
+  </w:num>
+  <w:num w:numId="11">
+    <w:abstractNumId w:val="9"/>
   </w:num>
 </w:numbering>
 </file>
@@ -3775,6 +5249,7 @@
     <w:rsidRoot w:val="0006423B"/>
     <w:rsid w:val="0000179A"/>
     <w:rsid w:val="0006423B"/>
+    <w:rsid w:val="00BD6411"/>
     <w:rsid w:val="00DA069C"/>
   </w:rsids>
   <m:mathPr>
@@ -4511,7 +5986,7 @@
 </file>
 
 <file path=customXml/itemProps1.xml><?xml version="1.0" encoding="utf-8"?>
-<ds:datastoreItem xmlns:ds="http://schemas.openxmlformats.org/officeDocument/2006/customXml" ds:itemID="{E4F46ED0-BA1D-49EB-A445-25E1208EB69F}">
+<ds:datastoreItem xmlns:ds="http://schemas.openxmlformats.org/officeDocument/2006/customXml" ds:itemID="{4FF93FAE-D9B9-405A-A1E9-266DE513B947}">
   <ds:schemaRefs>
     <ds:schemaRef ds:uri="http://schemas.openxmlformats.org/officeDocument/2006/bibliography"/>
   </ds:schemaRefs>

</xml_diff>

<commit_message>
Projekt Updated und Dokumentation Aktualisiert.
</commit_message>
<xml_diff>
--- a/doc/Projekt SBB.docx
+++ b/doc/Projekt SBB.docx
@@ -36,7 +36,7 @@
               <w:color w:val="5B9BD5" w:themeColor="accent1"/>
             </w:rPr>
             <w:drawing>
-              <wp:inline distT="0" distB="0" distL="0" distR="0" wp14:anchorId="2A1038D7" wp14:editId="4B6158A3">
+              <wp:inline distT="0" distB="0" distL="0" distR="0" wp14:anchorId="6A814B9F" wp14:editId="7D3EFE6E">
                 <wp:extent cx="1417320" cy="750898"/>
                 <wp:effectExtent l="0" t="0" r="0" b="0"/>
                 <wp:docPr id="143" name="Bild 143"/>
@@ -193,7 +193,7 @@
               <w:color w:val="5B9BD5" w:themeColor="accent1"/>
             </w:rPr>
             <w:drawing>
-              <wp:inline distT="0" distB="0" distL="0" distR="0" wp14:anchorId="70923875" wp14:editId="348CD924">
+              <wp:inline distT="0" distB="0" distL="0" distR="0" wp14:anchorId="74B3C2D6" wp14:editId="2F4675C4">
                 <wp:extent cx="758952" cy="478932"/>
                 <wp:effectExtent l="0" t="0" r="3175" b="0"/>
                 <wp:docPr id="144" name="Bild 144"/>
@@ -252,7 +252,7 @@
             <mc:AlternateContent>
               <mc:Choice Requires="wps">
                 <w:drawing>
-                  <wp:anchor distT="0" distB="0" distL="114300" distR="114300" simplePos="0" relativeHeight="251659264" behindDoc="0" locked="0" layoutInCell="1" allowOverlap="1" wp14:anchorId="1A72FEA4" wp14:editId="489F94C5">
+                  <wp:anchor distT="0" distB="0" distL="114300" distR="114300" simplePos="0" relativeHeight="251659264" behindDoc="0" locked="0" layoutInCell="1" allowOverlap="1" wp14:anchorId="3D20BAF1" wp14:editId="2BB0881E">
                     <wp:simplePos x="0" y="0"/>
                     <wp:positionH relativeFrom="margin">
                       <wp:posOffset>635</wp:posOffset>
@@ -410,7 +410,7 @@
               </mc:Choice>
               <mc:Fallback>
                 <w:pict>
-                  <v:shapetype w14:anchorId="1A72FEA4" id="_x0000_t202" coordsize="21600,21600" o:spt="202" path="m,l,21600r21600,l21600,xe">
+                  <v:shapetype w14:anchorId="3D20BAF1" id="_x0000_t202" coordsize="21600,21600" o:spt="202" path="m,l,21600r21600,l21600,xe">
                     <v:stroke joinstyle="miter"/>
                     <v:path gradientshapeok="t" o:connecttype="rect"/>
                   </v:shapetype>
@@ -543,12 +543,24 @@
             <w:p>
               <w:pPr>
                 <w:pStyle w:val="Inhaltsverzeichnisberschrift"/>
+                <w:rPr>
+                  <w:noProof/>
+                </w:rPr>
               </w:pPr>
               <w:r>
                 <w:rPr>
                   <w:lang w:val="de-DE"/>
                 </w:rPr>
                 <w:t>Inhaltsverzeichnis</w:t>
+              </w:r>
+              <w:r>
+                <w:fldChar w:fldCharType="begin"/>
+              </w:r>
+              <w:r>
+                <w:instrText xml:space="preserve"> TOC \o "1-3" \h \z \u </w:instrText>
+              </w:r>
+              <w:r>
+                <w:fldChar w:fldCharType="separate"/>
               </w:r>
             </w:p>
             <w:p>
@@ -558,19 +570,12 @@
                   <w:tab w:val="right" w:leader="dot" w:pos="9062"/>
                 </w:tabs>
                 <w:rPr>
+                  <w:rFonts w:eastAsiaTheme="minorEastAsia"/>
                   <w:noProof/>
+                  <w:lang w:eastAsia="de-CH"/>
                 </w:rPr>
               </w:pPr>
-              <w:r>
-                <w:fldChar w:fldCharType="begin"/>
-              </w:r>
-              <w:r>
-                <w:instrText xml:space="preserve"> TOC \o "1-3" \h \z \u </w:instrText>
-              </w:r>
-              <w:r>
-                <w:fldChar w:fldCharType="separate"/>
-              </w:r>
-              <w:hyperlink w:anchor="_Toc27549889" w:history="1">
+              <w:hyperlink w:anchor="_Toc27747763" w:history="1">
                 <w:r>
                   <w:rPr>
                     <w:rStyle w:val="Hyperlink"/>
@@ -598,7 +603,7 @@
                     <w:noProof/>
                     <w:webHidden/>
                   </w:rPr>
-                  <w:instrText xml:space="preserve"> PAGEREF _Toc27549889 \h </w:instrText>
+                  <w:instrText xml:space="preserve"> PAGEREF _Toc27747763 \h </w:instrText>
                 </w:r>
                 <w:r>
                   <w:rPr>
@@ -618,7 +623,7 @@
                     <w:noProof/>
                     <w:webHidden/>
                   </w:rPr>
-                  <w:t>3</w:t>
+                  <w:t>4</w:t>
                 </w:r>
                 <w:r>
                   <w:rPr>
@@ -636,15 +641,16 @@
                   <w:tab w:val="right" w:leader="dot" w:pos="9062"/>
                 </w:tabs>
                 <w:rPr>
+                  <w:rFonts w:eastAsiaTheme="minorEastAsia"/>
                   <w:noProof/>
+                  <w:lang w:eastAsia="de-CH"/>
                 </w:rPr>
               </w:pPr>
-              <w:hyperlink w:anchor="_Toc27549890" w:history="1">
+              <w:hyperlink w:anchor="_Toc27747764" w:history="1">
                 <w:r>
                   <w:rPr>
                     <w:rStyle w:val="Hyperlink"/>
                     <w:noProof/>
-                    <w:lang w:val="de-DE"/>
                   </w:rPr>
                   <w:t>Einleitung &amp; Management Summary</w:t>
                 </w:r>
@@ -667,7 +673,7 @@
                     <w:noProof/>
                     <w:webHidden/>
                   </w:rPr>
-                  <w:instrText xml:space="preserve"> PAGEREF _Toc27549890 \h </w:instrText>
+                  <w:instrText xml:space="preserve"> PAGEREF _Toc27747764 \h </w:instrText>
                 </w:r>
                 <w:r>
                   <w:rPr>
@@ -687,7 +693,429 @@
                     <w:noProof/>
                     <w:webHidden/>
                   </w:rPr>
-                  <w:t>3</w:t>
+                  <w:t>4</w:t>
+                </w:r>
+                <w:r>
+                  <w:rPr>
+                    <w:noProof/>
+                    <w:webHidden/>
+                  </w:rPr>
+                  <w:fldChar w:fldCharType="end"/>
+                </w:r>
+              </w:hyperlink>
+            </w:p>
+            <w:p>
+              <w:pPr>
+                <w:pStyle w:val="Verzeichnis1"/>
+                <w:tabs>
+                  <w:tab w:val="right" w:leader="dot" w:pos="9062"/>
+                </w:tabs>
+                <w:rPr>
+                  <w:rFonts w:eastAsiaTheme="minorEastAsia"/>
+                  <w:noProof/>
+                  <w:lang w:eastAsia="de-CH"/>
+                </w:rPr>
+              </w:pPr>
+              <w:hyperlink w:anchor="_Toc27747765" w:history="1">
+                <w:r>
+                  <w:rPr>
+                    <w:rStyle w:val="Hyperlink"/>
+                    <w:noProof/>
+                  </w:rPr>
+                  <w:t>Zweck des Dokuments</w:t>
+                </w:r>
+                <w:r>
+                  <w:rPr>
+                    <w:noProof/>
+                    <w:webHidden/>
+                  </w:rPr>
+                  <w:tab/>
+                </w:r>
+                <w:r>
+                  <w:rPr>
+                    <w:noProof/>
+                    <w:webHidden/>
+                  </w:rPr>
+                  <w:fldChar w:fldCharType="begin"/>
+                </w:r>
+                <w:r>
+                  <w:rPr>
+                    <w:noProof/>
+                    <w:webHidden/>
+                  </w:rPr>
+                  <w:instrText xml:space="preserve"> PAGEREF _Toc27747765 \h </w:instrText>
+                </w:r>
+                <w:r>
+                  <w:rPr>
+                    <w:noProof/>
+                    <w:webHidden/>
+                  </w:rPr>
+                </w:r>
+                <w:r>
+                  <w:rPr>
+                    <w:noProof/>
+                    <w:webHidden/>
+                  </w:rPr>
+                  <w:fldChar w:fldCharType="separate"/>
+                </w:r>
+                <w:r>
+                  <w:rPr>
+                    <w:noProof/>
+                    <w:webHidden/>
+                  </w:rPr>
+                  <w:t>4</w:t>
+                </w:r>
+                <w:r>
+                  <w:rPr>
+                    <w:noProof/>
+                    <w:webHidden/>
+                  </w:rPr>
+                  <w:fldChar w:fldCharType="end"/>
+                </w:r>
+              </w:hyperlink>
+            </w:p>
+            <w:p>
+              <w:pPr>
+                <w:pStyle w:val="Verzeichnis1"/>
+                <w:tabs>
+                  <w:tab w:val="right" w:leader="dot" w:pos="9062"/>
+                </w:tabs>
+                <w:rPr>
+                  <w:rFonts w:eastAsiaTheme="minorEastAsia"/>
+                  <w:noProof/>
+                  <w:lang w:eastAsia="de-CH"/>
+                </w:rPr>
+              </w:pPr>
+              <w:hyperlink w:anchor="_Toc27747766" w:history="1">
+                <w:r>
+                  <w:rPr>
+                    <w:rStyle w:val="Hyperlink"/>
+                    <w:noProof/>
+                  </w:rPr>
+                  <w:t>Anforderungen</w:t>
+                </w:r>
+                <w:r>
+                  <w:rPr>
+                    <w:noProof/>
+                    <w:webHidden/>
+                  </w:rPr>
+                  <w:tab/>
+                </w:r>
+                <w:r>
+                  <w:rPr>
+                    <w:noProof/>
+                    <w:webHidden/>
+                  </w:rPr>
+                  <w:fldChar w:fldCharType="begin"/>
+                </w:r>
+                <w:r>
+                  <w:rPr>
+                    <w:noProof/>
+                    <w:webHidden/>
+                  </w:rPr>
+                  <w:instrText xml:space="preserve"> PAGEREF _Toc27747766 \h </w:instrText>
+                </w:r>
+                <w:r>
+                  <w:rPr>
+                    <w:noProof/>
+                    <w:webHidden/>
+                  </w:rPr>
+                </w:r>
+                <w:r>
+                  <w:rPr>
+                    <w:noProof/>
+                    <w:webHidden/>
+                  </w:rPr>
+                  <w:fldChar w:fldCharType="separate"/>
+                </w:r>
+                <w:r>
+                  <w:rPr>
+                    <w:noProof/>
+                    <w:webHidden/>
+                  </w:rPr>
+                  <w:t>5</w:t>
+                </w:r>
+                <w:r>
+                  <w:rPr>
+                    <w:noProof/>
+                    <w:webHidden/>
+                  </w:rPr>
+                  <w:fldChar w:fldCharType="end"/>
+                </w:r>
+              </w:hyperlink>
+            </w:p>
+            <w:p>
+              <w:pPr>
+                <w:pStyle w:val="Verzeichnis1"/>
+                <w:tabs>
+                  <w:tab w:val="right" w:leader="dot" w:pos="9062"/>
+                </w:tabs>
+                <w:rPr>
+                  <w:rFonts w:eastAsiaTheme="minorEastAsia"/>
+                  <w:noProof/>
+                  <w:lang w:eastAsia="de-CH"/>
+                </w:rPr>
+              </w:pPr>
+              <w:hyperlink w:anchor="_Toc27747767" w:history="1">
+                <w:r>
+                  <w:rPr>
+                    <w:rStyle w:val="Hyperlink"/>
+                    <w:noProof/>
+                  </w:rPr>
+                  <w:t>Mockup</w:t>
+                </w:r>
+                <w:r>
+                  <w:rPr>
+                    <w:noProof/>
+                    <w:webHidden/>
+                  </w:rPr>
+                  <w:tab/>
+                </w:r>
+                <w:r>
+                  <w:rPr>
+                    <w:noProof/>
+                    <w:webHidden/>
+                  </w:rPr>
+                  <w:fldChar w:fldCharType="begin"/>
+                </w:r>
+                <w:r>
+                  <w:rPr>
+                    <w:noProof/>
+                    <w:webHidden/>
+                  </w:rPr>
+                  <w:instrText xml:space="preserve"> PAGEREF _Toc27747767 \h </w:instrText>
+                </w:r>
+                <w:r>
+                  <w:rPr>
+                    <w:noProof/>
+                    <w:webHidden/>
+                  </w:rPr>
+                </w:r>
+                <w:r>
+                  <w:rPr>
+                    <w:noProof/>
+                    <w:webHidden/>
+                  </w:rPr>
+                  <w:fldChar w:fldCharType="separate"/>
+                </w:r>
+                <w:r>
+                  <w:rPr>
+                    <w:noProof/>
+                    <w:webHidden/>
+                  </w:rPr>
+                  <w:t>7</w:t>
+                </w:r>
+                <w:r>
+                  <w:rPr>
+                    <w:noProof/>
+                    <w:webHidden/>
+                  </w:rPr>
+                  <w:fldChar w:fldCharType="end"/>
+                </w:r>
+              </w:hyperlink>
+            </w:p>
+            <w:p>
+              <w:pPr>
+                <w:pStyle w:val="Verzeichnis1"/>
+                <w:tabs>
+                  <w:tab w:val="right" w:leader="dot" w:pos="9062"/>
+                </w:tabs>
+                <w:rPr>
+                  <w:rFonts w:eastAsiaTheme="minorEastAsia"/>
+                  <w:noProof/>
+                  <w:lang w:eastAsia="de-CH"/>
+                </w:rPr>
+              </w:pPr>
+              <w:hyperlink w:anchor="_Toc27747768" w:history="1">
+                <w:r>
+                  <w:rPr>
+                    <w:rStyle w:val="Hyperlink"/>
+                    <w:noProof/>
+                    <w:lang w:val="de-DE"/>
+                  </w:rPr>
+                  <w:t>Use Case</w:t>
+                </w:r>
+                <w:r>
+                  <w:rPr>
+                    <w:noProof/>
+                    <w:webHidden/>
+                  </w:rPr>
+                  <w:tab/>
+                </w:r>
+                <w:r>
+                  <w:rPr>
+                    <w:noProof/>
+                    <w:webHidden/>
+                  </w:rPr>
+                  <w:fldChar w:fldCharType="begin"/>
+                </w:r>
+                <w:r>
+                  <w:rPr>
+                    <w:noProof/>
+                    <w:webHidden/>
+                  </w:rPr>
+                  <w:instrText xml:space="preserve"> PAGEREF _Toc27747768 \h </w:instrText>
+                </w:r>
+                <w:r>
+                  <w:rPr>
+                    <w:noProof/>
+                    <w:webHidden/>
+                  </w:rPr>
+                </w:r>
+                <w:r>
+                  <w:rPr>
+                    <w:noProof/>
+                    <w:webHidden/>
+                  </w:rPr>
+                  <w:fldChar w:fldCharType="separate"/>
+                </w:r>
+                <w:r>
+                  <w:rPr>
+                    <w:noProof/>
+                    <w:webHidden/>
+                  </w:rPr>
+                  <w:t>9</w:t>
+                </w:r>
+                <w:r>
+                  <w:rPr>
+                    <w:noProof/>
+                    <w:webHidden/>
+                  </w:rPr>
+                  <w:fldChar w:fldCharType="end"/>
+                </w:r>
+              </w:hyperlink>
+            </w:p>
+            <w:p>
+              <w:pPr>
+                <w:pStyle w:val="Verzeichnis1"/>
+                <w:tabs>
+                  <w:tab w:val="right" w:leader="dot" w:pos="9062"/>
+                </w:tabs>
+                <w:rPr>
+                  <w:rFonts w:eastAsiaTheme="minorEastAsia"/>
+                  <w:noProof/>
+                  <w:lang w:eastAsia="de-CH"/>
+                </w:rPr>
+              </w:pPr>
+              <w:hyperlink w:anchor="_Toc27747770" w:history="1">
+                <w:r>
+                  <w:rPr>
+                    <w:rStyle w:val="Hyperlink"/>
+                    <w:noProof/>
+                    <w:lang w:val="de-DE"/>
+                  </w:rPr>
+                  <w:t>Use Case Beschreibung</w:t>
+                </w:r>
+                <w:r>
+                  <w:rPr>
+                    <w:noProof/>
+                    <w:webHidden/>
+                  </w:rPr>
+                  <w:tab/>
+                </w:r>
+                <w:r>
+                  <w:rPr>
+                    <w:noProof/>
+                    <w:webHidden/>
+                  </w:rPr>
+                  <w:fldChar w:fldCharType="begin"/>
+                </w:r>
+                <w:r>
+                  <w:rPr>
+                    <w:noProof/>
+                    <w:webHidden/>
+                  </w:rPr>
+                  <w:instrText xml:space="preserve"> PAGEREF _Toc27747770 \h </w:instrText>
+                </w:r>
+                <w:r>
+                  <w:rPr>
+                    <w:noProof/>
+                    <w:webHidden/>
+                  </w:rPr>
+                </w:r>
+                <w:r>
+                  <w:rPr>
+                    <w:noProof/>
+                    <w:webHidden/>
+                  </w:rPr>
+                  <w:fldChar w:fldCharType="separate"/>
+                </w:r>
+                <w:r>
+                  <w:rPr>
+                    <w:noProof/>
+                    <w:webHidden/>
+                  </w:rPr>
+                  <w:t>9</w:t>
+                </w:r>
+                <w:r>
+                  <w:rPr>
+                    <w:noProof/>
+                    <w:webHidden/>
+                  </w:rPr>
+                  <w:fldChar w:fldCharType="end"/>
+                </w:r>
+              </w:hyperlink>
+            </w:p>
+            <w:p>
+              <w:pPr>
+                <w:pStyle w:val="Verzeichnis1"/>
+                <w:tabs>
+                  <w:tab w:val="right" w:leader="dot" w:pos="9062"/>
+                </w:tabs>
+                <w:rPr>
+                  <w:rFonts w:eastAsiaTheme="minorEastAsia"/>
+                  <w:noProof/>
+                  <w:lang w:eastAsia="de-CH"/>
+                </w:rPr>
+              </w:pPr>
+              <w:hyperlink w:anchor="_Toc27747771" w:history="1">
+                <w:r>
+                  <w:rPr>
+                    <w:rStyle w:val="Hyperlink"/>
+                    <w:noProof/>
+                  </w:rPr>
+                  <w:t>Coding-Richtlinien</w:t>
+                </w:r>
+                <w:r>
+                  <w:rPr>
+                    <w:noProof/>
+                    <w:webHidden/>
+                  </w:rPr>
+                  <w:tab/>
+                </w:r>
+                <w:r>
+                  <w:rPr>
+                    <w:noProof/>
+                    <w:webHidden/>
+                  </w:rPr>
+                  <w:fldChar w:fldCharType="begin"/>
+                </w:r>
+                <w:r>
+                  <w:rPr>
+                    <w:noProof/>
+                    <w:webHidden/>
+                  </w:rPr>
+                  <w:instrText xml:space="preserve"> PAGEREF _Toc27747771 \h </w:instrText>
+                </w:r>
+                <w:r>
+                  <w:rPr>
+                    <w:noProof/>
+                    <w:webHidden/>
+                  </w:rPr>
+                </w:r>
+                <w:r>
+                  <w:rPr>
+                    <w:noProof/>
+                    <w:webHidden/>
+                  </w:rPr>
+                  <w:fldChar w:fldCharType="separate"/>
+                </w:r>
+                <w:r>
+                  <w:rPr>
+                    <w:noProof/>
+                    <w:webHidden/>
+                  </w:rPr>
+                  <w:t>10</w:t>
                 </w:r>
                 <w:r>
                   <w:rPr>
@@ -745,7 +1173,7 @@
           <w:lang w:val="de-DE"/>
         </w:rPr>
       </w:pPr>
-      <w:bookmarkStart w:id="0" w:name="_Toc27549889"/>
+      <w:bookmarkStart w:id="0" w:name="_Toc27747763"/>
       <w:r>
         <w:rPr>
           <w:sz w:val="36"/>
@@ -928,7 +1356,7 @@
           <w:szCs w:val="36"/>
         </w:rPr>
       </w:pPr>
-      <w:bookmarkStart w:id="1" w:name="_Toc27549890"/>
+      <w:bookmarkStart w:id="1" w:name="_Toc27747764"/>
       <w:r>
         <w:rPr>
           <w:sz w:val="36"/>
@@ -961,16 +1389,34 @@
           <w:lang w:val="de-DE" w:eastAsia="de-CH"/>
         </w:rPr>
         <w:br/>
-        <w:t>Mein Projekt ist eine Desktop Anwendung die auf eine SwissTransport API zugreift und dort Daten wie z.B. Verbindungen anzeigt.</w:t>
-      </w:r>
-    </w:p>
-    <w:p>
-      <w:pPr>
+        <w:t xml:space="preserve">Mein Projekt ist eine Desktop Anwendung die auf eine </w:t>
+      </w:r>
+      <w:proofErr w:type="spellStart"/>
+      <w:r>
         <w:rPr>
           <w:sz w:val="24"/>
           <w:szCs w:val="24"/>
           <w:lang w:val="de-DE" w:eastAsia="de-CH"/>
         </w:rPr>
+        <w:t>SwissTransport</w:t>
+      </w:r>
+      <w:proofErr w:type="spellEnd"/>
+      <w:r>
+        <w:rPr>
+          <w:sz w:val="24"/>
+          <w:szCs w:val="24"/>
+          <w:lang w:val="de-DE" w:eastAsia="de-CH"/>
+        </w:rPr>
+        <w:t xml:space="preserve"> API zugreift und dort Daten wie z.B. Verbindungen anzeigt.</w:t>
+      </w:r>
+    </w:p>
+    <w:p>
+      <w:pPr>
+        <w:rPr>
+          <w:sz w:val="24"/>
+          <w:szCs w:val="24"/>
+          <w:lang w:val="de-DE" w:eastAsia="de-CH"/>
+        </w:rPr>
       </w:pPr>
     </w:p>
     <w:p>
@@ -981,6 +1427,7 @@
           <w:szCs w:val="36"/>
         </w:rPr>
       </w:pPr>
+      <w:bookmarkStart w:id="2" w:name="_Toc27747765"/>
       <w:r>
         <w:rPr>
           <w:sz w:val="36"/>
@@ -988,6 +1435,7 @@
         </w:rPr>
         <w:t>Zweck des Dokuments</w:t>
       </w:r>
+      <w:bookmarkEnd w:id="2"/>
     </w:p>
     <w:p>
       <w:pPr>
@@ -1008,161 +1456,202 @@
           <w:sz w:val="24"/>
           <w:szCs w:val="24"/>
         </w:rPr>
-        <w:t>Desktop-A</w:t>
-      </w:r>
+        <w:t>Desktop-</w:t>
+      </w:r>
+      <w:proofErr w:type="spellStart"/>
       <w:r>
         <w:rPr>
           <w:sz w:val="24"/>
           <w:szCs w:val="24"/>
         </w:rPr>
-        <w:t>nwenung «Projekt SBB» soll es</w:t>
+        <w:t>A</w:t>
       </w:r>
       <w:r>
         <w:rPr>
           <w:sz w:val="24"/>
           <w:szCs w:val="24"/>
         </w:rPr>
-        <w:t xml:space="preserve"> Benut</w:t>
-      </w:r>
+        <w:t>nwenung</w:t>
+      </w:r>
+      <w:proofErr w:type="spellEnd"/>
       <w:r>
         <w:rPr>
           <w:sz w:val="24"/>
           <w:szCs w:val="24"/>
         </w:rPr>
-        <w:t xml:space="preserve">zern erlauben, zum einen Reisen </w:t>
+        <w:t xml:space="preserve"> «Projekt SBB» soll es</w:t>
       </w:r>
       <w:r>
         <w:rPr>
           <w:sz w:val="24"/>
           <w:szCs w:val="24"/>
         </w:rPr>
-        <w:t>am aktuellen Dat</w:t>
+        <w:t xml:space="preserve"> Benut</w:t>
       </w:r>
       <w:r>
         <w:rPr>
           <w:sz w:val="24"/>
           <w:szCs w:val="24"/>
         </w:rPr>
-        <w:t>um und Zeitpunkt oder an einem beliebigen</w:t>
+        <w:t xml:space="preserve">zern erlauben, zum einen Reisen </w:t>
       </w:r>
       <w:r>
         <w:rPr>
           <w:sz w:val="24"/>
           <w:szCs w:val="24"/>
         </w:rPr>
-        <w:t xml:space="preserve"> Datum und </w:t>
+        <w:t>am aktuellen Dat</w:t>
       </w:r>
       <w:r>
         <w:rPr>
           <w:sz w:val="24"/>
           <w:szCs w:val="24"/>
         </w:rPr>
-        <w:t>Zeitpunktzu Zug- oder Busverbindungen p</w:t>
+        <w:t>um und Zeitpunkt oder an einem beliebigen</w:t>
       </w:r>
       <w:r>
         <w:rPr>
           <w:sz w:val="24"/>
           <w:szCs w:val="24"/>
         </w:rPr>
-        <w:t>lanen</w:t>
-      </w:r>
+        <w:t xml:space="preserve"> Datum und </w:t>
+      </w:r>
+      <w:proofErr w:type="spellStart"/>
       <w:r>
         <w:rPr>
           <w:sz w:val="24"/>
           <w:szCs w:val="24"/>
         </w:rPr>
-        <w:t xml:space="preserve"> zu können</w:t>
-      </w:r>
+        <w:t>Zeitpunktzu</w:t>
+      </w:r>
+      <w:proofErr w:type="spellEnd"/>
       <w:r>
         <w:rPr>
           <w:sz w:val="24"/>
           <w:szCs w:val="24"/>
         </w:rPr>
-        <w:t xml:space="preserve">. </w:t>
+        <w:t xml:space="preserve"> Zug- oder Busverbindungen p</w:t>
       </w:r>
       <w:r>
         <w:rPr>
           <w:sz w:val="24"/>
           <w:szCs w:val="24"/>
         </w:rPr>
-        <w:t xml:space="preserve">Durch </w:t>
+        <w:t>lanen</w:t>
       </w:r>
       <w:r>
         <w:rPr>
           <w:sz w:val="24"/>
           <w:szCs w:val="24"/>
         </w:rPr>
-        <w:t>eine Eingabe</w:t>
+        <w:t xml:space="preserve"> zu können</w:t>
       </w:r>
       <w:r>
         <w:rPr>
           <w:sz w:val="24"/>
           <w:szCs w:val="24"/>
         </w:rPr>
-        <w:t xml:space="preserve"> erhalte ich</w:t>
+        <w:t xml:space="preserve">. </w:t>
       </w:r>
       <w:r>
         <w:rPr>
           <w:sz w:val="24"/>
           <w:szCs w:val="24"/>
         </w:rPr>
-        <w:t xml:space="preserve"> eine Liste mit den nächsten Verbindungen</w:t>
+        <w:t xml:space="preserve">Durch </w:t>
       </w:r>
       <w:r>
         <w:rPr>
           <w:sz w:val="24"/>
           <w:szCs w:val="24"/>
         </w:rPr>
-        <w:t xml:space="preserve"> und dazugehörige Informationen wie z.B </w:t>
+        <w:t>eine Eingabe</w:t>
       </w:r>
       <w:r>
         <w:rPr>
           <w:sz w:val="24"/>
           <w:szCs w:val="24"/>
         </w:rPr>
-        <w:t>Abfahrts- und Ankunftszeit. Es kann auch</w:t>
+        <w:t xml:space="preserve"> erhalte ich</w:t>
       </w:r>
       <w:r>
         <w:rPr>
           <w:sz w:val="24"/>
           <w:szCs w:val="24"/>
         </w:rPr>
-        <w:t xml:space="preserve"> kann nach allen Abfahrten a</w:t>
+        <w:t xml:space="preserve"> eine Liste mit den nächsten Verbindungen</w:t>
       </w:r>
       <w:r>
         <w:rPr>
           <w:sz w:val="24"/>
           <w:szCs w:val="24"/>
         </w:rPr>
-        <w:t>b einer Station gesucht werden.</w:t>
-      </w:r>
-    </w:p>
-    <w:p>
-      <w:pPr>
+        <w:t xml:space="preserve"> und dazugehörige Informationen wie </w:t>
+      </w:r>
+      <w:proofErr w:type="spellStart"/>
+      <w:r>
         <w:rPr>
           <w:sz w:val="24"/>
           <w:szCs w:val="24"/>
         </w:rPr>
-      </w:pPr>
+        <w:t>z.B</w:t>
+      </w:r>
+      <w:proofErr w:type="spellEnd"/>
       <w:r>
         <w:rPr>
           <w:sz w:val="24"/>
           <w:szCs w:val="24"/>
         </w:rPr>
-        <w:t>Meine</w:t>
+        <w:t xml:space="preserve"> </w:t>
       </w:r>
       <w:r>
         <w:rPr>
           <w:sz w:val="24"/>
           <w:szCs w:val="24"/>
         </w:rPr>
-        <w:t xml:space="preserve"> Dokumentation beinhaltet</w:t>
+        <w:t>Abfahrts- und Ankunftszeit. Es kann auch</w:t>
       </w:r>
       <w:r>
         <w:rPr>
           <w:sz w:val="24"/>
           <w:szCs w:val="24"/>
         </w:rPr>
+        <w:t xml:space="preserve"> kann nach allen Abfahrten a</w:t>
+      </w:r>
+      <w:r>
+        <w:rPr>
+          <w:sz w:val="24"/>
+          <w:szCs w:val="24"/>
+        </w:rPr>
+        <w:t>b einer Station gesucht werden.</w:t>
+      </w:r>
+    </w:p>
+    <w:p>
+      <w:pPr>
+        <w:rPr>
+          <w:sz w:val="24"/>
+          <w:szCs w:val="24"/>
+        </w:rPr>
+      </w:pPr>
+      <w:r>
+        <w:rPr>
+          <w:sz w:val="24"/>
+          <w:szCs w:val="24"/>
+        </w:rPr>
+        <w:t>Meine</w:t>
+      </w:r>
+      <w:r>
+        <w:rPr>
+          <w:sz w:val="24"/>
+          <w:szCs w:val="24"/>
+        </w:rPr>
+        <w:t xml:space="preserve"> Dokumentation beinhaltet</w:t>
+      </w:r>
+      <w:r>
+        <w:rPr>
+          <w:sz w:val="24"/>
+          <w:szCs w:val="24"/>
+        </w:rPr>
         <w:t xml:space="preserve"> die Planung, Umsetzung, und das Endergebnis meiner Projektarbeit «Projekt SBB».</w:t>
       </w:r>
     </w:p>
@@ -1170,62 +1659,6 @@
       <w:pPr>
         <w:rPr>
           <w:sz w:val="28"/>
-          <w:lang w:val="de-DE" w:eastAsia="de-CH"/>
-        </w:rPr>
-      </w:pPr>
-    </w:p>
-    <w:p>
-      <w:pPr>
-        <w:rPr>
-          <w:lang w:val="de-DE" w:eastAsia="de-CH"/>
-        </w:rPr>
-      </w:pPr>
-    </w:p>
-    <w:p>
-      <w:pPr>
-        <w:rPr>
-          <w:lang w:val="de-DE" w:eastAsia="de-CH"/>
-        </w:rPr>
-      </w:pPr>
-    </w:p>
-    <w:p>
-      <w:pPr>
-        <w:rPr>
-          <w:lang w:val="de-DE" w:eastAsia="de-CH"/>
-        </w:rPr>
-      </w:pPr>
-    </w:p>
-    <w:p>
-      <w:pPr>
-        <w:rPr>
-          <w:lang w:val="de-DE" w:eastAsia="de-CH"/>
-        </w:rPr>
-      </w:pPr>
-    </w:p>
-    <w:p>
-      <w:pPr>
-        <w:rPr>
-          <w:lang w:val="de-DE" w:eastAsia="de-CH"/>
-        </w:rPr>
-      </w:pPr>
-    </w:p>
-    <w:p>
-      <w:pPr>
-        <w:rPr>
-          <w:lang w:val="de-DE" w:eastAsia="de-CH"/>
-        </w:rPr>
-      </w:pPr>
-    </w:p>
-    <w:p>
-      <w:pPr>
-        <w:rPr>
-          <w:lang w:val="de-DE" w:eastAsia="de-CH"/>
-        </w:rPr>
-      </w:pPr>
-    </w:p>
-    <w:p>
-      <w:pPr>
-        <w:rPr>
           <w:lang w:val="de-DE" w:eastAsia="de-CH"/>
         </w:rPr>
       </w:pPr>
@@ -1334,6 +1767,7 @@
           <w:szCs w:val="36"/>
         </w:rPr>
       </w:pPr>
+      <w:bookmarkStart w:id="3" w:name="_Toc27747766"/>
       <w:r>
         <w:rPr>
           <w:sz w:val="36"/>
@@ -1341,6 +1775,7 @@
         </w:rPr>
         <w:t>Anforderungen</w:t>
       </w:r>
+      <w:bookmarkEnd w:id="3"/>
     </w:p>
     <w:p/>
     <w:p>
@@ -1350,7 +1785,7 @@
           <w:lang w:eastAsia="de-CH"/>
         </w:rPr>
         <w:drawing>
-          <wp:inline distT="0" distB="0" distL="0" distR="0">
+          <wp:inline distT="0" distB="0" distL="0" distR="0" wp14:anchorId="5150B71B" wp14:editId="208D6811">
             <wp:extent cx="5760720" cy="5671820"/>
             <wp:effectExtent l="0" t="0" r="0" b="5080"/>
             <wp:docPr id="4" name="Grafik 4"/>
@@ -1420,6 +1855,8 @@
           <w:szCs w:val="36"/>
         </w:rPr>
       </w:pPr>
+      <w:bookmarkStart w:id="4" w:name="_Toc27747767"/>
+      <w:proofErr w:type="spellStart"/>
       <w:r>
         <w:rPr>
           <w:sz w:val="36"/>
@@ -1428,6 +1865,8 @@
         <w:lastRenderedPageBreak/>
         <w:t>Mockup</w:t>
       </w:r>
+      <w:bookmarkEnd w:id="4"/>
+      <w:proofErr w:type="spellEnd"/>
     </w:p>
     <w:p>
       <w:pPr>
@@ -1514,7 +1953,25 @@
           <w:sz w:val="24"/>
           <w:szCs w:val="24"/>
         </w:rPr>
-        <w:t>Es können zwei Stationen oder Orte (Von und Nach) angegeben werden.</w:t>
+        <w:t xml:space="preserve">Es können zwei Stationen oder Orte (Von und </w:t>
+      </w:r>
+      <w:proofErr w:type="spellStart"/>
+      <w:r>
+        <w:rPr>
+          <w:rFonts w:cstheme="minorHAnsi"/>
+          <w:sz w:val="24"/>
+          <w:szCs w:val="24"/>
+        </w:rPr>
+        <w:t>Nach</w:t>
+      </w:r>
+      <w:proofErr w:type="spellEnd"/>
+      <w:r>
+        <w:rPr>
+          <w:rFonts w:cstheme="minorHAnsi"/>
+          <w:sz w:val="24"/>
+          <w:szCs w:val="24"/>
+        </w:rPr>
+        <w:t>) angegeben werden.</w:t>
       </w:r>
       <w:r>
         <w:rPr>
@@ -1561,7 +2018,7 @@
           <w:lang w:eastAsia="de-CH"/>
         </w:rPr>
         <w:drawing>
-          <wp:inline distT="0" distB="0" distL="0" distR="0">
+          <wp:inline distT="0" distB="0" distL="0" distR="0" wp14:anchorId="6BDE252C" wp14:editId="4444F063">
             <wp:extent cx="4072890" cy="2915045"/>
             <wp:effectExtent l="0" t="0" r="3810" b="0"/>
             <wp:docPr id="5" name="Grafik 5"/>
@@ -1622,7 +2079,7 @@
           <w:lang w:eastAsia="de-CH"/>
         </w:rPr>
         <w:drawing>
-          <wp:inline distT="0" distB="0" distL="0" distR="0">
+          <wp:inline distT="0" distB="0" distL="0" distR="0" wp14:anchorId="23C6D2EB" wp14:editId="1D9649C1">
             <wp:extent cx="4073237" cy="3001049"/>
             <wp:effectExtent l="0" t="0" r="3810" b="8890"/>
             <wp:docPr id="6" name="Grafik 6"/>
@@ -1715,7 +2172,25 @@
           <w:szCs w:val="24"/>
         </w:rPr>
         <w:br/>
-        <w:t>Bei Stationsort anzeigen wird Google Maps im Browser geöffnet und der Stationsort wird angezeigt den man angegeben hat.</w:t>
+        <w:t xml:space="preserve">Bei Stationsort anzeigen wird Google </w:t>
+      </w:r>
+      <w:proofErr w:type="spellStart"/>
+      <w:r>
+        <w:rPr>
+          <w:rFonts w:cstheme="minorHAnsi"/>
+          <w:sz w:val="24"/>
+          <w:szCs w:val="24"/>
+        </w:rPr>
+        <w:t>Maps</w:t>
+      </w:r>
+      <w:proofErr w:type="spellEnd"/>
+      <w:r>
+        <w:rPr>
+          <w:rFonts w:cstheme="minorHAnsi"/>
+          <w:sz w:val="24"/>
+          <w:szCs w:val="24"/>
+        </w:rPr>
+        <w:t xml:space="preserve"> im Browser geöffnet und der Stationsort wird angezeigt den man angegeben hat.</w:t>
       </w:r>
     </w:p>
     <w:p>
@@ -1735,7 +2210,7 @@
           <w:lang w:eastAsia="de-CH"/>
         </w:rPr>
         <w:drawing>
-          <wp:inline distT="0" distB="0" distL="0" distR="0">
+          <wp:inline distT="0" distB="0" distL="0" distR="0" wp14:anchorId="2998366C" wp14:editId="4F6CA7BF">
             <wp:extent cx="4648200" cy="4641344"/>
             <wp:effectExtent l="0" t="0" r="0" b="6985"/>
             <wp:docPr id="1" name="Grafik 1"/>
@@ -1801,27 +2276,47 @@
         <w:rPr>
           <w:sz w:val="36"/>
           <w:szCs w:val="36"/>
-          <w:lang w:val="de-DE" w:eastAsia="de-CH"/>
-        </w:rPr>
-      </w:pPr>
+          <w:lang w:val="de-DE"/>
+        </w:rPr>
+      </w:pPr>
+      <w:bookmarkStart w:id="5" w:name="_Toc27747768"/>
+      <w:proofErr w:type="spellStart"/>
       <w:r>
         <w:rPr>
           <w:sz w:val="36"/>
           <w:szCs w:val="36"/>
           <w:lang w:val="de-DE"/>
         </w:rPr>
-        <w:t>Use Case</w:t>
-      </w:r>
-    </w:p>
-    <w:p>
-      <w:pPr>
-        <w:pStyle w:val="berschrift1"/>
+        <w:t>Use</w:t>
+      </w:r>
+      <w:proofErr w:type="spellEnd"/>
+      <w:r>
         <w:rPr>
           <w:sz w:val="36"/>
           <w:szCs w:val="36"/>
           <w:lang w:val="de-DE"/>
         </w:rPr>
-      </w:pPr>
+        <w:t xml:space="preserve"> Case</w:t>
+      </w:r>
+      <w:bookmarkEnd w:id="5"/>
+    </w:p>
+    <w:p>
+      <w:pPr>
+        <w:rPr>
+          <w:lang w:val="de-DE"/>
+        </w:rPr>
+      </w:pPr>
+    </w:p>
+    <w:p>
+      <w:pPr>
+        <w:pStyle w:val="berschrift1"/>
+        <w:rPr>
+          <w:sz w:val="36"/>
+          <w:szCs w:val="36"/>
+          <w:lang w:val="de-DE"/>
+        </w:rPr>
+      </w:pPr>
+      <w:bookmarkStart w:id="6" w:name="_Toc27747769"/>
       <w:r>
         <w:rPr>
           <w:noProof/>
@@ -1830,7 +2325,7 @@
           <w:lang w:eastAsia="de-CH"/>
         </w:rPr>
         <w:drawing>
-          <wp:inline distT="0" distB="0" distL="0" distR="0">
+          <wp:inline distT="0" distB="0" distL="0" distR="0" wp14:anchorId="166C346A" wp14:editId="50237ACF">
             <wp:extent cx="5760720" cy="3006090"/>
             <wp:effectExtent l="0" t="0" r="0" b="3810"/>
             <wp:docPr id="3" name="Grafik 3"/>
@@ -1871,6 +2366,7 @@
           </wp:inline>
         </w:drawing>
       </w:r>
+      <w:bookmarkEnd w:id="6"/>
     </w:p>
     <w:p>
       <w:pPr>
@@ -1881,22 +2377,34 @@
           <w:lang w:val="de-DE"/>
         </w:rPr>
       </w:pPr>
+      <w:bookmarkStart w:id="7" w:name="_Toc27747770"/>
+      <w:proofErr w:type="spellStart"/>
       <w:r>
         <w:rPr>
           <w:sz w:val="36"/>
           <w:szCs w:val="36"/>
           <w:lang w:val="de-DE"/>
         </w:rPr>
-        <w:t>Use Case B</w:t>
-      </w:r>
+        <w:t>Use</w:t>
+      </w:r>
+      <w:proofErr w:type="spellEnd"/>
       <w:r>
         <w:rPr>
           <w:sz w:val="36"/>
           <w:szCs w:val="36"/>
           <w:lang w:val="de-DE"/>
         </w:rPr>
+        <w:t xml:space="preserve"> Case B</w:t>
+      </w:r>
+      <w:r>
+        <w:rPr>
+          <w:sz w:val="36"/>
+          <w:szCs w:val="36"/>
+          <w:lang w:val="de-DE"/>
+        </w:rPr>
         <w:t>eschreibung</w:t>
       </w:r>
+      <w:bookmarkEnd w:id="7"/>
       <w:r>
         <w:rPr>
           <w:sz w:val="24"/>
@@ -1935,6 +2443,7 @@
                 <w:lang w:val="de-DE" w:eastAsia="de-CH"/>
               </w:rPr>
             </w:pPr>
+            <w:proofErr w:type="spellStart"/>
             <w:r>
               <w:rPr>
                 <w:b/>
@@ -1943,7 +2452,18 @@
                 <w:szCs w:val="24"/>
                 <w:lang w:val="de-DE" w:eastAsia="de-CH"/>
               </w:rPr>
-              <w:t>Use Case</w:t>
+              <w:t>Use</w:t>
+            </w:r>
+            <w:proofErr w:type="spellEnd"/>
+            <w:r>
+              <w:rPr>
+                <w:b/>
+                <w:color w:val="FFFFFF" w:themeColor="background1"/>
+                <w:sz w:val="24"/>
+                <w:szCs w:val="24"/>
+                <w:lang w:val="de-DE" w:eastAsia="de-CH"/>
+              </w:rPr>
+              <w:t xml:space="preserve"> Case</w:t>
             </w:r>
           </w:p>
         </w:tc>
@@ -2524,15 +3044,19 @@
       <w:pPr>
         <w:pStyle w:val="berschrift1"/>
       </w:pPr>
-      <w:r>
-        <w:lastRenderedPageBreak/>
-        <w:t>Coding-R</w:t>
-      </w:r>
-      <w:bookmarkStart w:id="2" w:name="_GoBack"/>
-      <w:bookmarkEnd w:id="2"/>
+      <w:bookmarkStart w:id="8" w:name="_Toc27747771"/>
+      <w:proofErr w:type="spellStart"/>
+      <w:r>
+        <w:t>Coding</w:t>
+      </w:r>
+      <w:proofErr w:type="spellEnd"/>
+      <w:r>
+        <w:t>-R</w:t>
+      </w:r>
       <w:r>
         <w:t>ichtlinien</w:t>
       </w:r>
+      <w:bookmarkEnd w:id="8"/>
     </w:p>
     <w:p>
       <w:pPr>
@@ -2550,6 +3074,7 @@
           <w:u w:val="single"/>
         </w:rPr>
       </w:pPr>
+      <w:proofErr w:type="spellStart"/>
       <w:r>
         <w:rPr>
           <w:rFonts w:asciiTheme="majorHAnsi" w:hAnsiTheme="majorHAnsi" w:cstheme="majorHAnsi"/>
@@ -2557,8 +3082,29 @@
           <w:szCs w:val="28"/>
           <w:u w:val="single"/>
         </w:rPr>
-        <w:t>Naming Convention</w:t>
-      </w:r>
+        <w:t>Naming</w:t>
+      </w:r>
+      <w:proofErr w:type="spellEnd"/>
+      <w:r>
+        <w:rPr>
+          <w:rFonts w:asciiTheme="majorHAnsi" w:hAnsiTheme="majorHAnsi" w:cstheme="majorHAnsi"/>
+          <w:sz w:val="28"/>
+          <w:szCs w:val="28"/>
+          <w:u w:val="single"/>
+        </w:rPr>
+        <w:t xml:space="preserve"> </w:t>
+      </w:r>
+      <w:proofErr w:type="spellStart"/>
+      <w:r>
+        <w:rPr>
+          <w:rFonts w:asciiTheme="majorHAnsi" w:hAnsiTheme="majorHAnsi" w:cstheme="majorHAnsi"/>
+          <w:sz w:val="28"/>
+          <w:szCs w:val="28"/>
+          <w:u w:val="single"/>
+        </w:rPr>
+        <w:t>Convention</w:t>
+      </w:r>
+      <w:proofErr w:type="spellEnd"/>
     </w:p>
     <w:p>
       <w:pPr>
@@ -2916,6 +3462,201 @@
     </w:p>
     <w:p>
       <w:pPr>
+        <w:pStyle w:val="berschrift1"/>
+        <w:rPr>
+          <w:sz w:val="36"/>
+          <w:szCs w:val="36"/>
+          <w:lang w:val="de-DE"/>
+        </w:rPr>
+      </w:pPr>
+      <w:r>
+        <w:rPr>
+          <w:sz w:val="36"/>
+          <w:szCs w:val="36"/>
+          <w:lang w:val="de-DE"/>
+        </w:rPr>
+        <w:lastRenderedPageBreak/>
+        <w:t>Was umgesetzt wurde</w:t>
+      </w:r>
+    </w:p>
+    <w:p>
+      <w:pPr>
+        <w:rPr>
+          <w:lang w:val="de-DE"/>
+        </w:rPr>
+      </w:pPr>
+    </w:p>
+    <w:p>
+      <w:pPr>
+        <w:rPr>
+          <w:rFonts w:cstheme="minorHAnsi"/>
+          <w:sz w:val="32"/>
+          <w:szCs w:val="32"/>
+          <w:u w:val="single"/>
+          <w:lang w:val="de-DE"/>
+        </w:rPr>
+      </w:pPr>
+      <w:r>
+        <w:rPr>
+          <w:rFonts w:cstheme="minorHAnsi"/>
+          <w:sz w:val="32"/>
+          <w:szCs w:val="32"/>
+          <w:u w:val="single"/>
+          <w:lang w:val="de-DE"/>
+        </w:rPr>
+        <w:t>Suche</w:t>
+      </w:r>
+    </w:p>
+    <w:p>
+      <w:pPr>
+        <w:rPr>
+          <w:lang w:val="de-DE"/>
+        </w:rPr>
+      </w:pPr>
+      <w:r>
+        <w:rPr>
+          <w:noProof/>
+          <w:lang w:eastAsia="de-CH"/>
+        </w:rPr>
+        <w:drawing>
+          <wp:inline distT="0" distB="0" distL="0" distR="0">
+            <wp:extent cx="5425910" cy="1310754"/>
+            <wp:effectExtent l="0" t="0" r="3810" b="3810"/>
+            <wp:docPr id="9" name="Grafik 9"/>
+            <wp:cNvGraphicFramePr>
+              <a:graphicFrameLocks xmlns:a="http://schemas.openxmlformats.org/drawingml/2006/main" noChangeAspect="1"/>
+            </wp:cNvGraphicFramePr>
+            <a:graphic xmlns:a="http://schemas.openxmlformats.org/drawingml/2006/main">
+              <a:graphicData uri="http://schemas.openxmlformats.org/drawingml/2006/picture">
+                <pic:pic xmlns:pic="http://schemas.openxmlformats.org/drawingml/2006/picture">
+                  <pic:nvPicPr>
+                    <pic:cNvPr id="9" name="suchevonnach.PNG"/>
+                    <pic:cNvPicPr/>
+                  </pic:nvPicPr>
+                  <pic:blipFill>
+                    <a:blip r:embed="rId15">
+                      <a:extLst>
+                        <a:ext uri="{28A0092B-C50C-407E-A947-70E740481C1C}">
+                          <a14:useLocalDpi xmlns:a14="http://schemas.microsoft.com/office/drawing/2010/main" val="0"/>
+                        </a:ext>
+                      </a:extLst>
+                    </a:blip>
+                    <a:stretch>
+                      <a:fillRect/>
+                    </a:stretch>
+                  </pic:blipFill>
+                  <pic:spPr>
+                    <a:xfrm>
+                      <a:off x="0" y="0"/>
+                      <a:ext cx="5425910" cy="1310754"/>
+                    </a:xfrm>
+                    <a:prstGeom prst="rect">
+                      <a:avLst/>
+                    </a:prstGeom>
+                  </pic:spPr>
+                </pic:pic>
+              </a:graphicData>
+            </a:graphic>
+          </wp:inline>
+        </w:drawing>
+      </w:r>
+    </w:p>
+    <w:p>
+      <w:pPr>
+        <w:rPr>
+          <w:lang w:val="de-DE"/>
+        </w:rPr>
+      </w:pPr>
+      <w:r>
+        <w:rPr>
+          <w:lang w:val="de-DE"/>
+        </w:rPr>
+        <w:t>Es kann von einem Ort zu einem Ort gesucht werden.</w:t>
+      </w:r>
+      <w:r>
+        <w:rPr>
+          <w:lang w:val="de-DE"/>
+        </w:rPr>
+        <w:br/>
+        <w:t>Datum und Uhrzeit wurde jedoch nicht umgesetzt.7</w:t>
+      </w:r>
+    </w:p>
+    <w:p>
+      <w:pPr>
+        <w:rPr>
+          <w:lang w:val="de-DE"/>
+        </w:rPr>
+      </w:pPr>
+    </w:p>
+    <w:p>
+      <w:pPr>
+        <w:rPr>
+          <w:lang w:val="de-DE"/>
+        </w:rPr>
+      </w:pPr>
+      <w:r>
+        <w:rPr>
+          <w:noProof/>
+          <w:lang w:eastAsia="de-CH"/>
+        </w:rPr>
+        <w:drawing>
+          <wp:inline distT="0" distB="0" distL="0" distR="0">
+            <wp:extent cx="5760720" cy="2219325"/>
+            <wp:effectExtent l="0" t="0" r="0" b="9525"/>
+            <wp:docPr id="10" name="Grafik 10"/>
+            <wp:cNvGraphicFramePr>
+              <a:graphicFrameLocks xmlns:a="http://schemas.openxmlformats.org/drawingml/2006/main" noChangeAspect="1"/>
+            </wp:cNvGraphicFramePr>
+            <a:graphic xmlns:a="http://schemas.openxmlformats.org/drawingml/2006/main">
+              <a:graphicData uri="http://schemas.openxmlformats.org/drawingml/2006/picture">
+                <pic:pic xmlns:pic="http://schemas.openxmlformats.org/drawingml/2006/picture">
+                  <pic:nvPicPr>
+                    <pic:cNvPr id="10" name="ergvonnach.PNG"/>
+                    <pic:cNvPicPr/>
+                  </pic:nvPicPr>
+                  <pic:blipFill>
+                    <a:blip r:embed="rId16">
+                      <a:extLst>
+                        <a:ext uri="{28A0092B-C50C-407E-A947-70E740481C1C}">
+                          <a14:useLocalDpi xmlns:a14="http://schemas.microsoft.com/office/drawing/2010/main" val="0"/>
+                        </a:ext>
+                      </a:extLst>
+                    </a:blip>
+                    <a:stretch>
+                      <a:fillRect/>
+                    </a:stretch>
+                  </pic:blipFill>
+                  <pic:spPr>
+                    <a:xfrm>
+                      <a:off x="0" y="0"/>
+                      <a:ext cx="5760720" cy="2219325"/>
+                    </a:xfrm>
+                    <a:prstGeom prst="rect">
+                      <a:avLst/>
+                    </a:prstGeom>
+                  </pic:spPr>
+                </pic:pic>
+              </a:graphicData>
+            </a:graphic>
+          </wp:inline>
+        </w:drawing>
+      </w:r>
+    </w:p>
+    <w:p>
+      <w:pPr>
+        <w:rPr>
+          <w:lang w:val="de-DE"/>
+        </w:rPr>
+      </w:pPr>
+      <w:r>
+        <w:rPr>
+          <w:lang w:val="de-DE"/>
+        </w:rPr>
+        <w:t>Unter der Suche bekomme ich das Suchergebnis mit Abfahrtsrot, Ankunftsort, Abfahrtszeit, Ankunftszeit und Linie.</w:t>
+      </w:r>
+    </w:p>
+    <w:p>
+      <w:pPr>
         <w:rPr>
           <w:lang w:val="de-DE" w:eastAsia="de-CH"/>
         </w:rPr>
@@ -2924,7 +3665,107 @@
     <w:p>
       <w:pPr>
         <w:rPr>
-          <w:lang w:val="de-DE" w:eastAsia="de-CH"/>
+          <w:rFonts w:cstheme="minorHAnsi"/>
+          <w:sz w:val="32"/>
+          <w:szCs w:val="32"/>
+          <w:u w:val="single"/>
+          <w:lang w:val="de-DE"/>
+        </w:rPr>
+      </w:pPr>
+      <w:r>
+        <w:rPr>
+          <w:rFonts w:cstheme="minorHAnsi"/>
+          <w:sz w:val="32"/>
+          <w:szCs w:val="32"/>
+          <w:u w:val="single"/>
+          <w:lang w:val="de-DE"/>
+        </w:rPr>
+        <w:t>Abfahrtsplan</w:t>
+      </w:r>
+    </w:p>
+    <w:p>
+      <w:pPr>
+        <w:rPr>
+          <w:rFonts w:cstheme="minorHAnsi"/>
+          <w:sz w:val="32"/>
+          <w:szCs w:val="32"/>
+          <w:u w:val="single"/>
+          <w:lang w:val="de-DE"/>
+        </w:rPr>
+      </w:pPr>
+      <w:r>
+        <w:rPr>
+          <w:rFonts w:cstheme="minorHAnsi"/>
+          <w:noProof/>
+          <w:sz w:val="32"/>
+          <w:szCs w:val="32"/>
+          <w:u w:val="single"/>
+          <w:lang w:eastAsia="de-CH"/>
+        </w:rPr>
+        <w:drawing>
+          <wp:inline distT="0" distB="0" distL="0" distR="0">
+            <wp:extent cx="5760720" cy="1271270"/>
+            <wp:effectExtent l="0" t="0" r="0" b="5080"/>
+            <wp:docPr id="12" name="Grafik 12"/>
+            <wp:cNvGraphicFramePr>
+              <a:graphicFrameLocks xmlns:a="http://schemas.openxmlformats.org/drawingml/2006/main" noChangeAspect="1"/>
+            </wp:cNvGraphicFramePr>
+            <a:graphic xmlns:a="http://schemas.openxmlformats.org/drawingml/2006/main">
+              <a:graphicData uri="http://schemas.openxmlformats.org/drawingml/2006/picture">
+                <pic:pic xmlns:pic="http://schemas.openxmlformats.org/drawingml/2006/picture">
+                  <pic:nvPicPr>
+                    <pic:cNvPr id="12" name="abfahrtsuche.PNG"/>
+                    <pic:cNvPicPr/>
+                  </pic:nvPicPr>
+                  <pic:blipFill>
+                    <a:blip r:embed="rId17">
+                      <a:extLst>
+                        <a:ext uri="{28A0092B-C50C-407E-A947-70E740481C1C}">
+                          <a14:useLocalDpi xmlns:a14="http://schemas.microsoft.com/office/drawing/2010/main" val="0"/>
+                        </a:ext>
+                      </a:extLst>
+                    </a:blip>
+                    <a:stretch>
+                      <a:fillRect/>
+                    </a:stretch>
+                  </pic:blipFill>
+                  <pic:spPr>
+                    <a:xfrm>
+                      <a:off x="0" y="0"/>
+                      <a:ext cx="5760720" cy="1271270"/>
+                    </a:xfrm>
+                    <a:prstGeom prst="rect">
+                      <a:avLst/>
+                    </a:prstGeom>
+                  </pic:spPr>
+                </pic:pic>
+              </a:graphicData>
+            </a:graphic>
+          </wp:inline>
+        </w:drawing>
+      </w:r>
+    </w:p>
+    <w:p>
+      <w:pPr>
+        <w:rPr>
+          <w:lang w:val="de-DE"/>
+        </w:rPr>
+      </w:pPr>
+      <w:r>
+        <w:rPr>
+          <w:lang w:val="de-DE"/>
+        </w:rPr>
+        <w:t>Bei dem Abfahrtsplan hat man eine Suche und man kann ab einem Abfahrtsort alle ausgehenden Verbindungen anzeigen.</w:t>
+      </w:r>
+    </w:p>
+    <w:p>
+      <w:pPr>
+        <w:rPr>
+          <w:rFonts w:cstheme="minorHAnsi"/>
+          <w:sz w:val="32"/>
+          <w:szCs w:val="32"/>
+          <w:u w:val="single"/>
+          <w:lang w:val="de-DE"/>
         </w:rPr>
       </w:pPr>
     </w:p>
@@ -2937,17 +3778,2405 @@
           <w:lang w:val="de-DE" w:eastAsia="de-CH"/>
         </w:rPr>
       </w:pPr>
-      <w:r>
+    </w:p>
+    <w:p>
+      <w:pPr>
+        <w:tabs>
+          <w:tab w:val="left" w:pos="6851"/>
+        </w:tabs>
         <w:rPr>
           <w:lang w:val="de-DE" w:eastAsia="de-CH"/>
         </w:rPr>
+      </w:pPr>
+      <w:r>
+        <w:rPr>
+          <w:noProof/>
+          <w:lang w:eastAsia="de-CH"/>
+        </w:rPr>
         <w:lastRenderedPageBreak/>
+        <w:drawing>
+          <wp:inline distT="0" distB="0" distL="0" distR="0">
+            <wp:extent cx="5760720" cy="2225040"/>
+            <wp:effectExtent l="0" t="0" r="0" b="3810"/>
+            <wp:docPr id="13" name="Grafik 13"/>
+            <wp:cNvGraphicFramePr>
+              <a:graphicFrameLocks xmlns:a="http://schemas.openxmlformats.org/drawingml/2006/main" noChangeAspect="1"/>
+            </wp:cNvGraphicFramePr>
+            <a:graphic xmlns:a="http://schemas.openxmlformats.org/drawingml/2006/main">
+              <a:graphicData uri="http://schemas.openxmlformats.org/drawingml/2006/picture">
+                <pic:pic xmlns:pic="http://schemas.openxmlformats.org/drawingml/2006/picture">
+                  <pic:nvPicPr>
+                    <pic:cNvPr id="13" name="abfahrterg.PNG"/>
+                    <pic:cNvPicPr/>
+                  </pic:nvPicPr>
+                  <pic:blipFill>
+                    <a:blip r:embed="rId18">
+                      <a:extLst>
+                        <a:ext uri="{28A0092B-C50C-407E-A947-70E740481C1C}">
+                          <a14:useLocalDpi xmlns:a14="http://schemas.microsoft.com/office/drawing/2010/main" val="0"/>
+                        </a:ext>
+                      </a:extLst>
+                    </a:blip>
+                    <a:stretch>
+                      <a:fillRect/>
+                    </a:stretch>
+                  </pic:blipFill>
+                  <pic:spPr>
+                    <a:xfrm>
+                      <a:off x="0" y="0"/>
+                      <a:ext cx="5760720" cy="2225040"/>
+                    </a:xfrm>
+                    <a:prstGeom prst="rect">
+                      <a:avLst/>
+                    </a:prstGeom>
+                  </pic:spPr>
+                </pic:pic>
+              </a:graphicData>
+            </a:graphic>
+          </wp:inline>
+        </w:drawing>
+      </w:r>
+    </w:p>
+    <w:p>
+      <w:pPr>
+        <w:tabs>
+          <w:tab w:val="left" w:pos="6851"/>
+        </w:tabs>
+        <w:rPr>
+          <w:lang w:val="de-DE" w:eastAsia="de-CH"/>
+        </w:rPr>
+      </w:pPr>
+      <w:r>
+        <w:rPr>
+          <w:lang w:val="de-DE" w:eastAsia="de-CH"/>
+        </w:rPr>
+        <w:t>Unter der Suche wird das Suchergebnis angezeigt mit Abfahrtsort, Ankunftsort und Nummer.</w:t>
+      </w:r>
+    </w:p>
+    <w:p>
+      <w:pPr>
+        <w:tabs>
+          <w:tab w:val="left" w:pos="6851"/>
+        </w:tabs>
+        <w:rPr>
+          <w:lang w:val="de-DE" w:eastAsia="de-CH"/>
+        </w:rPr>
+      </w:pPr>
+    </w:p>
+    <w:p>
+      <w:pPr>
+        <w:rPr>
+          <w:rFonts w:cstheme="minorHAnsi"/>
+          <w:sz w:val="32"/>
+          <w:szCs w:val="32"/>
+          <w:u w:val="single"/>
+          <w:lang w:val="de-DE"/>
+        </w:rPr>
+      </w:pPr>
+      <w:proofErr w:type="spellStart"/>
+      <w:r>
+        <w:rPr>
+          <w:rFonts w:cstheme="minorHAnsi"/>
+          <w:sz w:val="32"/>
+          <w:szCs w:val="32"/>
+          <w:u w:val="single"/>
+          <w:lang w:val="de-DE"/>
+        </w:rPr>
+        <w:t>Map</w:t>
+      </w:r>
+      <w:proofErr w:type="spellEnd"/>
+    </w:p>
+    <w:p>
+      <w:pPr>
+        <w:rPr>
+          <w:lang w:val="de-DE" w:eastAsia="de-CH"/>
+        </w:rPr>
+      </w:pPr>
+      <w:r>
+        <w:rPr>
+          <w:noProof/>
+          <w:lang w:eastAsia="de-CH"/>
+        </w:rPr>
+        <w:drawing>
+          <wp:inline distT="0" distB="0" distL="0" distR="0">
+            <wp:extent cx="4755292" cy="1318374"/>
+            <wp:effectExtent l="0" t="0" r="7620" b="0"/>
+            <wp:docPr id="15" name="Grafik 15"/>
+            <wp:cNvGraphicFramePr>
+              <a:graphicFrameLocks xmlns:a="http://schemas.openxmlformats.org/drawingml/2006/main" noChangeAspect="1"/>
+            </wp:cNvGraphicFramePr>
+            <a:graphic xmlns:a="http://schemas.openxmlformats.org/drawingml/2006/main">
+              <a:graphicData uri="http://schemas.openxmlformats.org/drawingml/2006/picture">
+                <pic:pic xmlns:pic="http://schemas.openxmlformats.org/drawingml/2006/picture">
+                  <pic:nvPicPr>
+                    <pic:cNvPr id="15" name="map_suche.PNG"/>
+                    <pic:cNvPicPr/>
+                  </pic:nvPicPr>
+                  <pic:blipFill>
+                    <a:blip r:embed="rId19">
+                      <a:extLst>
+                        <a:ext uri="{28A0092B-C50C-407E-A947-70E740481C1C}">
+                          <a14:useLocalDpi xmlns:a14="http://schemas.microsoft.com/office/drawing/2010/main" val="0"/>
+                        </a:ext>
+                      </a:extLst>
+                    </a:blip>
+                    <a:stretch>
+                      <a:fillRect/>
+                    </a:stretch>
+                  </pic:blipFill>
+                  <pic:spPr>
+                    <a:xfrm>
+                      <a:off x="0" y="0"/>
+                      <a:ext cx="4755292" cy="1318374"/>
+                    </a:xfrm>
+                    <a:prstGeom prst="rect">
+                      <a:avLst/>
+                    </a:prstGeom>
+                  </pic:spPr>
+                </pic:pic>
+              </a:graphicData>
+            </a:graphic>
+          </wp:inline>
+        </w:drawing>
+      </w:r>
+      <w:r>
+        <w:rPr>
+          <w:lang w:val="de-DE" w:eastAsia="de-CH"/>
+        </w:rPr>
         <w:tab/>
       </w:r>
     </w:p>
+    <w:p>
+      <w:pPr>
+        <w:rPr>
+          <w:lang w:val="de-DE" w:eastAsia="de-CH"/>
+        </w:rPr>
+      </w:pPr>
+      <w:r>
+        <w:rPr>
+          <w:lang w:val="de-DE" w:eastAsia="de-CH"/>
+        </w:rPr>
+        <w:t>Hier kann man nach einem Stationsort suchen, man gibt einfach den Ort ein und klickt auf Station suchen.</w:t>
+      </w:r>
+    </w:p>
+    <w:p>
+      <w:pPr>
+        <w:rPr>
+          <w:lang w:val="de-DE" w:eastAsia="de-CH"/>
+        </w:rPr>
+      </w:pPr>
+    </w:p>
+    <w:p>
+      <w:pPr>
+        <w:rPr>
+          <w:lang w:val="de-DE" w:eastAsia="de-CH"/>
+        </w:rPr>
+      </w:pPr>
+      <w:r>
+        <w:rPr>
+          <w:noProof/>
+          <w:lang w:eastAsia="de-CH"/>
+        </w:rPr>
+        <w:drawing>
+          <wp:inline distT="0" distB="0" distL="0" distR="0">
+            <wp:extent cx="5760720" cy="3036570"/>
+            <wp:effectExtent l="0" t="0" r="0" b="0"/>
+            <wp:docPr id="16" name="Grafik 16"/>
+            <wp:cNvGraphicFramePr>
+              <a:graphicFrameLocks xmlns:a="http://schemas.openxmlformats.org/drawingml/2006/main" noChangeAspect="1"/>
+            </wp:cNvGraphicFramePr>
+            <a:graphic xmlns:a="http://schemas.openxmlformats.org/drawingml/2006/main">
+              <a:graphicData uri="http://schemas.openxmlformats.org/drawingml/2006/picture">
+                <pic:pic xmlns:pic="http://schemas.openxmlformats.org/drawingml/2006/picture">
+                  <pic:nvPicPr>
+                    <pic:cNvPr id="16" name="map_erg.PNG"/>
+                    <pic:cNvPicPr/>
+                  </pic:nvPicPr>
+                  <pic:blipFill>
+                    <a:blip r:embed="rId20">
+                      <a:extLst>
+                        <a:ext uri="{28A0092B-C50C-407E-A947-70E740481C1C}">
+                          <a14:useLocalDpi xmlns:a14="http://schemas.microsoft.com/office/drawing/2010/main" val="0"/>
+                        </a:ext>
+                      </a:extLst>
+                    </a:blip>
+                    <a:stretch>
+                      <a:fillRect/>
+                    </a:stretch>
+                  </pic:blipFill>
+                  <pic:spPr>
+                    <a:xfrm>
+                      <a:off x="0" y="0"/>
+                      <a:ext cx="5760720" cy="3036570"/>
+                    </a:xfrm>
+                    <a:prstGeom prst="rect">
+                      <a:avLst/>
+                    </a:prstGeom>
+                  </pic:spPr>
+                </pic:pic>
+              </a:graphicData>
+            </a:graphic>
+          </wp:inline>
+        </w:drawing>
+      </w:r>
+    </w:p>
+    <w:p>
+      <w:pPr>
+        <w:rPr>
+          <w:lang w:val="de-DE" w:eastAsia="de-CH"/>
+        </w:rPr>
+      </w:pPr>
+      <w:r>
+        <w:rPr>
+          <w:lang w:val="de-DE" w:eastAsia="de-CH"/>
+        </w:rPr>
+        <w:t xml:space="preserve">Als Ergebnis erhaltet man eine Kartenübersicht von Google </w:t>
+      </w:r>
+      <w:proofErr w:type="spellStart"/>
+      <w:r>
+        <w:rPr>
+          <w:lang w:val="de-DE" w:eastAsia="de-CH"/>
+        </w:rPr>
+        <w:t>Maps</w:t>
+      </w:r>
+      <w:proofErr w:type="spellEnd"/>
+      <w:r>
+        <w:rPr>
+          <w:lang w:val="de-DE" w:eastAsia="de-CH"/>
+        </w:rPr>
+        <w:t xml:space="preserve"> über den Ort nach dem man gesucht hat.</w:t>
+      </w:r>
+    </w:p>
+    <w:p>
+      <w:pPr>
+        <w:pStyle w:val="berschrift1"/>
+      </w:pPr>
+      <w:r>
+        <w:lastRenderedPageBreak/>
+        <w:t>Was teilweise umgesetzt wurde</w:t>
+      </w:r>
+    </w:p>
+    <w:p/>
+    <w:p>
+      <w:r>
+        <w:t>Teilweise umgesetzt wurde die Funktion via Mail weiterleiten.</w:t>
+      </w:r>
+    </w:p>
+    <w:p>
+      <w:r>
+        <w:rPr>
+          <w:noProof/>
+          <w:lang w:eastAsia="de-CH"/>
+        </w:rPr>
+        <w:drawing>
+          <wp:inline distT="0" distB="0" distL="0" distR="0">
+            <wp:extent cx="1870364" cy="731479"/>
+            <wp:effectExtent l="0" t="0" r="0" b="0"/>
+            <wp:docPr id="17" name="Grafik 17"/>
+            <wp:cNvGraphicFramePr>
+              <a:graphicFrameLocks xmlns:a="http://schemas.openxmlformats.org/drawingml/2006/main" noChangeAspect="1"/>
+            </wp:cNvGraphicFramePr>
+            <a:graphic xmlns:a="http://schemas.openxmlformats.org/drawingml/2006/main">
+              <a:graphicData uri="http://schemas.openxmlformats.org/drawingml/2006/picture">
+                <pic:pic xmlns:pic="http://schemas.openxmlformats.org/drawingml/2006/picture">
+                  <pic:nvPicPr>
+                    <pic:cNvPr id="17" name="viamail.PNG"/>
+                    <pic:cNvPicPr/>
+                  </pic:nvPicPr>
+                  <pic:blipFill>
+                    <a:blip r:embed="rId21">
+                      <a:extLst>
+                        <a:ext uri="{28A0092B-C50C-407E-A947-70E740481C1C}">
+                          <a14:useLocalDpi xmlns:a14="http://schemas.microsoft.com/office/drawing/2010/main" val="0"/>
+                        </a:ext>
+                      </a:extLst>
+                    </a:blip>
+                    <a:stretch>
+                      <a:fillRect/>
+                    </a:stretch>
+                  </pic:blipFill>
+                  <pic:spPr>
+                    <a:xfrm>
+                      <a:off x="0" y="0"/>
+                      <a:ext cx="1882036" cy="736044"/>
+                    </a:xfrm>
+                    <a:prstGeom prst="rect">
+                      <a:avLst/>
+                    </a:prstGeom>
+                  </pic:spPr>
+                </pic:pic>
+              </a:graphicData>
+            </a:graphic>
+          </wp:inline>
+        </w:drawing>
+      </w:r>
+    </w:p>
+    <w:p>
+      <w:pPr>
+        <w:tabs>
+          <w:tab w:val="left" w:pos="2880"/>
+        </w:tabs>
+      </w:pPr>
+      <w:r>
+        <w:t>Wenn dieser Button geklickt wird, öffnet sich der E-Mail Client. Das Problem ist aber, dass das Resultat also Suchergebnis nicht in die Mail automatisch reinkopiert wird.</w:t>
+      </w:r>
+    </w:p>
+    <w:p>
+      <w:pPr>
+        <w:tabs>
+          <w:tab w:val="left" w:pos="2880"/>
+        </w:tabs>
+      </w:pPr>
+    </w:p>
+    <w:p>
+      <w:pPr>
+        <w:tabs>
+          <w:tab w:val="left" w:pos="2880"/>
+        </w:tabs>
+      </w:pPr>
+      <w:r>
+        <w:rPr>
+          <w:noProof/>
+          <w:lang w:eastAsia="de-CH"/>
+        </w:rPr>
+        <w:drawing>
+          <wp:inline distT="0" distB="0" distL="0" distR="0">
+            <wp:extent cx="2388044" cy="1399310"/>
+            <wp:effectExtent l="0" t="0" r="0" b="0"/>
+            <wp:docPr id="18" name="Grafik 18"/>
+            <wp:cNvGraphicFramePr>
+              <a:graphicFrameLocks xmlns:a="http://schemas.openxmlformats.org/drawingml/2006/main" noChangeAspect="1"/>
+            </wp:cNvGraphicFramePr>
+            <a:graphic xmlns:a="http://schemas.openxmlformats.org/drawingml/2006/main">
+              <a:graphicData uri="http://schemas.openxmlformats.org/drawingml/2006/picture">
+                <pic:pic xmlns:pic="http://schemas.openxmlformats.org/drawingml/2006/picture">
+                  <pic:nvPicPr>
+                    <pic:cNvPr id="18" name="datzeit.PNG"/>
+                    <pic:cNvPicPr/>
+                  </pic:nvPicPr>
+                  <pic:blipFill>
+                    <a:blip r:embed="rId22">
+                      <a:extLst>
+                        <a:ext uri="{28A0092B-C50C-407E-A947-70E740481C1C}">
+                          <a14:useLocalDpi xmlns:a14="http://schemas.microsoft.com/office/drawing/2010/main" val="0"/>
+                        </a:ext>
+                      </a:extLst>
+                    </a:blip>
+                    <a:stretch>
+                      <a:fillRect/>
+                    </a:stretch>
+                  </pic:blipFill>
+                  <pic:spPr>
+                    <a:xfrm>
+                      <a:off x="0" y="0"/>
+                      <a:ext cx="2395794" cy="1403851"/>
+                    </a:xfrm>
+                    <a:prstGeom prst="rect">
+                      <a:avLst/>
+                    </a:prstGeom>
+                  </pic:spPr>
+                </pic:pic>
+              </a:graphicData>
+            </a:graphic>
+          </wp:inline>
+        </w:drawing>
+      </w:r>
+    </w:p>
+    <w:p>
+      <w:r>
+        <w:t>Welche Funktionalität noch fehlt ist die Suche mit Datum und Uhrzeit.</w:t>
+      </w:r>
+    </w:p>
+    <w:p/>
+    <w:p/>
+    <w:p/>
+    <w:p/>
+    <w:p/>
+    <w:p/>
+    <w:p/>
+    <w:p/>
+    <w:p/>
+    <w:p/>
+    <w:p/>
+    <w:p/>
+    <w:p/>
+    <w:p/>
+    <w:p/>
+    <w:p>
+      <w:pPr>
+        <w:ind w:firstLine="708"/>
+      </w:pPr>
+    </w:p>
+    <w:p>
+      <w:pPr>
+        <w:ind w:firstLine="708"/>
+      </w:pPr>
+    </w:p>
+    <w:p>
+      <w:pPr>
+        <w:pStyle w:val="berschrift1"/>
+      </w:pPr>
+      <w:r>
+        <w:lastRenderedPageBreak/>
+        <w:t>Testfälle</w:t>
+      </w:r>
+    </w:p>
+    <w:p/>
+    <w:tbl>
+      <w:tblPr>
+        <w:tblW w:w="11392" w:type="dxa"/>
+        <w:tblInd w:w="-1142" w:type="dxa"/>
+        <w:shd w:val="clear" w:color="auto" w:fill="FFFFFF"/>
+        <w:tblCellMar>
+          <w:top w:w="15" w:type="dxa"/>
+          <w:left w:w="15" w:type="dxa"/>
+          <w:bottom w:w="15" w:type="dxa"/>
+          <w:right w:w="15" w:type="dxa"/>
+        </w:tblCellMar>
+        <w:tblLook w:val="04A0" w:firstRow="1" w:lastRow="0" w:firstColumn="1" w:lastColumn="0" w:noHBand="0" w:noVBand="1"/>
+      </w:tblPr>
+      <w:tblGrid>
+        <w:gridCol w:w="2305"/>
+        <w:gridCol w:w="2228"/>
+        <w:gridCol w:w="6859"/>
+      </w:tblGrid>
+      <w:tr>
+        <w:trPr>
+          <w:trHeight w:val="282"/>
+          <w:tblHeader/>
+        </w:trPr>
+        <w:tc>
+          <w:tcPr>
+            <w:tcW w:w="2305" w:type="dxa"/>
+            <w:tcBorders>
+              <w:top w:val="single" w:sz="6" w:space="0" w:color="DFE2E5"/>
+              <w:left w:val="single" w:sz="6" w:space="0" w:color="DFE2E5"/>
+              <w:bottom w:val="single" w:sz="6" w:space="0" w:color="DFE2E5"/>
+              <w:right w:val="single" w:sz="6" w:space="0" w:color="DFE2E5"/>
+            </w:tcBorders>
+            <w:shd w:val="clear" w:color="auto" w:fill="FFFFFF"/>
+            <w:tcMar>
+              <w:top w:w="90" w:type="dxa"/>
+              <w:left w:w="195" w:type="dxa"/>
+              <w:bottom w:w="90" w:type="dxa"/>
+              <w:right w:w="195" w:type="dxa"/>
+            </w:tcMar>
+            <w:vAlign w:val="center"/>
+            <w:hideMark/>
+          </w:tcPr>
+          <w:p>
+            <w:pPr>
+              <w:rPr>
+                <w:b/>
+                <w:bCs/>
+              </w:rPr>
+            </w:pPr>
+            <w:r>
+              <w:rPr>
+                <w:b/>
+                <w:bCs/>
+              </w:rPr>
+              <w:t>Schritt</w:t>
+            </w:r>
+          </w:p>
+        </w:tc>
+        <w:tc>
+          <w:tcPr>
+            <w:tcW w:w="2228" w:type="dxa"/>
+            <w:tcBorders>
+              <w:top w:val="single" w:sz="6" w:space="0" w:color="DFE2E5"/>
+              <w:left w:val="single" w:sz="6" w:space="0" w:color="DFE2E5"/>
+              <w:bottom w:val="single" w:sz="6" w:space="0" w:color="DFE2E5"/>
+              <w:right w:val="single" w:sz="6" w:space="0" w:color="DFE2E5"/>
+            </w:tcBorders>
+            <w:shd w:val="clear" w:color="auto" w:fill="FFFFFF"/>
+            <w:tcMar>
+              <w:top w:w="90" w:type="dxa"/>
+              <w:left w:w="195" w:type="dxa"/>
+              <w:bottom w:w="90" w:type="dxa"/>
+              <w:right w:w="195" w:type="dxa"/>
+            </w:tcMar>
+            <w:vAlign w:val="center"/>
+            <w:hideMark/>
+          </w:tcPr>
+          <w:p>
+            <w:pPr>
+              <w:rPr>
+                <w:b/>
+                <w:bCs/>
+              </w:rPr>
+            </w:pPr>
+            <w:r>
+              <w:rPr>
+                <w:b/>
+                <w:bCs/>
+              </w:rPr>
+              <w:t>Aktivität</w:t>
+            </w:r>
+          </w:p>
+        </w:tc>
+        <w:tc>
+          <w:tcPr>
+            <w:tcW w:w="6859" w:type="dxa"/>
+            <w:tcBorders>
+              <w:top w:val="single" w:sz="6" w:space="0" w:color="DFE2E5"/>
+              <w:left w:val="single" w:sz="6" w:space="0" w:color="DFE2E5"/>
+              <w:bottom w:val="single" w:sz="6" w:space="0" w:color="DFE2E5"/>
+              <w:right w:val="single" w:sz="6" w:space="0" w:color="DFE2E5"/>
+            </w:tcBorders>
+            <w:shd w:val="clear" w:color="auto" w:fill="FFFFFF"/>
+            <w:tcMar>
+              <w:top w:w="90" w:type="dxa"/>
+              <w:left w:w="195" w:type="dxa"/>
+              <w:bottom w:w="90" w:type="dxa"/>
+              <w:right w:w="195" w:type="dxa"/>
+            </w:tcMar>
+            <w:vAlign w:val="center"/>
+            <w:hideMark/>
+          </w:tcPr>
+          <w:p>
+            <w:pPr>
+              <w:rPr>
+                <w:b/>
+                <w:bCs/>
+              </w:rPr>
+            </w:pPr>
+            <w:r>
+              <w:rPr>
+                <w:b/>
+                <w:bCs/>
+              </w:rPr>
+              <w:t>Erwartetes Resultat</w:t>
+            </w:r>
+          </w:p>
+        </w:tc>
+      </w:tr>
+      <w:tr>
+        <w:trPr>
+          <w:trHeight w:val="646"/>
+        </w:trPr>
+        <w:tc>
+          <w:tcPr>
+            <w:tcW w:w="2305" w:type="dxa"/>
+            <w:tcBorders>
+              <w:top w:val="single" w:sz="6" w:space="0" w:color="DFE2E5"/>
+              <w:left w:val="single" w:sz="6" w:space="0" w:color="DFE2E5"/>
+              <w:bottom w:val="single" w:sz="6" w:space="0" w:color="DFE2E5"/>
+              <w:right w:val="single" w:sz="6" w:space="0" w:color="DFE2E5"/>
+            </w:tcBorders>
+            <w:shd w:val="clear" w:color="auto" w:fill="FFFFFF"/>
+            <w:tcMar>
+              <w:top w:w="90" w:type="dxa"/>
+              <w:left w:w="195" w:type="dxa"/>
+              <w:bottom w:w="90" w:type="dxa"/>
+              <w:right w:w="195" w:type="dxa"/>
+            </w:tcMar>
+            <w:vAlign w:val="center"/>
+            <w:hideMark/>
+          </w:tcPr>
+          <w:p>
+            <w:r>
+              <w:t>1</w:t>
+            </w:r>
+          </w:p>
+        </w:tc>
+        <w:tc>
+          <w:tcPr>
+            <w:tcW w:w="2228" w:type="dxa"/>
+            <w:tcBorders>
+              <w:top w:val="single" w:sz="6" w:space="0" w:color="DFE2E5"/>
+              <w:left w:val="single" w:sz="6" w:space="0" w:color="DFE2E5"/>
+              <w:bottom w:val="single" w:sz="6" w:space="0" w:color="DFE2E5"/>
+              <w:right w:val="single" w:sz="6" w:space="0" w:color="DFE2E5"/>
+            </w:tcBorders>
+            <w:shd w:val="clear" w:color="auto" w:fill="FFFFFF"/>
+            <w:tcMar>
+              <w:top w:w="90" w:type="dxa"/>
+              <w:left w:w="195" w:type="dxa"/>
+              <w:bottom w:w="90" w:type="dxa"/>
+              <w:right w:w="195" w:type="dxa"/>
+            </w:tcMar>
+            <w:vAlign w:val="center"/>
+            <w:hideMark/>
+          </w:tcPr>
+          <w:p>
+            <w:r>
+              <w:t>Ich gebe "</w:t>
+            </w:r>
+            <w:proofErr w:type="spellStart"/>
+            <w:r>
+              <w:t>Lu</w:t>
+            </w:r>
+            <w:proofErr w:type="spellEnd"/>
+            <w:r>
+              <w:t xml:space="preserve">" in das Eingabefeld Von auf der </w:t>
+            </w:r>
+            <w:r>
+              <w:t>Seite Suche ein.</w:t>
+            </w:r>
+          </w:p>
+        </w:tc>
+        <w:tc>
+          <w:tcPr>
+            <w:tcW w:w="6859" w:type="dxa"/>
+            <w:tcBorders>
+              <w:top w:val="single" w:sz="6" w:space="0" w:color="DFE2E5"/>
+              <w:left w:val="single" w:sz="6" w:space="0" w:color="DFE2E5"/>
+              <w:bottom w:val="single" w:sz="6" w:space="0" w:color="DFE2E5"/>
+              <w:right w:val="single" w:sz="6" w:space="0" w:color="DFE2E5"/>
+            </w:tcBorders>
+            <w:shd w:val="clear" w:color="auto" w:fill="FFFFFF"/>
+            <w:tcMar>
+              <w:top w:w="90" w:type="dxa"/>
+              <w:left w:w="195" w:type="dxa"/>
+              <w:bottom w:w="90" w:type="dxa"/>
+              <w:right w:w="195" w:type="dxa"/>
+            </w:tcMar>
+            <w:vAlign w:val="center"/>
+            <w:hideMark/>
+          </w:tcPr>
+          <w:p>
+            <w:r>
+              <w:t xml:space="preserve">Es wird eine Dropdown Liste unter dem Eingabefeld mit den Elementen </w:t>
+            </w:r>
+            <w:r>
+              <w:t>Luzern</w:t>
+            </w:r>
+            <w:r>
+              <w:t xml:space="preserve">, </w:t>
+            </w:r>
+            <w:r>
+              <w:t>Luzern Bahnhof</w:t>
+            </w:r>
+            <w:r>
+              <w:t xml:space="preserve">, </w:t>
+            </w:r>
+            <w:r>
+              <w:t>Luzern Kantonalbank</w:t>
+            </w:r>
+            <w:r>
+              <w:t xml:space="preserve"> angezeigt</w:t>
+            </w:r>
+          </w:p>
+        </w:tc>
+      </w:tr>
+      <w:tr>
+        <w:trPr>
+          <w:trHeight w:val="826"/>
+        </w:trPr>
+        <w:tc>
+          <w:tcPr>
+            <w:tcW w:w="2305" w:type="dxa"/>
+            <w:tcBorders>
+              <w:top w:val="single" w:sz="6" w:space="0" w:color="DFE2E5"/>
+              <w:left w:val="single" w:sz="6" w:space="0" w:color="DFE2E5"/>
+              <w:bottom w:val="single" w:sz="6" w:space="0" w:color="DFE2E5"/>
+              <w:right w:val="single" w:sz="6" w:space="0" w:color="DFE2E5"/>
+            </w:tcBorders>
+            <w:shd w:val="clear" w:color="auto" w:fill="F6F8FA"/>
+            <w:tcMar>
+              <w:top w:w="90" w:type="dxa"/>
+              <w:left w:w="195" w:type="dxa"/>
+              <w:bottom w:w="90" w:type="dxa"/>
+              <w:right w:w="195" w:type="dxa"/>
+            </w:tcMar>
+            <w:vAlign w:val="center"/>
+            <w:hideMark/>
+          </w:tcPr>
+          <w:p>
+            <w:r>
+              <w:t>2</w:t>
+            </w:r>
+          </w:p>
+        </w:tc>
+        <w:tc>
+          <w:tcPr>
+            <w:tcW w:w="2228" w:type="dxa"/>
+            <w:tcBorders>
+              <w:top w:val="single" w:sz="6" w:space="0" w:color="DFE2E5"/>
+              <w:left w:val="single" w:sz="6" w:space="0" w:color="DFE2E5"/>
+              <w:bottom w:val="single" w:sz="6" w:space="0" w:color="DFE2E5"/>
+              <w:right w:val="single" w:sz="6" w:space="0" w:color="DFE2E5"/>
+            </w:tcBorders>
+            <w:shd w:val="clear" w:color="auto" w:fill="F6F8FA"/>
+            <w:tcMar>
+              <w:top w:w="90" w:type="dxa"/>
+              <w:left w:w="195" w:type="dxa"/>
+              <w:bottom w:w="90" w:type="dxa"/>
+              <w:right w:w="195" w:type="dxa"/>
+            </w:tcMar>
+            <w:vAlign w:val="center"/>
+            <w:hideMark/>
+          </w:tcPr>
+          <w:p>
+            <w:r>
+              <w:t>Ich gebe "</w:t>
+            </w:r>
+            <w:proofErr w:type="spellStart"/>
+            <w:r>
+              <w:t>Lu</w:t>
+            </w:r>
+            <w:proofErr w:type="spellEnd"/>
+            <w:r>
+              <w:t>" in das Eingabefeld Nach</w:t>
+            </w:r>
+            <w:r>
+              <w:t xml:space="preserve"> auf der </w:t>
+            </w:r>
+            <w:r>
+              <w:t>Seite Suche ein.</w:t>
+            </w:r>
+          </w:p>
+        </w:tc>
+        <w:tc>
+          <w:tcPr>
+            <w:tcW w:w="6859" w:type="dxa"/>
+            <w:tcBorders>
+              <w:top w:val="single" w:sz="6" w:space="0" w:color="DFE2E5"/>
+              <w:left w:val="single" w:sz="6" w:space="0" w:color="DFE2E5"/>
+              <w:bottom w:val="single" w:sz="6" w:space="0" w:color="DFE2E5"/>
+              <w:right w:val="single" w:sz="6" w:space="0" w:color="DFE2E5"/>
+            </w:tcBorders>
+            <w:shd w:val="clear" w:color="auto" w:fill="F6F8FA"/>
+            <w:tcMar>
+              <w:top w:w="90" w:type="dxa"/>
+              <w:left w:w="195" w:type="dxa"/>
+              <w:bottom w:w="90" w:type="dxa"/>
+              <w:right w:w="195" w:type="dxa"/>
+            </w:tcMar>
+            <w:vAlign w:val="center"/>
+            <w:hideMark/>
+          </w:tcPr>
+          <w:p>
+            <w:r>
+              <w:t xml:space="preserve">Es wird eine Dropdown Liste unter dem Eingabefeld mit den Elementen </w:t>
+            </w:r>
+            <w:r>
+              <w:t>Luzern</w:t>
+            </w:r>
+            <w:r>
+              <w:t xml:space="preserve">, </w:t>
+            </w:r>
+            <w:r>
+              <w:t>Luzern Bahnhof</w:t>
+            </w:r>
+            <w:r>
+              <w:t xml:space="preserve">, </w:t>
+            </w:r>
+            <w:r>
+              <w:t>Luzern Kantonalbank</w:t>
+            </w:r>
+            <w:r>
+              <w:t xml:space="preserve"> angezeigt</w:t>
+            </w:r>
+          </w:p>
+        </w:tc>
+      </w:tr>
+      <w:tr>
+        <w:trPr>
+          <w:trHeight w:val="826"/>
+        </w:trPr>
+        <w:tc>
+          <w:tcPr>
+            <w:tcW w:w="2305" w:type="dxa"/>
+            <w:tcBorders>
+              <w:top w:val="single" w:sz="6" w:space="0" w:color="DFE2E5"/>
+              <w:left w:val="single" w:sz="6" w:space="0" w:color="DFE2E5"/>
+              <w:bottom w:val="single" w:sz="6" w:space="0" w:color="DFE2E5"/>
+              <w:right w:val="single" w:sz="6" w:space="0" w:color="DFE2E5"/>
+            </w:tcBorders>
+            <w:shd w:val="clear" w:color="auto" w:fill="FFFFFF"/>
+            <w:tcMar>
+              <w:top w:w="90" w:type="dxa"/>
+              <w:left w:w="195" w:type="dxa"/>
+              <w:bottom w:w="90" w:type="dxa"/>
+              <w:right w:w="195" w:type="dxa"/>
+            </w:tcMar>
+            <w:vAlign w:val="center"/>
+            <w:hideMark/>
+          </w:tcPr>
+          <w:p>
+            <w:r>
+              <w:t>3</w:t>
+            </w:r>
+          </w:p>
+        </w:tc>
+        <w:tc>
+          <w:tcPr>
+            <w:tcW w:w="2228" w:type="dxa"/>
+            <w:tcBorders>
+              <w:top w:val="single" w:sz="6" w:space="0" w:color="DFE2E5"/>
+              <w:left w:val="single" w:sz="6" w:space="0" w:color="DFE2E5"/>
+              <w:bottom w:val="single" w:sz="6" w:space="0" w:color="DFE2E5"/>
+              <w:right w:val="single" w:sz="6" w:space="0" w:color="DFE2E5"/>
+            </w:tcBorders>
+            <w:shd w:val="clear" w:color="auto" w:fill="FFFFFF"/>
+            <w:tcMar>
+              <w:top w:w="90" w:type="dxa"/>
+              <w:left w:w="195" w:type="dxa"/>
+              <w:bottom w:w="90" w:type="dxa"/>
+              <w:right w:w="195" w:type="dxa"/>
+            </w:tcMar>
+            <w:vAlign w:val="center"/>
+            <w:hideMark/>
+          </w:tcPr>
+          <w:p>
+            <w:r>
+              <w:t>Ich gebe "</w:t>
+            </w:r>
+            <w:proofErr w:type="spellStart"/>
+            <w:r>
+              <w:t>Lu</w:t>
+            </w:r>
+            <w:proofErr w:type="spellEnd"/>
+            <w:r>
+              <w:t>" in das Eingabefeld Abfahrtsort</w:t>
+            </w:r>
+            <w:r>
+              <w:t xml:space="preserve"> auf der </w:t>
+            </w:r>
+            <w:r>
+              <w:t>Seite Abfahrtsplan</w:t>
+            </w:r>
+            <w:r>
+              <w:t xml:space="preserve"> ein.</w:t>
+            </w:r>
+          </w:p>
+        </w:tc>
+        <w:tc>
+          <w:tcPr>
+            <w:tcW w:w="6859" w:type="dxa"/>
+            <w:tcBorders>
+              <w:top w:val="single" w:sz="6" w:space="0" w:color="DFE2E5"/>
+              <w:left w:val="single" w:sz="6" w:space="0" w:color="DFE2E5"/>
+              <w:bottom w:val="single" w:sz="6" w:space="0" w:color="DFE2E5"/>
+              <w:right w:val="single" w:sz="6" w:space="0" w:color="DFE2E5"/>
+            </w:tcBorders>
+            <w:shd w:val="clear" w:color="auto" w:fill="FFFFFF"/>
+            <w:tcMar>
+              <w:top w:w="90" w:type="dxa"/>
+              <w:left w:w="195" w:type="dxa"/>
+              <w:bottom w:w="90" w:type="dxa"/>
+              <w:right w:w="195" w:type="dxa"/>
+            </w:tcMar>
+            <w:vAlign w:val="center"/>
+            <w:hideMark/>
+          </w:tcPr>
+          <w:p>
+            <w:r>
+              <w:t xml:space="preserve">Es wird eine Dropdown Liste unter dem Eingabefeld mit den Elementen </w:t>
+            </w:r>
+            <w:r>
+              <w:t>Luzern</w:t>
+            </w:r>
+            <w:r>
+              <w:t xml:space="preserve">, </w:t>
+            </w:r>
+            <w:r>
+              <w:t>Luzern Bahnhof</w:t>
+            </w:r>
+            <w:r>
+              <w:t xml:space="preserve">, </w:t>
+            </w:r>
+            <w:r>
+              <w:t>Luzern Kantonalbank</w:t>
+            </w:r>
+            <w:r>
+              <w:t xml:space="preserve"> angezeigt</w:t>
+            </w:r>
+          </w:p>
+        </w:tc>
+      </w:tr>
+      <w:tr>
+        <w:trPr>
+          <w:trHeight w:val="409"/>
+        </w:trPr>
+        <w:tc>
+          <w:tcPr>
+            <w:tcW w:w="2305" w:type="dxa"/>
+            <w:tcBorders>
+              <w:top w:val="single" w:sz="6" w:space="0" w:color="DFE2E5"/>
+              <w:left w:val="single" w:sz="6" w:space="0" w:color="DFE2E5"/>
+              <w:bottom w:val="single" w:sz="6" w:space="0" w:color="DFE2E5"/>
+              <w:right w:val="single" w:sz="6" w:space="0" w:color="DFE2E5"/>
+            </w:tcBorders>
+            <w:shd w:val="clear" w:color="auto" w:fill="F6F8FA"/>
+            <w:tcMar>
+              <w:top w:w="90" w:type="dxa"/>
+              <w:left w:w="195" w:type="dxa"/>
+              <w:bottom w:w="90" w:type="dxa"/>
+              <w:right w:w="195" w:type="dxa"/>
+            </w:tcMar>
+            <w:vAlign w:val="center"/>
+            <w:hideMark/>
+          </w:tcPr>
+          <w:p>
+            <w:r>
+              <w:t>4</w:t>
+            </w:r>
+          </w:p>
+        </w:tc>
+        <w:tc>
+          <w:tcPr>
+            <w:tcW w:w="2228" w:type="dxa"/>
+            <w:tcBorders>
+              <w:top w:val="single" w:sz="6" w:space="0" w:color="DFE2E5"/>
+              <w:left w:val="single" w:sz="6" w:space="0" w:color="DFE2E5"/>
+              <w:bottom w:val="single" w:sz="6" w:space="0" w:color="DFE2E5"/>
+              <w:right w:val="single" w:sz="6" w:space="0" w:color="DFE2E5"/>
+            </w:tcBorders>
+            <w:shd w:val="clear" w:color="auto" w:fill="F6F8FA"/>
+            <w:tcMar>
+              <w:top w:w="90" w:type="dxa"/>
+              <w:left w:w="195" w:type="dxa"/>
+              <w:bottom w:w="90" w:type="dxa"/>
+              <w:right w:w="195" w:type="dxa"/>
+            </w:tcMar>
+            <w:vAlign w:val="center"/>
+            <w:hideMark/>
+          </w:tcPr>
+          <w:p>
+            <w:r>
+              <w:t>Ich wähle "</w:t>
+            </w:r>
+            <w:r>
+              <w:t xml:space="preserve">Luzern, </w:t>
+            </w:r>
+            <w:proofErr w:type="spellStart"/>
+            <w:r>
+              <w:t>Banhhof</w:t>
+            </w:r>
+            <w:proofErr w:type="spellEnd"/>
+            <w:r>
+              <w:t>" aus der Dropdown Liste unter Von auf der Verbindungsseite aus</w:t>
+            </w:r>
+          </w:p>
+        </w:tc>
+        <w:tc>
+          <w:tcPr>
+            <w:tcW w:w="6859" w:type="dxa"/>
+            <w:tcBorders>
+              <w:top w:val="single" w:sz="6" w:space="0" w:color="DFE2E5"/>
+              <w:left w:val="single" w:sz="6" w:space="0" w:color="DFE2E5"/>
+              <w:bottom w:val="single" w:sz="6" w:space="0" w:color="DFE2E5"/>
+              <w:right w:val="single" w:sz="6" w:space="0" w:color="DFE2E5"/>
+            </w:tcBorders>
+            <w:shd w:val="clear" w:color="auto" w:fill="F6F8FA"/>
+            <w:tcMar>
+              <w:top w:w="90" w:type="dxa"/>
+              <w:left w:w="195" w:type="dxa"/>
+              <w:bottom w:w="90" w:type="dxa"/>
+              <w:right w:w="195" w:type="dxa"/>
+            </w:tcMar>
+            <w:vAlign w:val="center"/>
+            <w:hideMark/>
+          </w:tcPr>
+          <w:p>
+            <w:r>
+              <w:t>Luzern, Bahnhof</w:t>
+            </w:r>
+            <w:r>
+              <w:t xml:space="preserve"> steht im Eingabefeld Von</w:t>
+            </w:r>
+          </w:p>
+        </w:tc>
+      </w:tr>
+    </w:tbl>
+    <w:p/>
+    <w:tbl>
+      <w:tblPr>
+        <w:tblW w:w="11340" w:type="dxa"/>
+        <w:tblInd w:w="-1142" w:type="dxa"/>
+        <w:shd w:val="clear" w:color="auto" w:fill="FFFFFF"/>
+        <w:tblCellMar>
+          <w:top w:w="15" w:type="dxa"/>
+          <w:left w:w="15" w:type="dxa"/>
+          <w:bottom w:w="15" w:type="dxa"/>
+          <w:right w:w="15" w:type="dxa"/>
+        </w:tblCellMar>
+        <w:tblLook w:val="04A0" w:firstRow="1" w:lastRow="0" w:firstColumn="1" w:lastColumn="0" w:noHBand="0" w:noVBand="1"/>
+      </w:tblPr>
+      <w:tblGrid>
+        <w:gridCol w:w="1418"/>
+        <w:gridCol w:w="3969"/>
+        <w:gridCol w:w="5953"/>
+      </w:tblGrid>
+      <w:tr>
+        <w:trPr>
+          <w:trHeight w:val="196"/>
+          <w:tblHeader/>
+        </w:trPr>
+        <w:tc>
+          <w:tcPr>
+            <w:tcW w:w="1418" w:type="dxa"/>
+            <w:tcBorders>
+              <w:top w:val="single" w:sz="6" w:space="0" w:color="DFE2E5"/>
+              <w:left w:val="single" w:sz="6" w:space="0" w:color="DFE2E5"/>
+              <w:bottom w:val="single" w:sz="6" w:space="0" w:color="DFE2E5"/>
+              <w:right w:val="single" w:sz="6" w:space="0" w:color="DFE2E5"/>
+            </w:tcBorders>
+            <w:shd w:val="clear" w:color="auto" w:fill="FFFFFF"/>
+            <w:tcMar>
+              <w:top w:w="90" w:type="dxa"/>
+              <w:left w:w="195" w:type="dxa"/>
+              <w:bottom w:w="90" w:type="dxa"/>
+              <w:right w:w="195" w:type="dxa"/>
+            </w:tcMar>
+            <w:vAlign w:val="center"/>
+            <w:hideMark/>
+          </w:tcPr>
+          <w:p>
+            <w:pPr>
+              <w:spacing w:after="240" w:line="240" w:lineRule="auto"/>
+              <w:jc w:val="center"/>
+              <w:rPr>
+                <w:rFonts w:ascii="Segoe UI" w:eastAsia="Times New Roman" w:hAnsi="Segoe UI" w:cs="Segoe UI"/>
+                <w:b/>
+                <w:bCs/>
+                <w:color w:val="24292E"/>
+                <w:sz w:val="24"/>
+                <w:szCs w:val="24"/>
+                <w:lang w:eastAsia="de-CH"/>
+              </w:rPr>
+            </w:pPr>
+            <w:r>
+              <w:rPr>
+                <w:rFonts w:ascii="Segoe UI" w:eastAsia="Times New Roman" w:hAnsi="Segoe UI" w:cs="Segoe UI"/>
+                <w:b/>
+                <w:bCs/>
+                <w:color w:val="24292E"/>
+                <w:sz w:val="24"/>
+                <w:szCs w:val="24"/>
+                <w:lang w:eastAsia="de-CH"/>
+              </w:rPr>
+              <w:t>Schritt</w:t>
+            </w:r>
+          </w:p>
+        </w:tc>
+        <w:tc>
+          <w:tcPr>
+            <w:tcW w:w="3969" w:type="dxa"/>
+            <w:tcBorders>
+              <w:top w:val="single" w:sz="6" w:space="0" w:color="DFE2E5"/>
+              <w:left w:val="single" w:sz="6" w:space="0" w:color="DFE2E5"/>
+              <w:bottom w:val="single" w:sz="6" w:space="0" w:color="DFE2E5"/>
+              <w:right w:val="single" w:sz="6" w:space="0" w:color="DFE2E5"/>
+            </w:tcBorders>
+            <w:shd w:val="clear" w:color="auto" w:fill="FFFFFF"/>
+            <w:tcMar>
+              <w:top w:w="90" w:type="dxa"/>
+              <w:left w:w="195" w:type="dxa"/>
+              <w:bottom w:w="90" w:type="dxa"/>
+              <w:right w:w="195" w:type="dxa"/>
+            </w:tcMar>
+            <w:vAlign w:val="center"/>
+            <w:hideMark/>
+          </w:tcPr>
+          <w:p>
+            <w:pPr>
+              <w:spacing w:after="240" w:line="240" w:lineRule="auto"/>
+              <w:jc w:val="center"/>
+              <w:rPr>
+                <w:rFonts w:ascii="Segoe UI" w:eastAsia="Times New Roman" w:hAnsi="Segoe UI" w:cs="Segoe UI"/>
+                <w:b/>
+                <w:bCs/>
+                <w:color w:val="24292E"/>
+                <w:sz w:val="24"/>
+                <w:szCs w:val="24"/>
+                <w:lang w:eastAsia="de-CH"/>
+              </w:rPr>
+            </w:pPr>
+            <w:r>
+              <w:rPr>
+                <w:rFonts w:ascii="Segoe UI" w:eastAsia="Times New Roman" w:hAnsi="Segoe UI" w:cs="Segoe UI"/>
+                <w:b/>
+                <w:bCs/>
+                <w:color w:val="24292E"/>
+                <w:sz w:val="24"/>
+                <w:szCs w:val="24"/>
+                <w:lang w:eastAsia="de-CH"/>
+              </w:rPr>
+              <w:t>Aktivität</w:t>
+            </w:r>
+          </w:p>
+        </w:tc>
+        <w:tc>
+          <w:tcPr>
+            <w:tcW w:w="5953" w:type="dxa"/>
+            <w:tcBorders>
+              <w:top w:val="single" w:sz="6" w:space="0" w:color="DFE2E5"/>
+              <w:left w:val="single" w:sz="6" w:space="0" w:color="DFE2E5"/>
+              <w:bottom w:val="single" w:sz="6" w:space="0" w:color="DFE2E5"/>
+              <w:right w:val="single" w:sz="6" w:space="0" w:color="DFE2E5"/>
+            </w:tcBorders>
+            <w:shd w:val="clear" w:color="auto" w:fill="FFFFFF"/>
+            <w:tcMar>
+              <w:top w:w="90" w:type="dxa"/>
+              <w:left w:w="195" w:type="dxa"/>
+              <w:bottom w:w="90" w:type="dxa"/>
+              <w:right w:w="195" w:type="dxa"/>
+            </w:tcMar>
+            <w:vAlign w:val="center"/>
+            <w:hideMark/>
+          </w:tcPr>
+          <w:p>
+            <w:pPr>
+              <w:spacing w:after="240" w:line="240" w:lineRule="auto"/>
+              <w:jc w:val="center"/>
+              <w:rPr>
+                <w:rFonts w:ascii="Segoe UI" w:eastAsia="Times New Roman" w:hAnsi="Segoe UI" w:cs="Segoe UI"/>
+                <w:b/>
+                <w:bCs/>
+                <w:color w:val="24292E"/>
+                <w:sz w:val="24"/>
+                <w:szCs w:val="24"/>
+                <w:lang w:eastAsia="de-CH"/>
+              </w:rPr>
+            </w:pPr>
+            <w:r>
+              <w:rPr>
+                <w:rFonts w:ascii="Segoe UI" w:eastAsia="Times New Roman" w:hAnsi="Segoe UI" w:cs="Segoe UI"/>
+                <w:b/>
+                <w:bCs/>
+                <w:color w:val="24292E"/>
+                <w:sz w:val="24"/>
+                <w:szCs w:val="24"/>
+                <w:lang w:eastAsia="de-CH"/>
+              </w:rPr>
+              <w:t>Erwartetes Resultat</w:t>
+            </w:r>
+          </w:p>
+        </w:tc>
+      </w:tr>
+      <w:tr>
+        <w:trPr>
+          <w:trHeight w:val="312"/>
+        </w:trPr>
+        <w:tc>
+          <w:tcPr>
+            <w:tcW w:w="1418" w:type="dxa"/>
+            <w:tcBorders>
+              <w:top w:val="single" w:sz="6" w:space="0" w:color="DFE2E5"/>
+              <w:left w:val="single" w:sz="6" w:space="0" w:color="DFE2E5"/>
+              <w:bottom w:val="single" w:sz="6" w:space="0" w:color="DFE2E5"/>
+              <w:right w:val="single" w:sz="6" w:space="0" w:color="DFE2E5"/>
+            </w:tcBorders>
+            <w:shd w:val="clear" w:color="auto" w:fill="FFFFFF"/>
+            <w:tcMar>
+              <w:top w:w="90" w:type="dxa"/>
+              <w:left w:w="195" w:type="dxa"/>
+              <w:bottom w:w="90" w:type="dxa"/>
+              <w:right w:w="195" w:type="dxa"/>
+            </w:tcMar>
+            <w:vAlign w:val="center"/>
+            <w:hideMark/>
+          </w:tcPr>
+          <w:p>
+            <w:pPr>
+              <w:spacing w:after="240" w:line="240" w:lineRule="auto"/>
+              <w:rPr>
+                <w:rFonts w:ascii="Segoe UI" w:eastAsia="Times New Roman" w:hAnsi="Segoe UI" w:cs="Segoe UI"/>
+                <w:color w:val="24292E"/>
+                <w:sz w:val="24"/>
+                <w:szCs w:val="24"/>
+                <w:lang w:eastAsia="de-CH"/>
+              </w:rPr>
+            </w:pPr>
+            <w:r>
+              <w:rPr>
+                <w:rFonts w:ascii="Segoe UI" w:eastAsia="Times New Roman" w:hAnsi="Segoe UI" w:cs="Segoe UI"/>
+                <w:color w:val="24292E"/>
+                <w:sz w:val="24"/>
+                <w:szCs w:val="24"/>
+                <w:lang w:eastAsia="de-CH"/>
+              </w:rPr>
+              <w:t>1</w:t>
+            </w:r>
+          </w:p>
+        </w:tc>
+        <w:tc>
+          <w:tcPr>
+            <w:tcW w:w="3969" w:type="dxa"/>
+            <w:tcBorders>
+              <w:top w:val="single" w:sz="6" w:space="0" w:color="DFE2E5"/>
+              <w:left w:val="single" w:sz="6" w:space="0" w:color="DFE2E5"/>
+              <w:bottom w:val="single" w:sz="6" w:space="0" w:color="DFE2E5"/>
+              <w:right w:val="single" w:sz="6" w:space="0" w:color="DFE2E5"/>
+            </w:tcBorders>
+            <w:shd w:val="clear" w:color="auto" w:fill="FFFFFF"/>
+            <w:tcMar>
+              <w:top w:w="90" w:type="dxa"/>
+              <w:left w:w="195" w:type="dxa"/>
+              <w:bottom w:w="90" w:type="dxa"/>
+              <w:right w:w="195" w:type="dxa"/>
+            </w:tcMar>
+            <w:vAlign w:val="center"/>
+            <w:hideMark/>
+          </w:tcPr>
+          <w:p>
+            <w:pPr>
+              <w:spacing w:after="240" w:line="240" w:lineRule="auto"/>
+              <w:rPr>
+                <w:rFonts w:ascii="Segoe UI" w:eastAsia="Times New Roman" w:hAnsi="Segoe UI" w:cs="Segoe UI"/>
+                <w:color w:val="24292E"/>
+                <w:sz w:val="24"/>
+                <w:szCs w:val="24"/>
+                <w:lang w:eastAsia="de-CH"/>
+              </w:rPr>
+            </w:pPr>
+            <w:r>
+              <w:rPr>
+                <w:rFonts w:ascii="Segoe UI" w:eastAsia="Times New Roman" w:hAnsi="Segoe UI" w:cs="Segoe UI"/>
+                <w:color w:val="24292E"/>
+                <w:sz w:val="24"/>
+                <w:szCs w:val="24"/>
+                <w:lang w:eastAsia="de-CH"/>
+              </w:rPr>
+              <w:t>Ich lasse das Eingabefeld Von</w:t>
+            </w:r>
+            <w:r>
+              <w:rPr>
+                <w:rFonts w:ascii="Segoe UI" w:eastAsia="Times New Roman" w:hAnsi="Segoe UI" w:cs="Segoe UI"/>
+                <w:color w:val="24292E"/>
+                <w:sz w:val="24"/>
+                <w:szCs w:val="24"/>
+                <w:lang w:eastAsia="de-CH"/>
+              </w:rPr>
+              <w:t xml:space="preserve"> &amp; Nach</w:t>
+            </w:r>
+            <w:r>
+              <w:rPr>
+                <w:rFonts w:ascii="Segoe UI" w:eastAsia="Times New Roman" w:hAnsi="Segoe UI" w:cs="Segoe UI"/>
+                <w:color w:val="24292E"/>
+                <w:sz w:val="24"/>
+                <w:szCs w:val="24"/>
+                <w:lang w:eastAsia="de-CH"/>
+              </w:rPr>
+              <w:t xml:space="preserve"> frei</w:t>
+            </w:r>
+          </w:p>
+        </w:tc>
+        <w:tc>
+          <w:tcPr>
+            <w:tcW w:w="5953" w:type="dxa"/>
+            <w:tcBorders>
+              <w:top w:val="single" w:sz="6" w:space="0" w:color="DFE2E5"/>
+              <w:left w:val="single" w:sz="6" w:space="0" w:color="DFE2E5"/>
+              <w:bottom w:val="single" w:sz="6" w:space="0" w:color="DFE2E5"/>
+              <w:right w:val="single" w:sz="6" w:space="0" w:color="DFE2E5"/>
+            </w:tcBorders>
+            <w:shd w:val="clear" w:color="auto" w:fill="FFFFFF"/>
+            <w:tcMar>
+              <w:top w:w="90" w:type="dxa"/>
+              <w:left w:w="195" w:type="dxa"/>
+              <w:bottom w:w="90" w:type="dxa"/>
+              <w:right w:w="195" w:type="dxa"/>
+            </w:tcMar>
+            <w:vAlign w:val="center"/>
+            <w:hideMark/>
+          </w:tcPr>
+          <w:p>
+            <w:pPr>
+              <w:spacing w:after="240" w:line="240" w:lineRule="auto"/>
+              <w:rPr>
+                <w:rFonts w:ascii="Segoe UI" w:eastAsia="Times New Roman" w:hAnsi="Segoe UI" w:cs="Segoe UI"/>
+                <w:color w:val="24292E"/>
+                <w:sz w:val="24"/>
+                <w:szCs w:val="24"/>
+                <w:lang w:eastAsia="de-CH"/>
+              </w:rPr>
+            </w:pPr>
+            <w:r>
+              <w:rPr>
+                <w:rFonts w:ascii="Segoe UI" w:eastAsia="Times New Roman" w:hAnsi="Segoe UI" w:cs="Segoe UI"/>
+                <w:color w:val="24292E"/>
+                <w:sz w:val="24"/>
+                <w:szCs w:val="24"/>
+                <w:lang w:eastAsia="de-CH"/>
+              </w:rPr>
+              <w:t>Wenn nach einer Verbindung gesucht wird, erschein</w:t>
+            </w:r>
+            <w:r>
+              <w:rPr>
+                <w:rFonts w:ascii="Segoe UI" w:eastAsia="Times New Roman" w:hAnsi="Segoe UI" w:cs="Segoe UI"/>
+                <w:color w:val="24292E"/>
+                <w:sz w:val="24"/>
+                <w:szCs w:val="24"/>
+                <w:lang w:eastAsia="de-CH"/>
+              </w:rPr>
+              <w:t>t in einer Mitteilung, dass keine Angaben gemacht wurden.</w:t>
+            </w:r>
+          </w:p>
+        </w:tc>
+      </w:tr>
+      <w:tr>
+        <w:trPr>
+          <w:trHeight w:val="308"/>
+        </w:trPr>
+        <w:tc>
+          <w:tcPr>
+            <w:tcW w:w="1418" w:type="dxa"/>
+            <w:tcBorders>
+              <w:top w:val="single" w:sz="6" w:space="0" w:color="DFE2E5"/>
+              <w:left w:val="single" w:sz="6" w:space="0" w:color="DFE2E5"/>
+              <w:bottom w:val="single" w:sz="6" w:space="0" w:color="DFE2E5"/>
+              <w:right w:val="single" w:sz="6" w:space="0" w:color="DFE2E5"/>
+            </w:tcBorders>
+            <w:shd w:val="clear" w:color="auto" w:fill="FFFFFF"/>
+            <w:tcMar>
+              <w:top w:w="90" w:type="dxa"/>
+              <w:left w:w="195" w:type="dxa"/>
+              <w:bottom w:w="90" w:type="dxa"/>
+              <w:right w:w="195" w:type="dxa"/>
+            </w:tcMar>
+            <w:vAlign w:val="center"/>
+            <w:hideMark/>
+          </w:tcPr>
+          <w:p>
+            <w:pPr>
+              <w:spacing w:after="240" w:line="240" w:lineRule="auto"/>
+              <w:rPr>
+                <w:rFonts w:ascii="Segoe UI" w:eastAsia="Times New Roman" w:hAnsi="Segoe UI" w:cs="Segoe UI"/>
+                <w:color w:val="24292E"/>
+                <w:sz w:val="24"/>
+                <w:szCs w:val="24"/>
+                <w:lang w:eastAsia="de-CH"/>
+              </w:rPr>
+            </w:pPr>
+            <w:r>
+              <w:rPr>
+                <w:rFonts w:ascii="Segoe UI" w:eastAsia="Times New Roman" w:hAnsi="Segoe UI" w:cs="Segoe UI"/>
+                <w:color w:val="24292E"/>
+                <w:sz w:val="24"/>
+                <w:szCs w:val="24"/>
+                <w:lang w:eastAsia="de-CH"/>
+              </w:rPr>
+              <w:t>2</w:t>
+            </w:r>
+          </w:p>
+        </w:tc>
+        <w:tc>
+          <w:tcPr>
+            <w:tcW w:w="3969" w:type="dxa"/>
+            <w:tcBorders>
+              <w:top w:val="single" w:sz="6" w:space="0" w:color="DFE2E5"/>
+              <w:left w:val="single" w:sz="6" w:space="0" w:color="DFE2E5"/>
+              <w:bottom w:val="single" w:sz="6" w:space="0" w:color="DFE2E5"/>
+              <w:right w:val="single" w:sz="6" w:space="0" w:color="DFE2E5"/>
+            </w:tcBorders>
+            <w:shd w:val="clear" w:color="auto" w:fill="FFFFFF"/>
+            <w:tcMar>
+              <w:top w:w="90" w:type="dxa"/>
+              <w:left w:w="195" w:type="dxa"/>
+              <w:bottom w:w="90" w:type="dxa"/>
+              <w:right w:w="195" w:type="dxa"/>
+            </w:tcMar>
+            <w:vAlign w:val="center"/>
+            <w:hideMark/>
+          </w:tcPr>
+          <w:p>
+            <w:pPr>
+              <w:spacing w:after="240" w:line="240" w:lineRule="auto"/>
+              <w:rPr>
+                <w:rFonts w:ascii="Segoe UI" w:eastAsia="Times New Roman" w:hAnsi="Segoe UI" w:cs="Segoe UI"/>
+                <w:color w:val="24292E"/>
+                <w:sz w:val="24"/>
+                <w:szCs w:val="24"/>
+                <w:lang w:eastAsia="de-CH"/>
+              </w:rPr>
+            </w:pPr>
+            <w:r>
+              <w:rPr>
+                <w:rFonts w:ascii="Segoe UI" w:eastAsia="Times New Roman" w:hAnsi="Segoe UI" w:cs="Segoe UI"/>
+                <w:color w:val="24292E"/>
+                <w:sz w:val="24"/>
+                <w:szCs w:val="24"/>
+                <w:lang w:eastAsia="de-CH"/>
+              </w:rPr>
+              <w:t>Ich gebe in das Eingabefeld Von "</w:t>
+            </w:r>
+            <w:proofErr w:type="spellStart"/>
+            <w:r>
+              <w:rPr>
+                <w:rFonts w:ascii="Segoe UI" w:eastAsia="Times New Roman" w:hAnsi="Segoe UI" w:cs="Segoe UI"/>
+                <w:color w:val="24292E"/>
+                <w:sz w:val="24"/>
+                <w:szCs w:val="24"/>
+                <w:lang w:eastAsia="de-CH"/>
+              </w:rPr>
+              <w:t>lu</w:t>
+            </w:r>
+            <w:proofErr w:type="spellEnd"/>
+            <w:r>
+              <w:rPr>
+                <w:rFonts w:ascii="Segoe UI" w:eastAsia="Times New Roman" w:hAnsi="Segoe UI" w:cs="Segoe UI"/>
+                <w:color w:val="24292E"/>
+                <w:sz w:val="24"/>
+                <w:szCs w:val="24"/>
+                <w:lang w:eastAsia="de-CH"/>
+              </w:rPr>
+              <w:t>" ein</w:t>
+            </w:r>
+          </w:p>
+        </w:tc>
+        <w:tc>
+          <w:tcPr>
+            <w:tcW w:w="5953" w:type="dxa"/>
+            <w:tcBorders>
+              <w:top w:val="single" w:sz="6" w:space="0" w:color="DFE2E5"/>
+              <w:left w:val="single" w:sz="6" w:space="0" w:color="DFE2E5"/>
+              <w:bottom w:val="single" w:sz="6" w:space="0" w:color="DFE2E5"/>
+              <w:right w:val="single" w:sz="6" w:space="0" w:color="DFE2E5"/>
+            </w:tcBorders>
+            <w:shd w:val="clear" w:color="auto" w:fill="FFFFFF"/>
+            <w:tcMar>
+              <w:top w:w="90" w:type="dxa"/>
+              <w:left w:w="195" w:type="dxa"/>
+              <w:bottom w:w="90" w:type="dxa"/>
+              <w:right w:w="195" w:type="dxa"/>
+            </w:tcMar>
+            <w:vAlign w:val="center"/>
+            <w:hideMark/>
+          </w:tcPr>
+          <w:p>
+            <w:pPr>
+              <w:spacing w:after="240" w:line="240" w:lineRule="auto"/>
+              <w:rPr>
+                <w:rFonts w:ascii="Segoe UI" w:eastAsia="Times New Roman" w:hAnsi="Segoe UI" w:cs="Segoe UI"/>
+                <w:color w:val="24292E"/>
+                <w:sz w:val="24"/>
+                <w:szCs w:val="24"/>
+                <w:lang w:eastAsia="de-CH"/>
+              </w:rPr>
+            </w:pPr>
+            <w:r>
+              <w:rPr>
+                <w:rFonts w:ascii="Segoe UI" w:eastAsia="Times New Roman" w:hAnsi="Segoe UI" w:cs="Segoe UI"/>
+                <w:color w:val="24292E"/>
+                <w:sz w:val="24"/>
+                <w:szCs w:val="24"/>
+                <w:lang w:eastAsia="de-CH"/>
+              </w:rPr>
+              <w:t>Wenn nach einer Verbindung gesucht wird, wird in das Eingabefeld Von "Luzern" eingefüllt</w:t>
+            </w:r>
+          </w:p>
+        </w:tc>
+      </w:tr>
+      <w:tr>
+        <w:trPr>
+          <w:trHeight w:val="308"/>
+        </w:trPr>
+        <w:tc>
+          <w:tcPr>
+            <w:tcW w:w="1418" w:type="dxa"/>
+            <w:tcBorders>
+              <w:top w:val="single" w:sz="6" w:space="0" w:color="DFE2E5"/>
+              <w:left w:val="single" w:sz="6" w:space="0" w:color="DFE2E5"/>
+              <w:bottom w:val="single" w:sz="6" w:space="0" w:color="DFE2E5"/>
+              <w:right w:val="single" w:sz="6" w:space="0" w:color="DFE2E5"/>
+            </w:tcBorders>
+            <w:shd w:val="clear" w:color="auto" w:fill="F6F8FA"/>
+            <w:tcMar>
+              <w:top w:w="90" w:type="dxa"/>
+              <w:left w:w="195" w:type="dxa"/>
+              <w:bottom w:w="90" w:type="dxa"/>
+              <w:right w:w="195" w:type="dxa"/>
+            </w:tcMar>
+            <w:vAlign w:val="center"/>
+            <w:hideMark/>
+          </w:tcPr>
+          <w:p>
+            <w:pPr>
+              <w:spacing w:after="240" w:line="240" w:lineRule="auto"/>
+              <w:rPr>
+                <w:rFonts w:ascii="Segoe UI" w:eastAsia="Times New Roman" w:hAnsi="Segoe UI" w:cs="Segoe UI"/>
+                <w:color w:val="24292E"/>
+                <w:sz w:val="24"/>
+                <w:szCs w:val="24"/>
+                <w:lang w:eastAsia="de-CH"/>
+              </w:rPr>
+            </w:pPr>
+            <w:r>
+              <w:rPr>
+                <w:rFonts w:ascii="Segoe UI" w:eastAsia="Times New Roman" w:hAnsi="Segoe UI" w:cs="Segoe UI"/>
+                <w:color w:val="24292E"/>
+                <w:sz w:val="24"/>
+                <w:szCs w:val="24"/>
+                <w:lang w:eastAsia="de-CH"/>
+              </w:rPr>
+              <w:t>3</w:t>
+            </w:r>
+          </w:p>
+        </w:tc>
+        <w:tc>
+          <w:tcPr>
+            <w:tcW w:w="3969" w:type="dxa"/>
+            <w:tcBorders>
+              <w:top w:val="single" w:sz="6" w:space="0" w:color="DFE2E5"/>
+              <w:left w:val="single" w:sz="6" w:space="0" w:color="DFE2E5"/>
+              <w:bottom w:val="single" w:sz="6" w:space="0" w:color="DFE2E5"/>
+              <w:right w:val="single" w:sz="6" w:space="0" w:color="DFE2E5"/>
+            </w:tcBorders>
+            <w:shd w:val="clear" w:color="auto" w:fill="F6F8FA"/>
+            <w:tcMar>
+              <w:top w:w="90" w:type="dxa"/>
+              <w:left w:w="195" w:type="dxa"/>
+              <w:bottom w:w="90" w:type="dxa"/>
+              <w:right w:w="195" w:type="dxa"/>
+            </w:tcMar>
+            <w:vAlign w:val="center"/>
+            <w:hideMark/>
+          </w:tcPr>
+          <w:p>
+            <w:pPr>
+              <w:spacing w:after="240" w:line="240" w:lineRule="auto"/>
+              <w:rPr>
+                <w:rFonts w:ascii="Segoe UI" w:eastAsia="Times New Roman" w:hAnsi="Segoe UI" w:cs="Segoe UI"/>
+                <w:color w:val="24292E"/>
+                <w:sz w:val="24"/>
+                <w:szCs w:val="24"/>
+                <w:lang w:eastAsia="de-CH"/>
+              </w:rPr>
+            </w:pPr>
+            <w:r>
+              <w:rPr>
+                <w:rFonts w:ascii="Segoe UI" w:eastAsia="Times New Roman" w:hAnsi="Segoe UI" w:cs="Segoe UI"/>
+                <w:color w:val="24292E"/>
+                <w:sz w:val="24"/>
+                <w:szCs w:val="24"/>
+                <w:lang w:eastAsia="de-CH"/>
+              </w:rPr>
+              <w:t>Ich gebe in das Eingabefeld Nach "zu" ein</w:t>
+            </w:r>
+          </w:p>
+        </w:tc>
+        <w:tc>
+          <w:tcPr>
+            <w:tcW w:w="5953" w:type="dxa"/>
+            <w:tcBorders>
+              <w:top w:val="single" w:sz="6" w:space="0" w:color="DFE2E5"/>
+              <w:left w:val="single" w:sz="6" w:space="0" w:color="DFE2E5"/>
+              <w:bottom w:val="single" w:sz="6" w:space="0" w:color="DFE2E5"/>
+              <w:right w:val="single" w:sz="6" w:space="0" w:color="DFE2E5"/>
+            </w:tcBorders>
+            <w:shd w:val="clear" w:color="auto" w:fill="F6F8FA"/>
+            <w:tcMar>
+              <w:top w:w="90" w:type="dxa"/>
+              <w:left w:w="195" w:type="dxa"/>
+              <w:bottom w:w="90" w:type="dxa"/>
+              <w:right w:w="195" w:type="dxa"/>
+            </w:tcMar>
+            <w:vAlign w:val="center"/>
+            <w:hideMark/>
+          </w:tcPr>
+          <w:p>
+            <w:pPr>
+              <w:spacing w:after="240" w:line="240" w:lineRule="auto"/>
+              <w:rPr>
+                <w:rFonts w:ascii="Segoe UI" w:eastAsia="Times New Roman" w:hAnsi="Segoe UI" w:cs="Segoe UI"/>
+                <w:color w:val="24292E"/>
+                <w:sz w:val="24"/>
+                <w:szCs w:val="24"/>
+                <w:lang w:eastAsia="de-CH"/>
+              </w:rPr>
+            </w:pPr>
+            <w:r>
+              <w:rPr>
+                <w:rFonts w:ascii="Segoe UI" w:eastAsia="Times New Roman" w:hAnsi="Segoe UI" w:cs="Segoe UI"/>
+                <w:color w:val="24292E"/>
+                <w:sz w:val="24"/>
+                <w:szCs w:val="24"/>
+                <w:lang w:eastAsia="de-CH"/>
+              </w:rPr>
+              <w:t>Wenn nach einer Verbindung gesucht wird, wird in das Eingabefeld Von "Zürich HB" eingefüllt</w:t>
+            </w:r>
+          </w:p>
+        </w:tc>
+      </w:tr>
+    </w:tbl>
+    <w:p/>
+    <w:p/>
+    <w:p/>
+    <w:tbl>
+      <w:tblPr>
+        <w:tblW w:w="10944" w:type="dxa"/>
+        <w:tblInd w:w="-1001" w:type="dxa"/>
+        <w:shd w:val="clear" w:color="auto" w:fill="FFFFFF"/>
+        <w:tblCellMar>
+          <w:top w:w="15" w:type="dxa"/>
+          <w:left w:w="15" w:type="dxa"/>
+          <w:bottom w:w="15" w:type="dxa"/>
+          <w:right w:w="15" w:type="dxa"/>
+        </w:tblCellMar>
+        <w:tblLook w:val="04A0" w:firstRow="1" w:lastRow="0" w:firstColumn="1" w:lastColumn="0" w:noHBand="0" w:noVBand="1"/>
+      </w:tblPr>
+      <w:tblGrid>
+        <w:gridCol w:w="1135"/>
+        <w:gridCol w:w="4253"/>
+        <w:gridCol w:w="5556"/>
+      </w:tblGrid>
+      <w:tr>
+        <w:trPr>
+          <w:trHeight w:val="489"/>
+          <w:tblHeader/>
+        </w:trPr>
+        <w:tc>
+          <w:tcPr>
+            <w:tcW w:w="1135" w:type="dxa"/>
+            <w:tcBorders>
+              <w:top w:val="single" w:sz="6" w:space="0" w:color="DFE2E5"/>
+              <w:left w:val="single" w:sz="6" w:space="0" w:color="DFE2E5"/>
+              <w:bottom w:val="single" w:sz="6" w:space="0" w:color="DFE2E5"/>
+              <w:right w:val="single" w:sz="6" w:space="0" w:color="DFE2E5"/>
+            </w:tcBorders>
+            <w:shd w:val="clear" w:color="auto" w:fill="FFFFFF"/>
+            <w:tcMar>
+              <w:top w:w="90" w:type="dxa"/>
+              <w:left w:w="195" w:type="dxa"/>
+              <w:bottom w:w="90" w:type="dxa"/>
+              <w:right w:w="195" w:type="dxa"/>
+            </w:tcMar>
+            <w:vAlign w:val="center"/>
+            <w:hideMark/>
+          </w:tcPr>
+          <w:p>
+            <w:pPr>
+              <w:spacing w:after="240" w:line="240" w:lineRule="auto"/>
+              <w:jc w:val="center"/>
+              <w:rPr>
+                <w:rFonts w:ascii="Segoe UI" w:eastAsia="Times New Roman" w:hAnsi="Segoe UI" w:cs="Segoe UI"/>
+                <w:b/>
+                <w:bCs/>
+                <w:color w:val="24292E"/>
+                <w:sz w:val="24"/>
+                <w:szCs w:val="24"/>
+                <w:lang w:eastAsia="de-CH"/>
+              </w:rPr>
+            </w:pPr>
+            <w:r>
+              <w:rPr>
+                <w:rFonts w:ascii="Segoe UI" w:eastAsia="Times New Roman" w:hAnsi="Segoe UI" w:cs="Segoe UI"/>
+                <w:b/>
+                <w:bCs/>
+                <w:color w:val="24292E"/>
+                <w:sz w:val="24"/>
+                <w:szCs w:val="24"/>
+                <w:lang w:eastAsia="de-CH"/>
+              </w:rPr>
+              <w:lastRenderedPageBreak/>
+              <w:t>Schritt</w:t>
+            </w:r>
+          </w:p>
+        </w:tc>
+        <w:tc>
+          <w:tcPr>
+            <w:tcW w:w="4253" w:type="dxa"/>
+            <w:tcBorders>
+              <w:top w:val="single" w:sz="6" w:space="0" w:color="DFE2E5"/>
+              <w:left w:val="single" w:sz="6" w:space="0" w:color="DFE2E5"/>
+              <w:bottom w:val="single" w:sz="6" w:space="0" w:color="DFE2E5"/>
+              <w:right w:val="single" w:sz="6" w:space="0" w:color="DFE2E5"/>
+            </w:tcBorders>
+            <w:shd w:val="clear" w:color="auto" w:fill="FFFFFF"/>
+            <w:tcMar>
+              <w:top w:w="90" w:type="dxa"/>
+              <w:left w:w="195" w:type="dxa"/>
+              <w:bottom w:w="90" w:type="dxa"/>
+              <w:right w:w="195" w:type="dxa"/>
+            </w:tcMar>
+            <w:vAlign w:val="center"/>
+            <w:hideMark/>
+          </w:tcPr>
+          <w:p>
+            <w:pPr>
+              <w:spacing w:after="240" w:line="240" w:lineRule="auto"/>
+              <w:jc w:val="center"/>
+              <w:rPr>
+                <w:rFonts w:ascii="Segoe UI" w:eastAsia="Times New Roman" w:hAnsi="Segoe UI" w:cs="Segoe UI"/>
+                <w:b/>
+                <w:bCs/>
+                <w:color w:val="24292E"/>
+                <w:sz w:val="24"/>
+                <w:szCs w:val="24"/>
+                <w:lang w:eastAsia="de-CH"/>
+              </w:rPr>
+            </w:pPr>
+            <w:r>
+              <w:rPr>
+                <w:rFonts w:ascii="Segoe UI" w:eastAsia="Times New Roman" w:hAnsi="Segoe UI" w:cs="Segoe UI"/>
+                <w:b/>
+                <w:bCs/>
+                <w:color w:val="24292E"/>
+                <w:sz w:val="24"/>
+                <w:szCs w:val="24"/>
+                <w:lang w:eastAsia="de-CH"/>
+              </w:rPr>
+              <w:t>Aktivität</w:t>
+            </w:r>
+          </w:p>
+        </w:tc>
+        <w:tc>
+          <w:tcPr>
+            <w:tcW w:w="5556" w:type="dxa"/>
+            <w:tcBorders>
+              <w:top w:val="single" w:sz="6" w:space="0" w:color="DFE2E5"/>
+              <w:left w:val="single" w:sz="6" w:space="0" w:color="DFE2E5"/>
+              <w:bottom w:val="single" w:sz="6" w:space="0" w:color="DFE2E5"/>
+              <w:right w:val="single" w:sz="6" w:space="0" w:color="DFE2E5"/>
+            </w:tcBorders>
+            <w:shd w:val="clear" w:color="auto" w:fill="FFFFFF"/>
+            <w:tcMar>
+              <w:top w:w="90" w:type="dxa"/>
+              <w:left w:w="195" w:type="dxa"/>
+              <w:bottom w:w="90" w:type="dxa"/>
+              <w:right w:w="195" w:type="dxa"/>
+            </w:tcMar>
+            <w:vAlign w:val="center"/>
+            <w:hideMark/>
+          </w:tcPr>
+          <w:p>
+            <w:pPr>
+              <w:spacing w:after="240" w:line="240" w:lineRule="auto"/>
+              <w:jc w:val="center"/>
+              <w:rPr>
+                <w:rFonts w:ascii="Segoe UI" w:eastAsia="Times New Roman" w:hAnsi="Segoe UI" w:cs="Segoe UI"/>
+                <w:b/>
+                <w:bCs/>
+                <w:color w:val="24292E"/>
+                <w:sz w:val="24"/>
+                <w:szCs w:val="24"/>
+                <w:lang w:eastAsia="de-CH"/>
+              </w:rPr>
+            </w:pPr>
+            <w:r>
+              <w:rPr>
+                <w:rFonts w:ascii="Segoe UI" w:eastAsia="Times New Roman" w:hAnsi="Segoe UI" w:cs="Segoe UI"/>
+                <w:b/>
+                <w:bCs/>
+                <w:color w:val="24292E"/>
+                <w:sz w:val="24"/>
+                <w:szCs w:val="24"/>
+                <w:lang w:eastAsia="de-CH"/>
+              </w:rPr>
+              <w:t>Erwartetes Resultat</w:t>
+            </w:r>
+          </w:p>
+        </w:tc>
+      </w:tr>
+      <w:tr>
+        <w:trPr>
+          <w:trHeight w:val="779"/>
+        </w:trPr>
+        <w:tc>
+          <w:tcPr>
+            <w:tcW w:w="1135" w:type="dxa"/>
+            <w:tcBorders>
+              <w:top w:val="single" w:sz="6" w:space="0" w:color="DFE2E5"/>
+              <w:left w:val="single" w:sz="6" w:space="0" w:color="DFE2E5"/>
+              <w:bottom w:val="single" w:sz="6" w:space="0" w:color="DFE2E5"/>
+              <w:right w:val="single" w:sz="6" w:space="0" w:color="DFE2E5"/>
+            </w:tcBorders>
+            <w:shd w:val="clear" w:color="auto" w:fill="FFFFFF"/>
+            <w:tcMar>
+              <w:top w:w="90" w:type="dxa"/>
+              <w:left w:w="195" w:type="dxa"/>
+              <w:bottom w:w="90" w:type="dxa"/>
+              <w:right w:w="195" w:type="dxa"/>
+            </w:tcMar>
+            <w:vAlign w:val="center"/>
+            <w:hideMark/>
+          </w:tcPr>
+          <w:p>
+            <w:pPr>
+              <w:spacing w:after="240" w:line="240" w:lineRule="auto"/>
+              <w:rPr>
+                <w:rFonts w:ascii="Segoe UI" w:eastAsia="Times New Roman" w:hAnsi="Segoe UI" w:cs="Segoe UI"/>
+                <w:color w:val="24292E"/>
+                <w:sz w:val="24"/>
+                <w:szCs w:val="24"/>
+                <w:lang w:eastAsia="de-CH"/>
+              </w:rPr>
+            </w:pPr>
+            <w:r>
+              <w:rPr>
+                <w:rFonts w:ascii="Segoe UI" w:eastAsia="Times New Roman" w:hAnsi="Segoe UI" w:cs="Segoe UI"/>
+                <w:color w:val="24292E"/>
+                <w:sz w:val="24"/>
+                <w:szCs w:val="24"/>
+                <w:lang w:eastAsia="de-CH"/>
+              </w:rPr>
+              <w:t>1</w:t>
+            </w:r>
+          </w:p>
+        </w:tc>
+        <w:tc>
+          <w:tcPr>
+            <w:tcW w:w="4253" w:type="dxa"/>
+            <w:tcBorders>
+              <w:top w:val="single" w:sz="6" w:space="0" w:color="DFE2E5"/>
+              <w:left w:val="single" w:sz="6" w:space="0" w:color="DFE2E5"/>
+              <w:bottom w:val="single" w:sz="6" w:space="0" w:color="DFE2E5"/>
+              <w:right w:val="single" w:sz="6" w:space="0" w:color="DFE2E5"/>
+            </w:tcBorders>
+            <w:shd w:val="clear" w:color="auto" w:fill="FFFFFF"/>
+            <w:tcMar>
+              <w:top w:w="90" w:type="dxa"/>
+              <w:left w:w="195" w:type="dxa"/>
+              <w:bottom w:w="90" w:type="dxa"/>
+              <w:right w:w="195" w:type="dxa"/>
+            </w:tcMar>
+            <w:vAlign w:val="center"/>
+            <w:hideMark/>
+          </w:tcPr>
+          <w:p>
+            <w:pPr>
+              <w:spacing w:after="240" w:line="240" w:lineRule="auto"/>
+              <w:rPr>
+                <w:rFonts w:ascii="Segoe UI" w:eastAsia="Times New Roman" w:hAnsi="Segoe UI" w:cs="Segoe UI"/>
+                <w:color w:val="24292E"/>
+                <w:sz w:val="24"/>
+                <w:szCs w:val="24"/>
+                <w:lang w:eastAsia="de-CH"/>
+              </w:rPr>
+            </w:pPr>
+            <w:r>
+              <w:rPr>
+                <w:rFonts w:ascii="Segoe UI" w:eastAsia="Times New Roman" w:hAnsi="Segoe UI" w:cs="Segoe UI"/>
+                <w:color w:val="24292E"/>
+                <w:sz w:val="24"/>
+                <w:szCs w:val="24"/>
+                <w:lang w:eastAsia="de-CH"/>
+              </w:rPr>
+              <w:t>Ich lasse das Eingabefeld Station frei</w:t>
+            </w:r>
+          </w:p>
+        </w:tc>
+        <w:tc>
+          <w:tcPr>
+            <w:tcW w:w="5556" w:type="dxa"/>
+            <w:tcBorders>
+              <w:top w:val="single" w:sz="6" w:space="0" w:color="DFE2E5"/>
+              <w:left w:val="single" w:sz="6" w:space="0" w:color="DFE2E5"/>
+              <w:bottom w:val="single" w:sz="6" w:space="0" w:color="DFE2E5"/>
+              <w:right w:val="single" w:sz="6" w:space="0" w:color="DFE2E5"/>
+            </w:tcBorders>
+            <w:shd w:val="clear" w:color="auto" w:fill="FFFFFF"/>
+            <w:tcMar>
+              <w:top w:w="90" w:type="dxa"/>
+              <w:left w:w="195" w:type="dxa"/>
+              <w:bottom w:w="90" w:type="dxa"/>
+              <w:right w:w="195" w:type="dxa"/>
+            </w:tcMar>
+            <w:vAlign w:val="center"/>
+            <w:hideMark/>
+          </w:tcPr>
+          <w:p>
+            <w:pPr>
+              <w:spacing w:after="240" w:line="240" w:lineRule="auto"/>
+              <w:rPr>
+                <w:rFonts w:ascii="Segoe UI" w:eastAsia="Times New Roman" w:hAnsi="Segoe UI" w:cs="Segoe UI"/>
+                <w:color w:val="24292E"/>
+                <w:sz w:val="24"/>
+                <w:szCs w:val="24"/>
+                <w:lang w:eastAsia="de-CH"/>
+              </w:rPr>
+            </w:pPr>
+            <w:r>
+              <w:rPr>
+                <w:rFonts w:ascii="Segoe UI" w:eastAsia="Times New Roman" w:hAnsi="Segoe UI" w:cs="Segoe UI"/>
+                <w:color w:val="24292E"/>
+                <w:sz w:val="24"/>
+                <w:szCs w:val="24"/>
+                <w:lang w:eastAsia="de-CH"/>
+              </w:rPr>
+              <w:t xml:space="preserve">Wenn auf Abfahrtsplan anzeigen geklickt wird, erscheint in einer Mitteilung, dass </w:t>
+            </w:r>
+            <w:r>
+              <w:rPr>
+                <w:rFonts w:ascii="Segoe UI" w:eastAsia="Times New Roman" w:hAnsi="Segoe UI" w:cs="Segoe UI"/>
+                <w:color w:val="24292E"/>
+                <w:sz w:val="24"/>
+                <w:szCs w:val="24"/>
+                <w:lang w:eastAsia="de-CH"/>
+              </w:rPr>
+              <w:t>keine Station angegeben wurde.</w:t>
+            </w:r>
+          </w:p>
+        </w:tc>
+      </w:tr>
+      <w:tr>
+        <w:trPr>
+          <w:trHeight w:val="769"/>
+        </w:trPr>
+        <w:tc>
+          <w:tcPr>
+            <w:tcW w:w="1135" w:type="dxa"/>
+            <w:tcBorders>
+              <w:top w:val="single" w:sz="6" w:space="0" w:color="DFE2E5"/>
+              <w:left w:val="single" w:sz="6" w:space="0" w:color="DFE2E5"/>
+              <w:bottom w:val="single" w:sz="6" w:space="0" w:color="DFE2E5"/>
+              <w:right w:val="single" w:sz="6" w:space="0" w:color="DFE2E5"/>
+            </w:tcBorders>
+            <w:shd w:val="clear" w:color="auto" w:fill="F6F8FA"/>
+            <w:tcMar>
+              <w:top w:w="90" w:type="dxa"/>
+              <w:left w:w="195" w:type="dxa"/>
+              <w:bottom w:w="90" w:type="dxa"/>
+              <w:right w:w="195" w:type="dxa"/>
+            </w:tcMar>
+            <w:vAlign w:val="center"/>
+            <w:hideMark/>
+          </w:tcPr>
+          <w:p>
+            <w:pPr>
+              <w:spacing w:after="240" w:line="240" w:lineRule="auto"/>
+              <w:rPr>
+                <w:rFonts w:ascii="Segoe UI" w:eastAsia="Times New Roman" w:hAnsi="Segoe UI" w:cs="Segoe UI"/>
+                <w:color w:val="24292E"/>
+                <w:sz w:val="24"/>
+                <w:szCs w:val="24"/>
+                <w:lang w:eastAsia="de-CH"/>
+              </w:rPr>
+            </w:pPr>
+            <w:r>
+              <w:rPr>
+                <w:rFonts w:ascii="Segoe UI" w:eastAsia="Times New Roman" w:hAnsi="Segoe UI" w:cs="Segoe UI"/>
+                <w:color w:val="24292E"/>
+                <w:sz w:val="24"/>
+                <w:szCs w:val="24"/>
+                <w:lang w:eastAsia="de-CH"/>
+              </w:rPr>
+              <w:t>2</w:t>
+            </w:r>
+          </w:p>
+        </w:tc>
+        <w:tc>
+          <w:tcPr>
+            <w:tcW w:w="4253" w:type="dxa"/>
+            <w:tcBorders>
+              <w:top w:val="single" w:sz="6" w:space="0" w:color="DFE2E5"/>
+              <w:left w:val="single" w:sz="6" w:space="0" w:color="DFE2E5"/>
+              <w:bottom w:val="single" w:sz="6" w:space="0" w:color="DFE2E5"/>
+              <w:right w:val="single" w:sz="6" w:space="0" w:color="DFE2E5"/>
+            </w:tcBorders>
+            <w:shd w:val="clear" w:color="auto" w:fill="F6F8FA"/>
+            <w:tcMar>
+              <w:top w:w="90" w:type="dxa"/>
+              <w:left w:w="195" w:type="dxa"/>
+              <w:bottom w:w="90" w:type="dxa"/>
+              <w:right w:w="195" w:type="dxa"/>
+            </w:tcMar>
+            <w:vAlign w:val="center"/>
+            <w:hideMark/>
+          </w:tcPr>
+          <w:p>
+            <w:pPr>
+              <w:spacing w:after="240" w:line="240" w:lineRule="auto"/>
+              <w:rPr>
+                <w:rFonts w:ascii="Segoe UI" w:eastAsia="Times New Roman" w:hAnsi="Segoe UI" w:cs="Segoe UI"/>
+                <w:color w:val="24292E"/>
+                <w:sz w:val="24"/>
+                <w:szCs w:val="24"/>
+                <w:lang w:eastAsia="de-CH"/>
+              </w:rPr>
+            </w:pPr>
+            <w:r>
+              <w:rPr>
+                <w:rFonts w:ascii="Segoe UI" w:eastAsia="Times New Roman" w:hAnsi="Segoe UI" w:cs="Segoe UI"/>
+                <w:color w:val="24292E"/>
+                <w:sz w:val="24"/>
+                <w:szCs w:val="24"/>
+                <w:lang w:eastAsia="de-CH"/>
+              </w:rPr>
+              <w:t>Ich gebe in das Eingabefeld Station "</w:t>
+            </w:r>
+            <w:proofErr w:type="spellStart"/>
+            <w:r>
+              <w:rPr>
+                <w:rFonts w:ascii="Segoe UI" w:eastAsia="Times New Roman" w:hAnsi="Segoe UI" w:cs="Segoe UI"/>
+                <w:color w:val="24292E"/>
+                <w:sz w:val="24"/>
+                <w:szCs w:val="24"/>
+                <w:lang w:eastAsia="de-CH"/>
+              </w:rPr>
+              <w:t>lu</w:t>
+            </w:r>
+            <w:proofErr w:type="spellEnd"/>
+            <w:r>
+              <w:rPr>
+                <w:rFonts w:ascii="Segoe UI" w:eastAsia="Times New Roman" w:hAnsi="Segoe UI" w:cs="Segoe UI"/>
+                <w:color w:val="24292E"/>
+                <w:sz w:val="24"/>
+                <w:szCs w:val="24"/>
+                <w:lang w:eastAsia="de-CH"/>
+              </w:rPr>
+              <w:t>" ein</w:t>
+            </w:r>
+          </w:p>
+        </w:tc>
+        <w:tc>
+          <w:tcPr>
+            <w:tcW w:w="5556" w:type="dxa"/>
+            <w:tcBorders>
+              <w:top w:val="single" w:sz="6" w:space="0" w:color="DFE2E5"/>
+              <w:left w:val="single" w:sz="6" w:space="0" w:color="DFE2E5"/>
+              <w:bottom w:val="single" w:sz="6" w:space="0" w:color="DFE2E5"/>
+              <w:right w:val="single" w:sz="6" w:space="0" w:color="DFE2E5"/>
+            </w:tcBorders>
+            <w:shd w:val="clear" w:color="auto" w:fill="F6F8FA"/>
+            <w:tcMar>
+              <w:top w:w="90" w:type="dxa"/>
+              <w:left w:w="195" w:type="dxa"/>
+              <w:bottom w:w="90" w:type="dxa"/>
+              <w:right w:w="195" w:type="dxa"/>
+            </w:tcMar>
+            <w:vAlign w:val="center"/>
+            <w:hideMark/>
+          </w:tcPr>
+          <w:p>
+            <w:pPr>
+              <w:spacing w:after="240" w:line="240" w:lineRule="auto"/>
+              <w:rPr>
+                <w:rFonts w:ascii="Segoe UI" w:eastAsia="Times New Roman" w:hAnsi="Segoe UI" w:cs="Segoe UI"/>
+                <w:color w:val="24292E"/>
+                <w:sz w:val="24"/>
+                <w:szCs w:val="24"/>
+                <w:lang w:eastAsia="de-CH"/>
+              </w:rPr>
+            </w:pPr>
+            <w:r>
+              <w:rPr>
+                <w:rFonts w:ascii="Segoe UI" w:eastAsia="Times New Roman" w:hAnsi="Segoe UI" w:cs="Segoe UI"/>
+                <w:color w:val="24292E"/>
+                <w:sz w:val="24"/>
+                <w:szCs w:val="24"/>
+                <w:lang w:eastAsia="de-CH"/>
+              </w:rPr>
+              <w:t>Wenn nach einer Verbindung g</w:t>
+            </w:r>
+            <w:r>
+              <w:rPr>
+                <w:rFonts w:ascii="Segoe UI" w:eastAsia="Times New Roman" w:hAnsi="Segoe UI" w:cs="Segoe UI"/>
+                <w:color w:val="24292E"/>
+                <w:sz w:val="24"/>
+                <w:szCs w:val="24"/>
+                <w:lang w:eastAsia="de-CH"/>
+              </w:rPr>
+              <w:t>esucht wird, werden alle ausgehenden Verbindungen von Luzern aufgelistet</w:t>
+            </w:r>
+          </w:p>
+        </w:tc>
+      </w:tr>
+      <w:tr>
+        <w:trPr>
+          <w:trHeight w:val="769"/>
+        </w:trPr>
+        <w:tc>
+          <w:tcPr>
+            <w:tcW w:w="1135" w:type="dxa"/>
+            <w:tcBorders>
+              <w:top w:val="single" w:sz="6" w:space="0" w:color="DFE2E5"/>
+              <w:left w:val="single" w:sz="6" w:space="0" w:color="DFE2E5"/>
+              <w:bottom w:val="single" w:sz="6" w:space="0" w:color="DFE2E5"/>
+              <w:right w:val="single" w:sz="6" w:space="0" w:color="DFE2E5"/>
+            </w:tcBorders>
+            <w:shd w:val="clear" w:color="auto" w:fill="FFFFFF"/>
+            <w:tcMar>
+              <w:top w:w="90" w:type="dxa"/>
+              <w:left w:w="195" w:type="dxa"/>
+              <w:bottom w:w="90" w:type="dxa"/>
+              <w:right w:w="195" w:type="dxa"/>
+            </w:tcMar>
+            <w:vAlign w:val="center"/>
+            <w:hideMark/>
+          </w:tcPr>
+          <w:p>
+            <w:pPr>
+              <w:spacing w:after="240" w:line="240" w:lineRule="auto"/>
+              <w:rPr>
+                <w:rFonts w:ascii="Segoe UI" w:eastAsia="Times New Roman" w:hAnsi="Segoe UI" w:cs="Segoe UI"/>
+                <w:color w:val="24292E"/>
+                <w:sz w:val="24"/>
+                <w:szCs w:val="24"/>
+                <w:lang w:eastAsia="de-CH"/>
+              </w:rPr>
+            </w:pPr>
+            <w:r>
+              <w:rPr>
+                <w:rFonts w:ascii="Segoe UI" w:eastAsia="Times New Roman" w:hAnsi="Segoe UI" w:cs="Segoe UI"/>
+                <w:color w:val="24292E"/>
+                <w:sz w:val="24"/>
+                <w:szCs w:val="24"/>
+                <w:lang w:eastAsia="de-CH"/>
+              </w:rPr>
+              <w:t>3</w:t>
+            </w:r>
+          </w:p>
+        </w:tc>
+        <w:tc>
+          <w:tcPr>
+            <w:tcW w:w="4253" w:type="dxa"/>
+            <w:tcBorders>
+              <w:top w:val="single" w:sz="6" w:space="0" w:color="DFE2E5"/>
+              <w:left w:val="single" w:sz="6" w:space="0" w:color="DFE2E5"/>
+              <w:bottom w:val="single" w:sz="6" w:space="0" w:color="DFE2E5"/>
+              <w:right w:val="single" w:sz="6" w:space="0" w:color="DFE2E5"/>
+            </w:tcBorders>
+            <w:shd w:val="clear" w:color="auto" w:fill="FFFFFF"/>
+            <w:tcMar>
+              <w:top w:w="90" w:type="dxa"/>
+              <w:left w:w="195" w:type="dxa"/>
+              <w:bottom w:w="90" w:type="dxa"/>
+              <w:right w:w="195" w:type="dxa"/>
+            </w:tcMar>
+            <w:vAlign w:val="center"/>
+            <w:hideMark/>
+          </w:tcPr>
+          <w:p>
+            <w:pPr>
+              <w:spacing w:after="240" w:line="240" w:lineRule="auto"/>
+              <w:rPr>
+                <w:rFonts w:ascii="Segoe UI" w:eastAsia="Times New Roman" w:hAnsi="Segoe UI" w:cs="Segoe UI"/>
+                <w:color w:val="24292E"/>
+                <w:sz w:val="24"/>
+                <w:szCs w:val="24"/>
+                <w:lang w:eastAsia="de-CH"/>
+              </w:rPr>
+            </w:pPr>
+            <w:r>
+              <w:rPr>
+                <w:rFonts w:ascii="Segoe UI" w:eastAsia="Times New Roman" w:hAnsi="Segoe UI" w:cs="Segoe UI"/>
+                <w:color w:val="24292E"/>
+                <w:sz w:val="24"/>
+                <w:szCs w:val="24"/>
+                <w:lang w:eastAsia="de-CH"/>
+              </w:rPr>
+              <w:t xml:space="preserve">Ich gebe in das Eingabefeld Station "Luzern" ein und klicke auf </w:t>
+            </w:r>
+            <w:r>
+              <w:rPr>
+                <w:rFonts w:ascii="Segoe UI" w:eastAsia="Times New Roman" w:hAnsi="Segoe UI" w:cs="Segoe UI"/>
+                <w:color w:val="24292E"/>
+                <w:sz w:val="24"/>
+                <w:szCs w:val="24"/>
+                <w:lang w:eastAsia="de-CH"/>
+              </w:rPr>
+              <w:t>Verbindung suchen</w:t>
+            </w:r>
+          </w:p>
+        </w:tc>
+        <w:tc>
+          <w:tcPr>
+            <w:tcW w:w="5556" w:type="dxa"/>
+            <w:tcBorders>
+              <w:top w:val="single" w:sz="6" w:space="0" w:color="DFE2E5"/>
+              <w:left w:val="single" w:sz="6" w:space="0" w:color="DFE2E5"/>
+              <w:bottom w:val="single" w:sz="6" w:space="0" w:color="DFE2E5"/>
+              <w:right w:val="single" w:sz="6" w:space="0" w:color="DFE2E5"/>
+            </w:tcBorders>
+            <w:shd w:val="clear" w:color="auto" w:fill="FFFFFF"/>
+            <w:tcMar>
+              <w:top w:w="90" w:type="dxa"/>
+              <w:left w:w="195" w:type="dxa"/>
+              <w:bottom w:w="90" w:type="dxa"/>
+              <w:right w:w="195" w:type="dxa"/>
+            </w:tcMar>
+            <w:vAlign w:val="center"/>
+            <w:hideMark/>
+          </w:tcPr>
+          <w:p>
+            <w:pPr>
+              <w:spacing w:after="240" w:line="240" w:lineRule="auto"/>
+              <w:rPr>
+                <w:rFonts w:ascii="Segoe UI" w:eastAsia="Times New Roman" w:hAnsi="Segoe UI" w:cs="Segoe UI"/>
+                <w:color w:val="24292E"/>
+                <w:sz w:val="24"/>
+                <w:szCs w:val="24"/>
+                <w:lang w:eastAsia="de-CH"/>
+              </w:rPr>
+            </w:pPr>
+            <w:r>
+              <w:rPr>
+                <w:rFonts w:ascii="Segoe UI" w:eastAsia="Times New Roman" w:hAnsi="Segoe UI" w:cs="Segoe UI"/>
+                <w:color w:val="24292E"/>
+                <w:sz w:val="24"/>
+                <w:szCs w:val="24"/>
+                <w:lang w:eastAsia="de-CH"/>
+              </w:rPr>
+              <w:t>Es wird eine Liste mit den nächsten Abfahrten ab Luzern angezeigt</w:t>
+            </w:r>
+          </w:p>
+        </w:tc>
+      </w:tr>
+      <w:tr>
+        <w:trPr>
+          <w:trHeight w:val="769"/>
+        </w:trPr>
+        <w:tc>
+          <w:tcPr>
+            <w:tcW w:w="1135" w:type="dxa"/>
+            <w:tcBorders>
+              <w:top w:val="single" w:sz="6" w:space="0" w:color="DFE2E5"/>
+              <w:left w:val="single" w:sz="6" w:space="0" w:color="DFE2E5"/>
+              <w:bottom w:val="single" w:sz="6" w:space="0" w:color="DFE2E5"/>
+              <w:right w:val="single" w:sz="6" w:space="0" w:color="DFE2E5"/>
+            </w:tcBorders>
+            <w:shd w:val="clear" w:color="auto" w:fill="F6F8FA"/>
+            <w:tcMar>
+              <w:top w:w="90" w:type="dxa"/>
+              <w:left w:w="195" w:type="dxa"/>
+              <w:bottom w:w="90" w:type="dxa"/>
+              <w:right w:w="195" w:type="dxa"/>
+            </w:tcMar>
+            <w:vAlign w:val="center"/>
+            <w:hideMark/>
+          </w:tcPr>
+          <w:p>
+            <w:pPr>
+              <w:spacing w:after="240" w:line="240" w:lineRule="auto"/>
+              <w:rPr>
+                <w:rFonts w:ascii="Segoe UI" w:eastAsia="Times New Roman" w:hAnsi="Segoe UI" w:cs="Segoe UI"/>
+                <w:color w:val="24292E"/>
+                <w:sz w:val="24"/>
+                <w:szCs w:val="24"/>
+                <w:lang w:eastAsia="de-CH"/>
+              </w:rPr>
+            </w:pPr>
+            <w:r>
+              <w:rPr>
+                <w:rFonts w:ascii="Segoe UI" w:eastAsia="Times New Roman" w:hAnsi="Segoe UI" w:cs="Segoe UI"/>
+                <w:color w:val="24292E"/>
+                <w:sz w:val="24"/>
+                <w:szCs w:val="24"/>
+                <w:lang w:eastAsia="de-CH"/>
+              </w:rPr>
+              <w:t>4</w:t>
+            </w:r>
+          </w:p>
+        </w:tc>
+        <w:tc>
+          <w:tcPr>
+            <w:tcW w:w="4253" w:type="dxa"/>
+            <w:tcBorders>
+              <w:top w:val="single" w:sz="6" w:space="0" w:color="DFE2E5"/>
+              <w:left w:val="single" w:sz="6" w:space="0" w:color="DFE2E5"/>
+              <w:bottom w:val="single" w:sz="6" w:space="0" w:color="DFE2E5"/>
+              <w:right w:val="single" w:sz="6" w:space="0" w:color="DFE2E5"/>
+            </w:tcBorders>
+            <w:shd w:val="clear" w:color="auto" w:fill="F6F8FA"/>
+            <w:tcMar>
+              <w:top w:w="90" w:type="dxa"/>
+              <w:left w:w="195" w:type="dxa"/>
+              <w:bottom w:w="90" w:type="dxa"/>
+              <w:right w:w="195" w:type="dxa"/>
+            </w:tcMar>
+            <w:vAlign w:val="center"/>
+            <w:hideMark/>
+          </w:tcPr>
+          <w:p>
+            <w:pPr>
+              <w:spacing w:after="240" w:line="240" w:lineRule="auto"/>
+              <w:rPr>
+                <w:rFonts w:ascii="Segoe UI" w:eastAsia="Times New Roman" w:hAnsi="Segoe UI" w:cs="Segoe UI"/>
+                <w:color w:val="24292E"/>
+                <w:sz w:val="24"/>
+                <w:szCs w:val="24"/>
+                <w:lang w:eastAsia="de-CH"/>
+              </w:rPr>
+            </w:pPr>
+            <w:r>
+              <w:rPr>
+                <w:rFonts w:ascii="Segoe UI" w:eastAsia="Times New Roman" w:hAnsi="Segoe UI" w:cs="Segoe UI"/>
+                <w:color w:val="24292E"/>
+                <w:sz w:val="24"/>
+                <w:szCs w:val="24"/>
+                <w:lang w:eastAsia="de-CH"/>
+              </w:rPr>
+              <w:t xml:space="preserve">Ich </w:t>
+            </w:r>
+            <w:r>
+              <w:rPr>
+                <w:rFonts w:ascii="Segoe UI" w:eastAsia="Times New Roman" w:hAnsi="Segoe UI" w:cs="Segoe UI"/>
+                <w:color w:val="24292E"/>
+                <w:sz w:val="24"/>
+                <w:szCs w:val="24"/>
+                <w:lang w:eastAsia="de-CH"/>
+              </w:rPr>
+              <w:t xml:space="preserve">gebe in das Eingabefeld Stationsort </w:t>
+            </w:r>
+            <w:r>
+              <w:rPr>
+                <w:rFonts w:ascii="Segoe UI" w:eastAsia="Times New Roman" w:hAnsi="Segoe UI" w:cs="Segoe UI"/>
+                <w:color w:val="24292E"/>
+                <w:sz w:val="24"/>
+                <w:szCs w:val="24"/>
+                <w:lang w:eastAsia="de-CH"/>
+              </w:rPr>
+              <w:t xml:space="preserve">"Luzern" ein und klicke auf </w:t>
+            </w:r>
+            <w:r>
+              <w:rPr>
+                <w:rFonts w:ascii="Segoe UI" w:eastAsia="Times New Roman" w:hAnsi="Segoe UI" w:cs="Segoe UI"/>
+                <w:color w:val="24292E"/>
+                <w:sz w:val="24"/>
+                <w:szCs w:val="24"/>
+                <w:lang w:eastAsia="de-CH"/>
+              </w:rPr>
+              <w:t>Station suchen</w:t>
+            </w:r>
+          </w:p>
+        </w:tc>
+        <w:tc>
+          <w:tcPr>
+            <w:tcW w:w="5556" w:type="dxa"/>
+            <w:tcBorders>
+              <w:top w:val="single" w:sz="6" w:space="0" w:color="DFE2E5"/>
+              <w:left w:val="single" w:sz="6" w:space="0" w:color="DFE2E5"/>
+              <w:bottom w:val="single" w:sz="6" w:space="0" w:color="DFE2E5"/>
+              <w:right w:val="single" w:sz="6" w:space="0" w:color="DFE2E5"/>
+            </w:tcBorders>
+            <w:shd w:val="clear" w:color="auto" w:fill="F6F8FA"/>
+            <w:tcMar>
+              <w:top w:w="90" w:type="dxa"/>
+              <w:left w:w="195" w:type="dxa"/>
+              <w:bottom w:w="90" w:type="dxa"/>
+              <w:right w:w="195" w:type="dxa"/>
+            </w:tcMar>
+            <w:vAlign w:val="center"/>
+            <w:hideMark/>
+          </w:tcPr>
+          <w:p>
+            <w:pPr>
+              <w:spacing w:after="240" w:line="240" w:lineRule="auto"/>
+              <w:rPr>
+                <w:rFonts w:ascii="Segoe UI" w:eastAsia="Times New Roman" w:hAnsi="Segoe UI" w:cs="Segoe UI"/>
+                <w:color w:val="24292E"/>
+                <w:sz w:val="24"/>
+                <w:szCs w:val="24"/>
+                <w:lang w:eastAsia="de-CH"/>
+              </w:rPr>
+            </w:pPr>
+            <w:r>
+              <w:rPr>
+                <w:rFonts w:ascii="Segoe UI" w:eastAsia="Times New Roman" w:hAnsi="Segoe UI" w:cs="Segoe UI"/>
+                <w:color w:val="24292E"/>
+                <w:sz w:val="24"/>
+                <w:szCs w:val="24"/>
+                <w:lang w:eastAsia="de-CH"/>
+              </w:rPr>
+              <w:t>Es wird in der Anwendung im Browser-Fenster der Ort Luzern angezeigt.</w:t>
+            </w:r>
+          </w:p>
+        </w:tc>
+      </w:tr>
+    </w:tbl>
+    <w:p>
+      <w:bookmarkStart w:id="9" w:name="_GoBack"/>
+      <w:bookmarkEnd w:id="9"/>
+    </w:p>
     <w:sectPr>
-      <w:headerReference w:type="default" r:id="rId15"/>
-      <w:footerReference w:type="default" r:id="rId16"/>
+      <w:headerReference w:type="default" r:id="rId23"/>
+      <w:footerReference w:type="default" r:id="rId24"/>
       <w:pgSz w:w="11906" w:h="16838"/>
       <w:pgMar w:top="1417" w:right="1417" w:bottom="1134" w:left="1417" w:header="708" w:footer="708" w:gutter="0"/>
       <w:cols w:space="708"/>
@@ -3102,7 +6331,7 @@
                                   <w:color w:val="0070C0"/>
                                   <w:lang w:val="de-DE"/>
                                 </w:rPr>
-                                <w:t>9</w:t>
+                                <w:t>12</w:t>
                               </w:r>
                               <w:r>
                                 <w:rPr>
@@ -3194,7 +6423,7 @@
                             <w:color w:val="0070C0"/>
                             <w:lang w:val="de-DE"/>
                           </w:rPr>
-                          <w:t>9</w:t>
+                          <w:t>12</w:t>
                         </w:r>
                         <w:r>
                           <w:rPr>
@@ -4934,7 +8163,6 @@
   <w:style w:type="character" w:default="1" w:styleId="Absatz-Standardschriftart">
     <w:name w:val="Default Paragraph Font"/>
     <w:uiPriority w:val="1"/>
-    <w:semiHidden/>
     <w:unhideWhenUsed/>
   </w:style>
   <w:style w:type="table" w:default="1" w:styleId="NormaleTabelle">
@@ -5228,6 +8456,13 @@
     <w:pitch w:val="variable"/>
     <w:sig w:usb0="E4002EFF" w:usb1="C000247B" w:usb2="00000009" w:usb3="00000000" w:csb0="000001FF" w:csb1="00000000"/>
   </w:font>
+  <w:font w:name="Segoe UI">
+    <w:panose1 w:val="020B0502040204020203"/>
+    <w:charset w:val="00"/>
+    <w:family w:val="swiss"/>
+    <w:pitch w:val="variable"/>
+    <w:sig w:usb0="E4002EFF" w:usb1="C000E47F" w:usb2="00000009" w:usb3="00000000" w:csb0="000001FF" w:csb1="00000000"/>
+  </w:font>
 </w:fonts>
 </file>
 
@@ -5249,6 +8484,7 @@
     <w:rsidRoot w:val="0006423B"/>
     <w:rsid w:val="0000179A"/>
     <w:rsid w:val="0006423B"/>
+    <w:rsid w:val="00360AF4"/>
     <w:rsid w:val="00BD6411"/>
     <w:rsid w:val="00DA069C"/>
   </w:rsids>
@@ -5986,7 +9222,7 @@
 </file>
 
 <file path=customXml/itemProps1.xml><?xml version="1.0" encoding="utf-8"?>
-<ds:datastoreItem xmlns:ds="http://schemas.openxmlformats.org/officeDocument/2006/customXml" ds:itemID="{4FF93FAE-D9B9-405A-A1E9-266DE513B947}">
+<ds:datastoreItem xmlns:ds="http://schemas.openxmlformats.org/officeDocument/2006/customXml" ds:itemID="{E733F84D-D037-4AFC-848B-A14ED95FE4FB}">
   <ds:schemaRefs>
     <ds:schemaRef ds:uri="http://schemas.openxmlformats.org/officeDocument/2006/bibliography"/>
   </ds:schemaRefs>

</xml_diff>